<commit_message>
Added 4.4 and previous
</commit_message>
<xml_diff>
--- a/RTS10 verslag 2.docx
+++ b/RTS10 verslag 2.docx
@@ -258,10 +258,10 @@
             <v:path o:extrusionok="f" gradientshapeok="t" o:connecttype="rect"/>
             <o:lock v:ext="edit" aspectratio="t"/>
           </v:shapetype>
-          <v:shape id="_x0000_i1026" type="#_x0000_t75" style="width:453.5pt;height:179pt" o:ole="">
+          <v:shape id="_x0000_i1025" type="#_x0000_t75" style="width:453.5pt;height:179pt" o:ole="">
             <v:imagedata r:id="rId8" o:title=""/>
           </v:shape>
-          <o:OLEObject Type="Embed" ProgID="Word.OpenDocumentText.12" ShapeID="_x0000_i1026" DrawAspect="Content" ObjectID="_1725183772" r:id="rId9"/>
+          <o:OLEObject Type="Embed" ProgID="Word.OpenDocumentText.12" ShapeID="_x0000_i1025" DrawAspect="Content" ObjectID="_1725712040" r:id="rId9"/>
         </w:object>
       </w:r>
     </w:p>
@@ -304,10 +304,10 @@
     <w:p>
       <w:r>
         <w:object w:dxaOrig="9072" w:dyaOrig="2409" w14:anchorId="3A759AD0">
-          <v:shape id="_x0000_i1029" type="#_x0000_t75" style="width:453.5pt;height:120.5pt" o:ole="">
+          <v:shape id="_x0000_i1026" type="#_x0000_t75" style="width:453.5pt;height:120.5pt" o:ole="">
             <v:imagedata r:id="rId10" o:title=""/>
           </v:shape>
-          <o:OLEObject Type="Embed" ProgID="Word.OpenDocumentText.12" ShapeID="_x0000_i1029" DrawAspect="Content" ObjectID="_1725183773" r:id="rId11"/>
+          <o:OLEObject Type="Embed" ProgID="Word.OpenDocumentText.12" ShapeID="_x0000_i1026" DrawAspect="Content" ObjectID="_1725712041" r:id="rId11"/>
         </w:object>
       </w:r>
     </w:p>
@@ -330,10 +330,10 @@
     <w:p>
       <w:r>
         <w:object w:dxaOrig="9072" w:dyaOrig="1349" w14:anchorId="5019494D">
-          <v:shape id="_x0000_i1032" type="#_x0000_t75" style="width:453.5pt;height:67.5pt" o:ole="">
+          <v:shape id="_x0000_i1027" type="#_x0000_t75" style="width:453.5pt;height:67.5pt" o:ole="">
             <v:imagedata r:id="rId12" o:title=""/>
           </v:shape>
-          <o:OLEObject Type="Embed" ProgID="Word.OpenDocumentText.12" ShapeID="_x0000_i1032" DrawAspect="Content" ObjectID="_1725183774" r:id="rId13"/>
+          <o:OLEObject Type="Embed" ProgID="Word.OpenDocumentText.12" ShapeID="_x0000_i1027" DrawAspect="Content" ObjectID="_1725712042" r:id="rId13"/>
         </w:object>
       </w:r>
     </w:p>
@@ -350,15 +350,4594 @@
     <w:p>
       <w:r>
         <w:object w:dxaOrig="9072" w:dyaOrig="7598" w14:anchorId="2F1FFA56">
-          <v:shape id="_x0000_i1036" type="#_x0000_t75" style="width:453.5pt;height:380pt" o:ole="">
+          <v:shape id="_x0000_i1028" type="#_x0000_t75" style="width:453.5pt;height:380.5pt" o:ole="">
             <v:imagedata r:id="rId14" o:title=""/>
           </v:shape>
-          <o:OLEObject Type="Embed" ProgID="Word.OpenDocumentText.12" ShapeID="_x0000_i1036" DrawAspect="Content" ObjectID="_1725183775" r:id="rId15"/>
+          <o:OLEObject Type="Embed" ProgID="Word.OpenDocumentText.12" ShapeID="_x0000_i1028" DrawAspect="Content" ObjectID="_1725712043" r:id="rId15"/>
         </w:object>
       </w:r>
     </w:p>
+    <w:p>
+      <w:r>
+        <w:br w:type="page"/>
+      </w:r>
+    </w:p>
+    <w:p>
+      <w:pPr>
+        <w:pStyle w:val="Kop2"/>
+        <w:rPr>
+          <w:lang w:val="en-GB"/>
+        </w:rPr>
+      </w:pPr>
+      <w:r>
+        <w:rPr>
+          <w:lang w:val="en-GB"/>
+        </w:rPr>
+        <w:lastRenderedPageBreak/>
+        <w:t>3.6</w:t>
+      </w:r>
+    </w:p>
+    <w:p>
+      <w:pPr>
+        <w:rPr>
+          <w:lang w:val="en-GB"/>
+        </w:rPr>
+      </w:pPr>
+      <w:r>
+        <w:rPr>
+          <w:lang w:val="en-GB"/>
+        </w:rPr>
+        <w:t>Different functions for task management:</w:t>
+      </w:r>
+    </w:p>
+    <w:bookmarkStart w:id="4" w:name="_MON_1725208331"/>
+    <w:bookmarkEnd w:id="4"/>
+    <w:p>
+      <w:pPr>
+        <w:rPr>
+          <w:lang w:val="en-GB"/>
+        </w:rPr>
+      </w:pPr>
+      <w:r>
+        <w:rPr>
+          <w:lang w:val="en-GB"/>
+        </w:rPr>
+        <w:object w:dxaOrig="9072" w:dyaOrig="10285" w14:anchorId="0CEC8414">
+          <v:shape id="_x0000_i1029" type="#_x0000_t75" style="width:453.5pt;height:514.5pt" o:ole="">
+            <v:imagedata r:id="rId16" o:title=""/>
+          </v:shape>
+          <o:OLEObject Type="Embed" ProgID="Word.OpenDocumentText.12" ShapeID="_x0000_i1029" DrawAspect="Content" ObjectID="_1725712044" r:id="rId17"/>
+        </w:object>
+      </w:r>
+    </w:p>
+    <w:p>
+      <w:pPr>
+        <w:rPr>
+          <w:lang w:val="en-GB"/>
+        </w:rPr>
+      </w:pPr>
+      <w:r>
+        <w:rPr>
+          <w:lang w:val="en-GB"/>
+        </w:rPr>
+        <w:br w:type="page"/>
+      </w:r>
+    </w:p>
+    <w:bookmarkStart w:id="5" w:name="_MON_1725208352"/>
+    <w:bookmarkEnd w:id="5"/>
+    <w:p>
+      <w:pPr>
+        <w:rPr>
+          <w:lang w:val="en-GB"/>
+        </w:rPr>
+      </w:pPr>
+      <w:r>
+        <w:rPr>
+          <w:lang w:val="en-GB"/>
+        </w:rPr>
+        <w:object w:dxaOrig="9072" w:dyaOrig="5799" w14:anchorId="4E99B09C">
+          <v:shape id="_x0000_i1030" type="#_x0000_t75" style="width:453.5pt;height:290pt" o:ole="">
+            <v:imagedata r:id="rId18" o:title=""/>
+          </v:shape>
+          <o:OLEObject Type="Embed" ProgID="Word.OpenDocumentText.12" ShapeID="_x0000_i1030" DrawAspect="Content" ObjectID="_1725712045" r:id="rId19"/>
+        </w:object>
+      </w:r>
+    </w:p>
+    <w:p>
+      <w:pPr>
+        <w:rPr>
+          <w:lang w:val="en-GB"/>
+        </w:rPr>
+      </w:pPr>
+      <w:r>
+        <w:rPr>
+          <w:lang w:val="en-GB"/>
+        </w:rPr>
+        <w:br w:type="page"/>
+      </w:r>
+    </w:p>
+    <w:p>
+      <w:pPr>
+        <w:rPr>
+          <w:lang w:val="en-GB"/>
+        </w:rPr>
+      </w:pPr>
+      <w:r>
+        <w:rPr>
+          <w:lang w:val="en-GB"/>
+        </w:rPr>
+        <w:lastRenderedPageBreak/>
+        <w:t>Task structure with task functions</w:t>
+      </w:r>
+    </w:p>
+    <w:p>
+      <w:pPr>
+        <w:autoSpaceDE w:val="0"/>
+        <w:autoSpaceDN w:val="0"/>
+        <w:adjustRightInd w:val="0"/>
+        <w:spacing w:before="0" w:after="0" w:line="240" w:lineRule="auto"/>
+        <w:rPr>
+          <w:rFonts w:ascii="Consolas" w:hAnsi="Consolas" w:cs="Consolas"/>
+          <w:sz w:val="20"/>
+          <w:szCs w:val="20"/>
+          <w:lang w:val="en-GB"/>
+        </w:rPr>
+      </w:pPr>
+      <w:proofErr w:type="spellStart"/>
+      <w:r>
+        <w:rPr>
+          <w:rFonts w:ascii="Consolas" w:hAnsi="Consolas" w:cs="Consolas"/>
+          <w:b/>
+          <w:bCs/>
+          <w:color w:val="7F0055"/>
+          <w:sz w:val="20"/>
+          <w:szCs w:val="20"/>
+          <w:lang w:val="en-GB"/>
+        </w:rPr>
+        <w:t>enum</w:t>
+      </w:r>
+      <w:proofErr w:type="spellEnd"/>
+      <w:r>
+        <w:rPr>
+          <w:rFonts w:ascii="Consolas" w:hAnsi="Consolas" w:cs="Consolas"/>
+          <w:color w:val="000000"/>
+          <w:sz w:val="20"/>
+          <w:szCs w:val="20"/>
+          <w:lang w:val="en-GB"/>
+        </w:rPr>
+        <w:t xml:space="preserve"> {</w:t>
+      </w:r>
+      <w:r>
+        <w:rPr>
+          <w:rFonts w:ascii="Consolas" w:hAnsi="Consolas" w:cs="Consolas"/>
+          <w:i/>
+          <w:iCs/>
+          <w:color w:val="0000C0"/>
+          <w:sz w:val="20"/>
+          <w:szCs w:val="20"/>
+          <w:lang w:val="en-GB"/>
+        </w:rPr>
+        <w:t>NOT_AVAILABLE</w:t>
+      </w:r>
+      <w:r>
+        <w:rPr>
+          <w:rFonts w:ascii="Consolas" w:hAnsi="Consolas" w:cs="Consolas"/>
+          <w:color w:val="000000"/>
+          <w:sz w:val="20"/>
+          <w:szCs w:val="20"/>
+          <w:lang w:val="en-GB"/>
+        </w:rPr>
+        <w:t xml:space="preserve">, </w:t>
+      </w:r>
+      <w:r>
+        <w:rPr>
+          <w:rFonts w:ascii="Consolas" w:hAnsi="Consolas" w:cs="Consolas"/>
+          <w:i/>
+          <w:iCs/>
+          <w:color w:val="0000C0"/>
+          <w:sz w:val="20"/>
+          <w:szCs w:val="20"/>
+          <w:lang w:val="en-GB"/>
+        </w:rPr>
+        <w:t>WAITING</w:t>
+      </w:r>
+      <w:r>
+        <w:rPr>
+          <w:rFonts w:ascii="Consolas" w:hAnsi="Consolas" w:cs="Consolas"/>
+          <w:color w:val="000000"/>
+          <w:sz w:val="20"/>
+          <w:szCs w:val="20"/>
+          <w:lang w:val="en-GB"/>
+        </w:rPr>
+        <w:t xml:space="preserve">, </w:t>
+      </w:r>
+      <w:r>
+        <w:rPr>
+          <w:rFonts w:ascii="Consolas" w:hAnsi="Consolas" w:cs="Consolas"/>
+          <w:i/>
+          <w:iCs/>
+          <w:color w:val="0000C0"/>
+          <w:sz w:val="20"/>
+          <w:szCs w:val="20"/>
+          <w:lang w:val="en-GB"/>
+        </w:rPr>
+        <w:t>READY</w:t>
+      </w:r>
+      <w:r>
+        <w:rPr>
+          <w:rFonts w:ascii="Consolas" w:hAnsi="Consolas" w:cs="Consolas"/>
+          <w:color w:val="000000"/>
+          <w:sz w:val="20"/>
+          <w:szCs w:val="20"/>
+          <w:lang w:val="en-GB"/>
+        </w:rPr>
+        <w:t>};</w:t>
+      </w:r>
+    </w:p>
+    <w:p>
+      <w:pPr>
+        <w:autoSpaceDE w:val="0"/>
+        <w:autoSpaceDN w:val="0"/>
+        <w:adjustRightInd w:val="0"/>
+        <w:spacing w:before="0" w:after="0" w:line="240" w:lineRule="auto"/>
+        <w:rPr>
+          <w:rFonts w:ascii="Consolas" w:hAnsi="Consolas" w:cs="Consolas"/>
+          <w:sz w:val="20"/>
+          <w:szCs w:val="20"/>
+          <w:lang w:val="en-GB"/>
+        </w:rPr>
+      </w:pPr>
+    </w:p>
+    <w:p>
+      <w:pPr>
+        <w:autoSpaceDE w:val="0"/>
+        <w:autoSpaceDN w:val="0"/>
+        <w:adjustRightInd w:val="0"/>
+        <w:spacing w:before="0" w:after="0" w:line="240" w:lineRule="auto"/>
+        <w:rPr>
+          <w:rFonts w:ascii="Consolas" w:hAnsi="Consolas" w:cs="Consolas"/>
+          <w:sz w:val="20"/>
+          <w:szCs w:val="20"/>
+          <w:lang w:val="en-GB"/>
+        </w:rPr>
+      </w:pPr>
+      <w:r>
+        <w:rPr>
+          <w:rFonts w:ascii="Consolas" w:hAnsi="Consolas" w:cs="Consolas"/>
+          <w:b/>
+          <w:bCs/>
+          <w:color w:val="7F0055"/>
+          <w:sz w:val="20"/>
+          <w:szCs w:val="20"/>
+          <w:lang w:val="en-GB"/>
+        </w:rPr>
+        <w:t>void</w:t>
+      </w:r>
+      <w:r>
+        <w:rPr>
+          <w:rFonts w:ascii="Consolas" w:hAnsi="Consolas" w:cs="Consolas"/>
+          <w:color w:val="000000"/>
+          <w:sz w:val="20"/>
+          <w:szCs w:val="20"/>
+          <w:lang w:val="en-GB"/>
+        </w:rPr>
+        <w:t xml:space="preserve"> </w:t>
+      </w:r>
+      <w:proofErr w:type="spellStart"/>
+      <w:r>
+        <w:rPr>
+          <w:rFonts w:ascii="Consolas" w:hAnsi="Consolas" w:cs="Consolas"/>
+          <w:b/>
+          <w:bCs/>
+          <w:color w:val="000000"/>
+          <w:sz w:val="20"/>
+          <w:szCs w:val="20"/>
+          <w:lang w:val="en-GB"/>
+        </w:rPr>
+        <w:t>Toggle_Green</w:t>
+      </w:r>
+      <w:proofErr w:type="spellEnd"/>
+      <w:r>
+        <w:rPr>
+          <w:rFonts w:ascii="Consolas" w:hAnsi="Consolas" w:cs="Consolas"/>
+          <w:color w:val="000000"/>
+          <w:sz w:val="20"/>
+          <w:szCs w:val="20"/>
+          <w:lang w:val="en-GB"/>
+        </w:rPr>
+        <w:t>(</w:t>
+      </w:r>
+      <w:r>
+        <w:rPr>
+          <w:rFonts w:ascii="Consolas" w:hAnsi="Consolas" w:cs="Consolas"/>
+          <w:b/>
+          <w:bCs/>
+          <w:color w:val="7F0055"/>
+          <w:sz w:val="20"/>
+          <w:szCs w:val="20"/>
+          <w:lang w:val="en-GB"/>
+        </w:rPr>
+        <w:t>void</w:t>
+      </w:r>
+      <w:r>
+        <w:rPr>
+          <w:rFonts w:ascii="Consolas" w:hAnsi="Consolas" w:cs="Consolas"/>
+          <w:color w:val="000000"/>
+          <w:sz w:val="20"/>
+          <w:szCs w:val="20"/>
+          <w:lang w:val="en-GB"/>
+        </w:rPr>
+        <w:t>){</w:t>
+      </w:r>
+    </w:p>
+    <w:p>
+      <w:pPr>
+        <w:autoSpaceDE w:val="0"/>
+        <w:autoSpaceDN w:val="0"/>
+        <w:adjustRightInd w:val="0"/>
+        <w:spacing w:before="0" w:after="0" w:line="240" w:lineRule="auto"/>
+        <w:rPr>
+          <w:rFonts w:ascii="Consolas" w:hAnsi="Consolas" w:cs="Consolas"/>
+          <w:sz w:val="20"/>
+          <w:szCs w:val="20"/>
+          <w:lang w:val="en-GB"/>
+        </w:rPr>
+      </w:pPr>
+      <w:r>
+        <w:rPr>
+          <w:rFonts w:ascii="Consolas" w:hAnsi="Consolas" w:cs="Consolas"/>
+          <w:color w:val="000000"/>
+          <w:sz w:val="20"/>
+          <w:szCs w:val="20"/>
+          <w:lang w:val="en-GB"/>
+        </w:rPr>
+        <w:tab/>
+        <w:t>GPIOD-&gt;</w:t>
+      </w:r>
+      <w:r>
+        <w:rPr>
+          <w:rFonts w:ascii="Consolas" w:hAnsi="Consolas" w:cs="Consolas"/>
+          <w:color w:val="0000C0"/>
+          <w:sz w:val="20"/>
+          <w:szCs w:val="20"/>
+          <w:lang w:val="en-GB"/>
+        </w:rPr>
+        <w:t>ODR</w:t>
+      </w:r>
+      <w:r>
+        <w:rPr>
+          <w:rFonts w:ascii="Consolas" w:hAnsi="Consolas" w:cs="Consolas"/>
+          <w:color w:val="000000"/>
+          <w:sz w:val="20"/>
+          <w:szCs w:val="20"/>
+          <w:lang w:val="en-GB"/>
+        </w:rPr>
+        <w:t xml:space="preserve"> ^= 0x1000;</w:t>
+      </w:r>
+    </w:p>
+    <w:p>
+      <w:pPr>
+        <w:autoSpaceDE w:val="0"/>
+        <w:autoSpaceDN w:val="0"/>
+        <w:adjustRightInd w:val="0"/>
+        <w:spacing w:before="0" w:after="0" w:line="240" w:lineRule="auto"/>
+        <w:rPr>
+          <w:rFonts w:ascii="Consolas" w:hAnsi="Consolas" w:cs="Consolas"/>
+          <w:sz w:val="20"/>
+          <w:szCs w:val="20"/>
+          <w:lang w:val="en-GB"/>
+        </w:rPr>
+      </w:pPr>
+      <w:r>
+        <w:rPr>
+          <w:rFonts w:ascii="Consolas" w:hAnsi="Consolas" w:cs="Consolas"/>
+          <w:color w:val="000000"/>
+          <w:sz w:val="20"/>
+          <w:szCs w:val="20"/>
+          <w:lang w:val="en-GB"/>
+        </w:rPr>
+        <w:t>}</w:t>
+      </w:r>
+    </w:p>
+    <w:p>
+      <w:pPr>
+        <w:autoSpaceDE w:val="0"/>
+        <w:autoSpaceDN w:val="0"/>
+        <w:adjustRightInd w:val="0"/>
+        <w:spacing w:before="0" w:after="0" w:line="240" w:lineRule="auto"/>
+        <w:rPr>
+          <w:rFonts w:ascii="Consolas" w:hAnsi="Consolas" w:cs="Consolas"/>
+          <w:sz w:val="20"/>
+          <w:szCs w:val="20"/>
+          <w:lang w:val="en-GB"/>
+        </w:rPr>
+      </w:pPr>
+      <w:r>
+        <w:rPr>
+          <w:rFonts w:ascii="Consolas" w:hAnsi="Consolas" w:cs="Consolas"/>
+          <w:b/>
+          <w:bCs/>
+          <w:color w:val="7F0055"/>
+          <w:sz w:val="20"/>
+          <w:szCs w:val="20"/>
+          <w:lang w:val="en-GB"/>
+        </w:rPr>
+        <w:t>void</w:t>
+      </w:r>
+      <w:r>
+        <w:rPr>
+          <w:rFonts w:ascii="Consolas" w:hAnsi="Consolas" w:cs="Consolas"/>
+          <w:color w:val="000000"/>
+          <w:sz w:val="20"/>
+          <w:szCs w:val="20"/>
+          <w:lang w:val="en-GB"/>
+        </w:rPr>
+        <w:t xml:space="preserve"> </w:t>
+      </w:r>
+      <w:proofErr w:type="spellStart"/>
+      <w:r>
+        <w:rPr>
+          <w:rFonts w:ascii="Consolas" w:hAnsi="Consolas" w:cs="Consolas"/>
+          <w:b/>
+          <w:bCs/>
+          <w:color w:val="000000"/>
+          <w:sz w:val="20"/>
+          <w:szCs w:val="20"/>
+          <w:lang w:val="en-GB"/>
+        </w:rPr>
+        <w:t>Toggle_Orange</w:t>
+      </w:r>
+      <w:proofErr w:type="spellEnd"/>
+      <w:r>
+        <w:rPr>
+          <w:rFonts w:ascii="Consolas" w:hAnsi="Consolas" w:cs="Consolas"/>
+          <w:color w:val="000000"/>
+          <w:sz w:val="20"/>
+          <w:szCs w:val="20"/>
+          <w:lang w:val="en-GB"/>
+        </w:rPr>
+        <w:t>(</w:t>
+      </w:r>
+      <w:r>
+        <w:rPr>
+          <w:rFonts w:ascii="Consolas" w:hAnsi="Consolas" w:cs="Consolas"/>
+          <w:b/>
+          <w:bCs/>
+          <w:color w:val="7F0055"/>
+          <w:sz w:val="20"/>
+          <w:szCs w:val="20"/>
+          <w:lang w:val="en-GB"/>
+        </w:rPr>
+        <w:t>void</w:t>
+      </w:r>
+      <w:r>
+        <w:rPr>
+          <w:rFonts w:ascii="Consolas" w:hAnsi="Consolas" w:cs="Consolas"/>
+          <w:color w:val="000000"/>
+          <w:sz w:val="20"/>
+          <w:szCs w:val="20"/>
+          <w:lang w:val="en-GB"/>
+        </w:rPr>
+        <w:t>){</w:t>
+      </w:r>
+    </w:p>
+    <w:p>
+      <w:pPr>
+        <w:autoSpaceDE w:val="0"/>
+        <w:autoSpaceDN w:val="0"/>
+        <w:adjustRightInd w:val="0"/>
+        <w:spacing w:before="0" w:after="0" w:line="240" w:lineRule="auto"/>
+        <w:rPr>
+          <w:rFonts w:ascii="Consolas" w:hAnsi="Consolas" w:cs="Consolas"/>
+          <w:sz w:val="20"/>
+          <w:szCs w:val="20"/>
+          <w:lang w:val="en-GB"/>
+        </w:rPr>
+      </w:pPr>
+      <w:r>
+        <w:rPr>
+          <w:rFonts w:ascii="Consolas" w:hAnsi="Consolas" w:cs="Consolas"/>
+          <w:color w:val="000000"/>
+          <w:sz w:val="20"/>
+          <w:szCs w:val="20"/>
+          <w:lang w:val="en-GB"/>
+        </w:rPr>
+        <w:tab/>
+        <w:t>GPIOD-&gt;</w:t>
+      </w:r>
+      <w:r>
+        <w:rPr>
+          <w:rFonts w:ascii="Consolas" w:hAnsi="Consolas" w:cs="Consolas"/>
+          <w:color w:val="0000C0"/>
+          <w:sz w:val="20"/>
+          <w:szCs w:val="20"/>
+          <w:lang w:val="en-GB"/>
+        </w:rPr>
+        <w:t>ODR</w:t>
+      </w:r>
+      <w:r>
+        <w:rPr>
+          <w:rFonts w:ascii="Consolas" w:hAnsi="Consolas" w:cs="Consolas"/>
+          <w:color w:val="000000"/>
+          <w:sz w:val="20"/>
+          <w:szCs w:val="20"/>
+          <w:lang w:val="en-GB"/>
+        </w:rPr>
+        <w:t xml:space="preserve"> ^= 0x2000;</w:t>
+      </w:r>
+    </w:p>
+    <w:p>
+      <w:pPr>
+        <w:autoSpaceDE w:val="0"/>
+        <w:autoSpaceDN w:val="0"/>
+        <w:adjustRightInd w:val="0"/>
+        <w:spacing w:before="0" w:after="0" w:line="240" w:lineRule="auto"/>
+        <w:rPr>
+          <w:rFonts w:ascii="Consolas" w:hAnsi="Consolas" w:cs="Consolas"/>
+          <w:sz w:val="20"/>
+          <w:szCs w:val="20"/>
+          <w:lang w:val="en-GB"/>
+        </w:rPr>
+      </w:pPr>
+      <w:r>
+        <w:rPr>
+          <w:rFonts w:ascii="Consolas" w:hAnsi="Consolas" w:cs="Consolas"/>
+          <w:color w:val="000000"/>
+          <w:sz w:val="20"/>
+          <w:szCs w:val="20"/>
+          <w:lang w:val="en-GB"/>
+        </w:rPr>
+        <w:t>}</w:t>
+      </w:r>
+    </w:p>
+    <w:p>
+      <w:pPr>
+        <w:autoSpaceDE w:val="0"/>
+        <w:autoSpaceDN w:val="0"/>
+        <w:adjustRightInd w:val="0"/>
+        <w:spacing w:before="0" w:after="0" w:line="240" w:lineRule="auto"/>
+        <w:rPr>
+          <w:rFonts w:ascii="Consolas" w:hAnsi="Consolas" w:cs="Consolas"/>
+          <w:sz w:val="20"/>
+          <w:szCs w:val="20"/>
+          <w:lang w:val="en-GB"/>
+        </w:rPr>
+      </w:pPr>
+      <w:r>
+        <w:rPr>
+          <w:rFonts w:ascii="Consolas" w:hAnsi="Consolas" w:cs="Consolas"/>
+          <w:b/>
+          <w:bCs/>
+          <w:color w:val="7F0055"/>
+          <w:sz w:val="20"/>
+          <w:szCs w:val="20"/>
+          <w:lang w:val="en-GB"/>
+        </w:rPr>
+        <w:t>void</w:t>
+      </w:r>
+      <w:r>
+        <w:rPr>
+          <w:rFonts w:ascii="Consolas" w:hAnsi="Consolas" w:cs="Consolas"/>
+          <w:color w:val="000000"/>
+          <w:sz w:val="20"/>
+          <w:szCs w:val="20"/>
+          <w:lang w:val="en-GB"/>
+        </w:rPr>
+        <w:t xml:space="preserve"> </w:t>
+      </w:r>
+      <w:proofErr w:type="spellStart"/>
+      <w:r>
+        <w:rPr>
+          <w:rFonts w:ascii="Consolas" w:hAnsi="Consolas" w:cs="Consolas"/>
+          <w:b/>
+          <w:bCs/>
+          <w:color w:val="000000"/>
+          <w:sz w:val="20"/>
+          <w:szCs w:val="20"/>
+          <w:lang w:val="en-GB"/>
+        </w:rPr>
+        <w:t>Toggle_Red</w:t>
+      </w:r>
+      <w:proofErr w:type="spellEnd"/>
+      <w:r>
+        <w:rPr>
+          <w:rFonts w:ascii="Consolas" w:hAnsi="Consolas" w:cs="Consolas"/>
+          <w:color w:val="000000"/>
+          <w:sz w:val="20"/>
+          <w:szCs w:val="20"/>
+          <w:lang w:val="en-GB"/>
+        </w:rPr>
+        <w:t>(</w:t>
+      </w:r>
+      <w:r>
+        <w:rPr>
+          <w:rFonts w:ascii="Consolas" w:hAnsi="Consolas" w:cs="Consolas"/>
+          <w:b/>
+          <w:bCs/>
+          <w:color w:val="7F0055"/>
+          <w:sz w:val="20"/>
+          <w:szCs w:val="20"/>
+          <w:lang w:val="en-GB"/>
+        </w:rPr>
+        <w:t>void</w:t>
+      </w:r>
+      <w:r>
+        <w:rPr>
+          <w:rFonts w:ascii="Consolas" w:hAnsi="Consolas" w:cs="Consolas"/>
+          <w:color w:val="000000"/>
+          <w:sz w:val="20"/>
+          <w:szCs w:val="20"/>
+          <w:lang w:val="en-GB"/>
+        </w:rPr>
+        <w:t>){</w:t>
+      </w:r>
+    </w:p>
+    <w:p>
+      <w:pPr>
+        <w:autoSpaceDE w:val="0"/>
+        <w:autoSpaceDN w:val="0"/>
+        <w:adjustRightInd w:val="0"/>
+        <w:spacing w:before="0" w:after="0" w:line="240" w:lineRule="auto"/>
+        <w:rPr>
+          <w:rFonts w:ascii="Consolas" w:hAnsi="Consolas" w:cs="Consolas"/>
+          <w:sz w:val="20"/>
+          <w:szCs w:val="20"/>
+          <w:lang w:val="en-GB"/>
+        </w:rPr>
+      </w:pPr>
+      <w:r>
+        <w:rPr>
+          <w:rFonts w:ascii="Consolas" w:hAnsi="Consolas" w:cs="Consolas"/>
+          <w:color w:val="000000"/>
+          <w:sz w:val="20"/>
+          <w:szCs w:val="20"/>
+          <w:lang w:val="en-GB"/>
+        </w:rPr>
+        <w:tab/>
+        <w:t>GPIOD-&gt;</w:t>
+      </w:r>
+      <w:r>
+        <w:rPr>
+          <w:rFonts w:ascii="Consolas" w:hAnsi="Consolas" w:cs="Consolas"/>
+          <w:color w:val="0000C0"/>
+          <w:sz w:val="20"/>
+          <w:szCs w:val="20"/>
+          <w:lang w:val="en-GB"/>
+        </w:rPr>
+        <w:t>ODR</w:t>
+      </w:r>
+      <w:r>
+        <w:rPr>
+          <w:rFonts w:ascii="Consolas" w:hAnsi="Consolas" w:cs="Consolas"/>
+          <w:color w:val="000000"/>
+          <w:sz w:val="20"/>
+          <w:szCs w:val="20"/>
+          <w:lang w:val="en-GB"/>
+        </w:rPr>
+        <w:t xml:space="preserve"> ^= 0x4000;</w:t>
+      </w:r>
+    </w:p>
+    <w:p>
+      <w:pPr>
+        <w:autoSpaceDE w:val="0"/>
+        <w:autoSpaceDN w:val="0"/>
+        <w:adjustRightInd w:val="0"/>
+        <w:spacing w:before="0" w:after="0" w:line="240" w:lineRule="auto"/>
+        <w:rPr>
+          <w:rFonts w:ascii="Consolas" w:hAnsi="Consolas" w:cs="Consolas"/>
+          <w:sz w:val="20"/>
+          <w:szCs w:val="20"/>
+          <w:lang w:val="en-GB"/>
+        </w:rPr>
+      </w:pPr>
+      <w:r>
+        <w:rPr>
+          <w:rFonts w:ascii="Consolas" w:hAnsi="Consolas" w:cs="Consolas"/>
+          <w:color w:val="000000"/>
+          <w:sz w:val="20"/>
+          <w:szCs w:val="20"/>
+          <w:lang w:val="en-GB"/>
+        </w:rPr>
+        <w:t>}</w:t>
+      </w:r>
+    </w:p>
+    <w:p>
+      <w:pPr>
+        <w:autoSpaceDE w:val="0"/>
+        <w:autoSpaceDN w:val="0"/>
+        <w:adjustRightInd w:val="0"/>
+        <w:spacing w:before="0" w:after="0" w:line="240" w:lineRule="auto"/>
+        <w:rPr>
+          <w:rFonts w:ascii="Consolas" w:hAnsi="Consolas" w:cs="Consolas"/>
+          <w:sz w:val="20"/>
+          <w:szCs w:val="20"/>
+          <w:lang w:val="en-GB"/>
+        </w:rPr>
+      </w:pPr>
+      <w:r>
+        <w:rPr>
+          <w:rFonts w:ascii="Consolas" w:hAnsi="Consolas" w:cs="Consolas"/>
+          <w:b/>
+          <w:bCs/>
+          <w:color w:val="7F0055"/>
+          <w:sz w:val="20"/>
+          <w:szCs w:val="20"/>
+          <w:lang w:val="en-GB"/>
+        </w:rPr>
+        <w:t>void</w:t>
+      </w:r>
+      <w:r>
+        <w:rPr>
+          <w:rFonts w:ascii="Consolas" w:hAnsi="Consolas" w:cs="Consolas"/>
+          <w:color w:val="000000"/>
+          <w:sz w:val="20"/>
+          <w:szCs w:val="20"/>
+          <w:lang w:val="en-GB"/>
+        </w:rPr>
+        <w:t xml:space="preserve"> </w:t>
+      </w:r>
+      <w:proofErr w:type="spellStart"/>
+      <w:r>
+        <w:rPr>
+          <w:rFonts w:ascii="Consolas" w:hAnsi="Consolas" w:cs="Consolas"/>
+          <w:b/>
+          <w:bCs/>
+          <w:color w:val="000000"/>
+          <w:sz w:val="20"/>
+          <w:szCs w:val="20"/>
+          <w:lang w:val="en-GB"/>
+        </w:rPr>
+        <w:t>Toggle_Blue</w:t>
+      </w:r>
+      <w:proofErr w:type="spellEnd"/>
+      <w:r>
+        <w:rPr>
+          <w:rFonts w:ascii="Consolas" w:hAnsi="Consolas" w:cs="Consolas"/>
+          <w:color w:val="000000"/>
+          <w:sz w:val="20"/>
+          <w:szCs w:val="20"/>
+          <w:lang w:val="en-GB"/>
+        </w:rPr>
+        <w:t>(</w:t>
+      </w:r>
+      <w:r>
+        <w:rPr>
+          <w:rFonts w:ascii="Consolas" w:hAnsi="Consolas" w:cs="Consolas"/>
+          <w:b/>
+          <w:bCs/>
+          <w:color w:val="7F0055"/>
+          <w:sz w:val="20"/>
+          <w:szCs w:val="20"/>
+          <w:lang w:val="en-GB"/>
+        </w:rPr>
+        <w:t>void</w:t>
+      </w:r>
+      <w:r>
+        <w:rPr>
+          <w:rFonts w:ascii="Consolas" w:hAnsi="Consolas" w:cs="Consolas"/>
+          <w:color w:val="000000"/>
+          <w:sz w:val="20"/>
+          <w:szCs w:val="20"/>
+          <w:lang w:val="en-GB"/>
+        </w:rPr>
+        <w:t>){</w:t>
+      </w:r>
+    </w:p>
+    <w:p>
+      <w:pPr>
+        <w:autoSpaceDE w:val="0"/>
+        <w:autoSpaceDN w:val="0"/>
+        <w:adjustRightInd w:val="0"/>
+        <w:spacing w:before="0" w:after="0" w:line="240" w:lineRule="auto"/>
+        <w:rPr>
+          <w:rFonts w:ascii="Consolas" w:hAnsi="Consolas" w:cs="Consolas"/>
+          <w:sz w:val="20"/>
+          <w:szCs w:val="20"/>
+          <w:lang w:val="en-GB"/>
+        </w:rPr>
+      </w:pPr>
+      <w:r>
+        <w:rPr>
+          <w:rFonts w:ascii="Consolas" w:hAnsi="Consolas" w:cs="Consolas"/>
+          <w:color w:val="000000"/>
+          <w:sz w:val="20"/>
+          <w:szCs w:val="20"/>
+          <w:lang w:val="en-GB"/>
+        </w:rPr>
+        <w:tab/>
+        <w:t>GPIOD-&gt;</w:t>
+      </w:r>
+      <w:r>
+        <w:rPr>
+          <w:rFonts w:ascii="Consolas" w:hAnsi="Consolas" w:cs="Consolas"/>
+          <w:color w:val="0000C0"/>
+          <w:sz w:val="20"/>
+          <w:szCs w:val="20"/>
+          <w:lang w:val="en-GB"/>
+        </w:rPr>
+        <w:t>ODR</w:t>
+      </w:r>
+      <w:r>
+        <w:rPr>
+          <w:rFonts w:ascii="Consolas" w:hAnsi="Consolas" w:cs="Consolas"/>
+          <w:color w:val="000000"/>
+          <w:sz w:val="20"/>
+          <w:szCs w:val="20"/>
+          <w:lang w:val="en-GB"/>
+        </w:rPr>
+        <w:t xml:space="preserve"> ^= 0x8000;</w:t>
+      </w:r>
+    </w:p>
+    <w:p>
+      <w:pPr>
+        <w:autoSpaceDE w:val="0"/>
+        <w:autoSpaceDN w:val="0"/>
+        <w:adjustRightInd w:val="0"/>
+        <w:spacing w:before="0" w:after="0" w:line="240" w:lineRule="auto"/>
+        <w:rPr>
+          <w:rFonts w:ascii="Consolas" w:hAnsi="Consolas" w:cs="Consolas"/>
+          <w:sz w:val="20"/>
+          <w:szCs w:val="20"/>
+          <w:lang w:val="en-GB"/>
+        </w:rPr>
+      </w:pPr>
+      <w:r>
+        <w:rPr>
+          <w:rFonts w:ascii="Consolas" w:hAnsi="Consolas" w:cs="Consolas"/>
+          <w:color w:val="000000"/>
+          <w:sz w:val="20"/>
+          <w:szCs w:val="20"/>
+          <w:lang w:val="en-GB"/>
+        </w:rPr>
+        <w:t>}</w:t>
+      </w:r>
+    </w:p>
+    <w:p>
+      <w:pPr>
+        <w:autoSpaceDE w:val="0"/>
+        <w:autoSpaceDN w:val="0"/>
+        <w:adjustRightInd w:val="0"/>
+        <w:spacing w:before="0" w:after="0" w:line="240" w:lineRule="auto"/>
+        <w:rPr>
+          <w:rFonts w:ascii="Consolas" w:hAnsi="Consolas" w:cs="Consolas"/>
+          <w:sz w:val="20"/>
+          <w:szCs w:val="20"/>
+          <w:lang w:val="en-GB"/>
+        </w:rPr>
+      </w:pPr>
+    </w:p>
+    <w:p>
+      <w:pPr>
+        <w:autoSpaceDE w:val="0"/>
+        <w:autoSpaceDN w:val="0"/>
+        <w:adjustRightInd w:val="0"/>
+        <w:spacing w:before="0" w:after="0" w:line="240" w:lineRule="auto"/>
+        <w:rPr>
+          <w:rFonts w:ascii="Consolas" w:hAnsi="Consolas" w:cs="Consolas"/>
+          <w:sz w:val="20"/>
+          <w:szCs w:val="20"/>
+          <w:lang w:val="en-GB"/>
+        </w:rPr>
+      </w:pPr>
+      <w:r>
+        <w:rPr>
+          <w:rFonts w:ascii="Consolas" w:hAnsi="Consolas" w:cs="Consolas"/>
+          <w:b/>
+          <w:bCs/>
+          <w:color w:val="7F0055"/>
+          <w:sz w:val="20"/>
+          <w:szCs w:val="20"/>
+          <w:lang w:val="en-GB"/>
+        </w:rPr>
+        <w:t>struct</w:t>
+      </w:r>
+      <w:r>
+        <w:rPr>
+          <w:rFonts w:ascii="Consolas" w:hAnsi="Consolas" w:cs="Consolas"/>
+          <w:color w:val="000000"/>
+          <w:sz w:val="20"/>
+          <w:szCs w:val="20"/>
+          <w:lang w:val="en-GB"/>
+        </w:rPr>
+        <w:t xml:space="preserve"> </w:t>
+      </w:r>
+      <w:r>
+        <w:rPr>
+          <w:rFonts w:ascii="Consolas" w:hAnsi="Consolas" w:cs="Consolas"/>
+          <w:color w:val="005032"/>
+          <w:sz w:val="20"/>
+          <w:szCs w:val="20"/>
+          <w:lang w:val="en-GB"/>
+        </w:rPr>
+        <w:t>tasks</w:t>
+      </w:r>
+      <w:r>
+        <w:rPr>
+          <w:rFonts w:ascii="Consolas" w:hAnsi="Consolas" w:cs="Consolas"/>
+          <w:color w:val="000000"/>
+          <w:sz w:val="20"/>
+          <w:szCs w:val="20"/>
+          <w:lang w:val="en-GB"/>
+        </w:rPr>
+        <w:t>{</w:t>
+      </w:r>
+    </w:p>
+    <w:p>
+      <w:pPr>
+        <w:autoSpaceDE w:val="0"/>
+        <w:autoSpaceDN w:val="0"/>
+        <w:adjustRightInd w:val="0"/>
+        <w:spacing w:before="0" w:after="0" w:line="240" w:lineRule="auto"/>
+        <w:rPr>
+          <w:rFonts w:ascii="Consolas" w:hAnsi="Consolas" w:cs="Consolas"/>
+          <w:sz w:val="20"/>
+          <w:szCs w:val="20"/>
+          <w:lang w:val="en-GB"/>
+        </w:rPr>
+      </w:pPr>
+      <w:r>
+        <w:rPr>
+          <w:rFonts w:ascii="Consolas" w:hAnsi="Consolas" w:cs="Consolas"/>
+          <w:color w:val="000000"/>
+          <w:sz w:val="20"/>
+          <w:szCs w:val="20"/>
+          <w:lang w:val="en-GB"/>
+        </w:rPr>
+        <w:tab/>
+      </w:r>
+      <w:r>
+        <w:rPr>
+          <w:rFonts w:ascii="Consolas" w:hAnsi="Consolas" w:cs="Consolas"/>
+          <w:b/>
+          <w:bCs/>
+          <w:color w:val="7F0055"/>
+          <w:sz w:val="20"/>
+          <w:szCs w:val="20"/>
+          <w:lang w:val="en-GB"/>
+        </w:rPr>
+        <w:t>void</w:t>
+      </w:r>
+      <w:r>
+        <w:rPr>
+          <w:rFonts w:ascii="Consolas" w:hAnsi="Consolas" w:cs="Consolas"/>
+          <w:color w:val="000000"/>
+          <w:sz w:val="20"/>
+          <w:szCs w:val="20"/>
+          <w:lang w:val="en-GB"/>
+        </w:rPr>
+        <w:t xml:space="preserve"> (*</w:t>
+      </w:r>
+      <w:r>
+        <w:rPr>
+          <w:rFonts w:ascii="Consolas" w:hAnsi="Consolas" w:cs="Consolas"/>
+          <w:color w:val="0000C0"/>
+          <w:sz w:val="20"/>
+          <w:szCs w:val="20"/>
+          <w:lang w:val="en-GB"/>
+        </w:rPr>
+        <w:t>function</w:t>
+      </w:r>
+      <w:r>
+        <w:rPr>
+          <w:rFonts w:ascii="Consolas" w:hAnsi="Consolas" w:cs="Consolas"/>
+          <w:color w:val="000000"/>
+          <w:sz w:val="20"/>
+          <w:szCs w:val="20"/>
+          <w:lang w:val="en-GB"/>
+        </w:rPr>
+        <w:t>)(</w:t>
+      </w:r>
+      <w:r>
+        <w:rPr>
+          <w:rFonts w:ascii="Consolas" w:hAnsi="Consolas" w:cs="Consolas"/>
+          <w:b/>
+          <w:bCs/>
+          <w:color w:val="7F0055"/>
+          <w:sz w:val="20"/>
+          <w:szCs w:val="20"/>
+          <w:lang w:val="en-GB"/>
+        </w:rPr>
+        <w:t>void</w:t>
+      </w:r>
+      <w:r>
+        <w:rPr>
+          <w:rFonts w:ascii="Consolas" w:hAnsi="Consolas" w:cs="Consolas"/>
+          <w:color w:val="000000"/>
+          <w:sz w:val="20"/>
+          <w:szCs w:val="20"/>
+          <w:lang w:val="en-GB"/>
+        </w:rPr>
+        <w:t>);</w:t>
+      </w:r>
+    </w:p>
+    <w:p>
+      <w:pPr>
+        <w:autoSpaceDE w:val="0"/>
+        <w:autoSpaceDN w:val="0"/>
+        <w:adjustRightInd w:val="0"/>
+        <w:spacing w:before="0" w:after="0" w:line="240" w:lineRule="auto"/>
+        <w:rPr>
+          <w:rFonts w:ascii="Consolas" w:hAnsi="Consolas" w:cs="Consolas"/>
+          <w:sz w:val="20"/>
+          <w:szCs w:val="20"/>
+          <w:lang w:val="en-GB"/>
+        </w:rPr>
+      </w:pPr>
+      <w:r>
+        <w:rPr>
+          <w:rFonts w:ascii="Consolas" w:hAnsi="Consolas" w:cs="Consolas"/>
+          <w:color w:val="000000"/>
+          <w:sz w:val="20"/>
+          <w:szCs w:val="20"/>
+          <w:lang w:val="en-GB"/>
+        </w:rPr>
+        <w:tab/>
+      </w:r>
+      <w:r>
+        <w:rPr>
+          <w:rFonts w:ascii="Consolas" w:hAnsi="Consolas" w:cs="Consolas"/>
+          <w:b/>
+          <w:bCs/>
+          <w:color w:val="7F0055"/>
+          <w:sz w:val="20"/>
+          <w:szCs w:val="20"/>
+          <w:lang w:val="en-GB"/>
+        </w:rPr>
+        <w:t>int</w:t>
+      </w:r>
+      <w:r>
+        <w:rPr>
+          <w:rFonts w:ascii="Consolas" w:hAnsi="Consolas" w:cs="Consolas"/>
+          <w:color w:val="000000"/>
+          <w:sz w:val="20"/>
+          <w:szCs w:val="20"/>
+          <w:lang w:val="en-GB"/>
+        </w:rPr>
+        <w:t xml:space="preserve"> </w:t>
+      </w:r>
+      <w:r>
+        <w:rPr>
+          <w:rFonts w:ascii="Consolas" w:hAnsi="Consolas" w:cs="Consolas"/>
+          <w:color w:val="0000C0"/>
+          <w:sz w:val="20"/>
+          <w:szCs w:val="20"/>
+          <w:lang w:val="en-GB"/>
+        </w:rPr>
+        <w:t>period</w:t>
+      </w:r>
+      <w:r>
+        <w:rPr>
+          <w:rFonts w:ascii="Consolas" w:hAnsi="Consolas" w:cs="Consolas"/>
+          <w:color w:val="000000"/>
+          <w:sz w:val="20"/>
+          <w:szCs w:val="20"/>
+          <w:lang w:val="en-GB"/>
+        </w:rPr>
+        <w:t>;</w:t>
+      </w:r>
+    </w:p>
+    <w:p>
+      <w:pPr>
+        <w:autoSpaceDE w:val="0"/>
+        <w:autoSpaceDN w:val="0"/>
+        <w:adjustRightInd w:val="0"/>
+        <w:spacing w:before="0" w:after="0" w:line="240" w:lineRule="auto"/>
+        <w:rPr>
+          <w:rFonts w:ascii="Consolas" w:hAnsi="Consolas" w:cs="Consolas"/>
+          <w:sz w:val="20"/>
+          <w:szCs w:val="20"/>
+          <w:lang w:val="en-GB"/>
+        </w:rPr>
+      </w:pPr>
+      <w:r>
+        <w:rPr>
+          <w:rFonts w:ascii="Consolas" w:hAnsi="Consolas" w:cs="Consolas"/>
+          <w:color w:val="000000"/>
+          <w:sz w:val="20"/>
+          <w:szCs w:val="20"/>
+          <w:lang w:val="en-GB"/>
+        </w:rPr>
+        <w:tab/>
+      </w:r>
+      <w:r>
+        <w:rPr>
+          <w:rFonts w:ascii="Consolas" w:hAnsi="Consolas" w:cs="Consolas"/>
+          <w:b/>
+          <w:bCs/>
+          <w:color w:val="7F0055"/>
+          <w:sz w:val="20"/>
+          <w:szCs w:val="20"/>
+          <w:lang w:val="en-GB"/>
+        </w:rPr>
+        <w:t>int</w:t>
+      </w:r>
+      <w:r>
+        <w:rPr>
+          <w:rFonts w:ascii="Consolas" w:hAnsi="Consolas" w:cs="Consolas"/>
+          <w:color w:val="000000"/>
+          <w:sz w:val="20"/>
+          <w:szCs w:val="20"/>
+          <w:lang w:val="en-GB"/>
+        </w:rPr>
+        <w:t xml:space="preserve"> </w:t>
+      </w:r>
+      <w:r>
+        <w:rPr>
+          <w:rFonts w:ascii="Consolas" w:hAnsi="Consolas" w:cs="Consolas"/>
+          <w:color w:val="0000C0"/>
+          <w:sz w:val="20"/>
+          <w:szCs w:val="20"/>
+          <w:lang w:val="en-GB"/>
+        </w:rPr>
+        <w:t>counter</w:t>
+      </w:r>
+      <w:r>
+        <w:rPr>
+          <w:rFonts w:ascii="Consolas" w:hAnsi="Consolas" w:cs="Consolas"/>
+          <w:color w:val="000000"/>
+          <w:sz w:val="20"/>
+          <w:szCs w:val="20"/>
+          <w:lang w:val="en-GB"/>
+        </w:rPr>
+        <w:t>;</w:t>
+      </w:r>
+    </w:p>
+    <w:p>
+      <w:pPr>
+        <w:autoSpaceDE w:val="0"/>
+        <w:autoSpaceDN w:val="0"/>
+        <w:adjustRightInd w:val="0"/>
+        <w:spacing w:before="0" w:after="0" w:line="240" w:lineRule="auto"/>
+        <w:rPr>
+          <w:rFonts w:ascii="Consolas" w:hAnsi="Consolas" w:cs="Consolas"/>
+          <w:sz w:val="20"/>
+          <w:szCs w:val="20"/>
+          <w:lang w:val="en-GB"/>
+        </w:rPr>
+      </w:pPr>
+      <w:r>
+        <w:rPr>
+          <w:rFonts w:ascii="Consolas" w:hAnsi="Consolas" w:cs="Consolas"/>
+          <w:color w:val="000000"/>
+          <w:sz w:val="20"/>
+          <w:szCs w:val="20"/>
+          <w:lang w:val="en-GB"/>
+        </w:rPr>
+        <w:tab/>
+      </w:r>
+      <w:r>
+        <w:rPr>
+          <w:rFonts w:ascii="Consolas" w:hAnsi="Consolas" w:cs="Consolas"/>
+          <w:b/>
+          <w:bCs/>
+          <w:color w:val="7F0055"/>
+          <w:sz w:val="20"/>
+          <w:szCs w:val="20"/>
+          <w:lang w:val="en-GB"/>
+        </w:rPr>
+        <w:t>int</w:t>
+      </w:r>
+      <w:r>
+        <w:rPr>
+          <w:rFonts w:ascii="Consolas" w:hAnsi="Consolas" w:cs="Consolas"/>
+          <w:color w:val="000000"/>
+          <w:sz w:val="20"/>
+          <w:szCs w:val="20"/>
+          <w:lang w:val="en-GB"/>
+        </w:rPr>
+        <w:t xml:space="preserve"> </w:t>
+      </w:r>
+      <w:proofErr w:type="spellStart"/>
+      <w:r>
+        <w:rPr>
+          <w:rFonts w:ascii="Consolas" w:hAnsi="Consolas" w:cs="Consolas"/>
+          <w:color w:val="0000C0"/>
+          <w:sz w:val="20"/>
+          <w:szCs w:val="20"/>
+          <w:lang w:val="en-GB"/>
+        </w:rPr>
+        <w:t>initial_delay</w:t>
+      </w:r>
+      <w:proofErr w:type="spellEnd"/>
+      <w:r>
+        <w:rPr>
+          <w:rFonts w:ascii="Consolas" w:hAnsi="Consolas" w:cs="Consolas"/>
+          <w:color w:val="000000"/>
+          <w:sz w:val="20"/>
+          <w:szCs w:val="20"/>
+          <w:lang w:val="en-GB"/>
+        </w:rPr>
+        <w:t>;</w:t>
+      </w:r>
+    </w:p>
+    <w:p>
+      <w:pPr>
+        <w:autoSpaceDE w:val="0"/>
+        <w:autoSpaceDN w:val="0"/>
+        <w:adjustRightInd w:val="0"/>
+        <w:spacing w:before="0" w:after="0" w:line="240" w:lineRule="auto"/>
+        <w:rPr>
+          <w:rFonts w:ascii="Consolas" w:hAnsi="Consolas" w:cs="Consolas"/>
+          <w:sz w:val="20"/>
+          <w:szCs w:val="20"/>
+          <w:lang w:val="en-GB"/>
+        </w:rPr>
+      </w:pPr>
+      <w:r>
+        <w:rPr>
+          <w:rFonts w:ascii="Consolas" w:hAnsi="Consolas" w:cs="Consolas"/>
+          <w:color w:val="000000"/>
+          <w:sz w:val="20"/>
+          <w:szCs w:val="20"/>
+          <w:lang w:val="en-GB"/>
+        </w:rPr>
+        <w:tab/>
+      </w:r>
+      <w:r>
+        <w:rPr>
+          <w:rFonts w:ascii="Consolas" w:hAnsi="Consolas" w:cs="Consolas"/>
+          <w:b/>
+          <w:bCs/>
+          <w:color w:val="7F0055"/>
+          <w:sz w:val="20"/>
+          <w:szCs w:val="20"/>
+          <w:lang w:val="en-GB"/>
+        </w:rPr>
+        <w:t>int</w:t>
+      </w:r>
+      <w:r>
+        <w:rPr>
+          <w:rFonts w:ascii="Consolas" w:hAnsi="Consolas" w:cs="Consolas"/>
+          <w:color w:val="000000"/>
+          <w:sz w:val="20"/>
+          <w:szCs w:val="20"/>
+          <w:lang w:val="en-GB"/>
+        </w:rPr>
+        <w:t xml:space="preserve"> </w:t>
+      </w:r>
+      <w:r>
+        <w:rPr>
+          <w:rFonts w:ascii="Consolas" w:hAnsi="Consolas" w:cs="Consolas"/>
+          <w:color w:val="0000C0"/>
+          <w:sz w:val="20"/>
+          <w:szCs w:val="20"/>
+          <w:lang w:val="en-GB"/>
+        </w:rPr>
+        <w:t>state</w:t>
+      </w:r>
+      <w:r>
+        <w:rPr>
+          <w:rFonts w:ascii="Consolas" w:hAnsi="Consolas" w:cs="Consolas"/>
+          <w:color w:val="000000"/>
+          <w:sz w:val="20"/>
+          <w:szCs w:val="20"/>
+          <w:lang w:val="en-GB"/>
+        </w:rPr>
+        <w:t>;</w:t>
+      </w:r>
+    </w:p>
+    <w:p>
+      <w:pPr>
+        <w:autoSpaceDE w:val="0"/>
+        <w:autoSpaceDN w:val="0"/>
+        <w:adjustRightInd w:val="0"/>
+        <w:spacing w:before="0" w:after="0" w:line="240" w:lineRule="auto"/>
+        <w:rPr>
+          <w:rFonts w:ascii="Consolas" w:hAnsi="Consolas" w:cs="Consolas"/>
+          <w:sz w:val="20"/>
+          <w:szCs w:val="20"/>
+          <w:lang w:val="en-GB"/>
+        </w:rPr>
+      </w:pPr>
+      <w:r>
+        <w:rPr>
+          <w:rFonts w:ascii="Consolas" w:hAnsi="Consolas" w:cs="Consolas"/>
+          <w:color w:val="000000"/>
+          <w:sz w:val="20"/>
+          <w:szCs w:val="20"/>
+          <w:lang w:val="en-GB"/>
+        </w:rPr>
+        <w:t>} task;</w:t>
+      </w:r>
+    </w:p>
+    <w:p>
+      <w:pPr>
+        <w:autoSpaceDE w:val="0"/>
+        <w:autoSpaceDN w:val="0"/>
+        <w:adjustRightInd w:val="0"/>
+        <w:spacing w:before="0" w:after="0" w:line="240" w:lineRule="auto"/>
+        <w:rPr>
+          <w:rFonts w:ascii="Consolas" w:hAnsi="Consolas" w:cs="Consolas"/>
+          <w:sz w:val="20"/>
+          <w:szCs w:val="20"/>
+          <w:lang w:val="en-GB"/>
+        </w:rPr>
+      </w:pPr>
+    </w:p>
+    <w:p>
+      <w:pPr>
+        <w:autoSpaceDE w:val="0"/>
+        <w:autoSpaceDN w:val="0"/>
+        <w:adjustRightInd w:val="0"/>
+        <w:spacing w:before="0" w:after="0" w:line="240" w:lineRule="auto"/>
+        <w:rPr>
+          <w:rFonts w:ascii="Consolas" w:hAnsi="Consolas" w:cs="Consolas"/>
+          <w:sz w:val="20"/>
+          <w:szCs w:val="20"/>
+          <w:lang w:val="en-GB"/>
+        </w:rPr>
+      </w:pPr>
+      <w:r>
+        <w:rPr>
+          <w:rFonts w:ascii="Consolas" w:hAnsi="Consolas" w:cs="Consolas"/>
+          <w:b/>
+          <w:bCs/>
+          <w:color w:val="7F0055"/>
+          <w:sz w:val="20"/>
+          <w:szCs w:val="20"/>
+          <w:lang w:val="en-GB"/>
+        </w:rPr>
+        <w:t>struct</w:t>
+      </w:r>
+      <w:r>
+        <w:rPr>
+          <w:rFonts w:ascii="Consolas" w:hAnsi="Consolas" w:cs="Consolas"/>
+          <w:color w:val="000000"/>
+          <w:sz w:val="20"/>
+          <w:szCs w:val="20"/>
+          <w:lang w:val="en-GB"/>
+        </w:rPr>
+        <w:t xml:space="preserve"> </w:t>
+      </w:r>
+      <w:r>
+        <w:rPr>
+          <w:rFonts w:ascii="Consolas" w:hAnsi="Consolas" w:cs="Consolas"/>
+          <w:color w:val="005032"/>
+          <w:sz w:val="20"/>
+          <w:szCs w:val="20"/>
+          <w:lang w:val="en-GB"/>
+        </w:rPr>
+        <w:t>tasks</w:t>
+      </w:r>
+      <w:r>
+        <w:rPr>
+          <w:rFonts w:ascii="Consolas" w:hAnsi="Consolas" w:cs="Consolas"/>
+          <w:color w:val="000000"/>
+          <w:sz w:val="20"/>
+          <w:szCs w:val="20"/>
+          <w:lang w:val="en-GB"/>
+        </w:rPr>
+        <w:t xml:space="preserve"> </w:t>
+      </w:r>
+      <w:proofErr w:type="spellStart"/>
+      <w:r>
+        <w:rPr>
+          <w:rFonts w:ascii="Consolas" w:hAnsi="Consolas" w:cs="Consolas"/>
+          <w:color w:val="000000"/>
+          <w:sz w:val="20"/>
+          <w:szCs w:val="20"/>
+          <w:lang w:val="en-GB"/>
+        </w:rPr>
+        <w:t>task_list</w:t>
+      </w:r>
+      <w:proofErr w:type="spellEnd"/>
+      <w:r>
+        <w:rPr>
+          <w:rFonts w:ascii="Consolas" w:hAnsi="Consolas" w:cs="Consolas"/>
+          <w:color w:val="000000"/>
+          <w:sz w:val="20"/>
+          <w:szCs w:val="20"/>
+          <w:lang w:val="en-GB"/>
+        </w:rPr>
+        <w:t>[8];</w:t>
+      </w:r>
+    </w:p>
+    <w:p>
+      <w:pPr>
+        <w:rPr>
+          <w:lang w:val="en-GB"/>
+        </w:rPr>
+      </w:pPr>
+    </w:p>
+    <w:p>
+      <w:pPr>
+        <w:rPr>
+          <w:lang w:val="en-GB"/>
+        </w:rPr>
+      </w:pPr>
+      <w:r>
+        <w:rPr>
+          <w:lang w:val="en-GB"/>
+        </w:rPr>
+        <w:t>Main function section for task adding and interrupt waking:</w:t>
+      </w:r>
+    </w:p>
+    <w:p>
+      <w:pPr>
+        <w:autoSpaceDE w:val="0"/>
+        <w:autoSpaceDN w:val="0"/>
+        <w:adjustRightInd w:val="0"/>
+        <w:spacing w:before="0" w:after="0" w:line="240" w:lineRule="auto"/>
+        <w:rPr>
+          <w:rFonts w:ascii="Consolas" w:hAnsi="Consolas" w:cs="Consolas"/>
+          <w:sz w:val="20"/>
+          <w:szCs w:val="20"/>
+          <w:lang w:val="en-GB"/>
+        </w:rPr>
+      </w:pPr>
+      <w:r>
+        <w:rPr>
+          <w:rFonts w:ascii="Consolas" w:hAnsi="Consolas" w:cs="Consolas"/>
+          <w:color w:val="000000"/>
+          <w:sz w:val="20"/>
+          <w:szCs w:val="20"/>
+          <w:lang w:val="en-GB"/>
+        </w:rPr>
+        <w:tab/>
+      </w:r>
+      <w:r>
+        <w:rPr>
+          <w:rFonts w:ascii="Consolas" w:hAnsi="Consolas" w:cs="Consolas"/>
+          <w:b/>
+          <w:bCs/>
+          <w:color w:val="7F0055"/>
+          <w:sz w:val="20"/>
+          <w:szCs w:val="20"/>
+          <w:lang w:val="en-GB"/>
+        </w:rPr>
+        <w:t>int</w:t>
+      </w:r>
+      <w:r>
+        <w:rPr>
+          <w:rFonts w:ascii="Consolas" w:hAnsi="Consolas" w:cs="Consolas"/>
+          <w:color w:val="000000"/>
+          <w:sz w:val="20"/>
+          <w:szCs w:val="20"/>
+          <w:lang w:val="en-GB"/>
+        </w:rPr>
+        <w:t xml:space="preserve"> ret = </w:t>
+      </w:r>
+      <w:proofErr w:type="spellStart"/>
+      <w:r>
+        <w:rPr>
+          <w:rFonts w:ascii="Consolas" w:hAnsi="Consolas" w:cs="Consolas"/>
+          <w:color w:val="000000"/>
+          <w:sz w:val="20"/>
+          <w:szCs w:val="20"/>
+          <w:lang w:val="en-GB"/>
+        </w:rPr>
+        <w:t>Add_task</w:t>
+      </w:r>
+      <w:proofErr w:type="spellEnd"/>
+      <w:r>
+        <w:rPr>
+          <w:rFonts w:ascii="Consolas" w:hAnsi="Consolas" w:cs="Consolas"/>
+          <w:color w:val="000000"/>
+          <w:sz w:val="20"/>
+          <w:szCs w:val="20"/>
+          <w:lang w:val="en-GB"/>
+        </w:rPr>
+        <w:t>(&amp;</w:t>
+      </w:r>
+      <w:proofErr w:type="spellStart"/>
+      <w:r>
+        <w:rPr>
+          <w:rFonts w:ascii="Consolas" w:hAnsi="Consolas" w:cs="Consolas"/>
+          <w:color w:val="000000"/>
+          <w:sz w:val="20"/>
+          <w:szCs w:val="20"/>
+          <w:lang w:val="en-GB"/>
+        </w:rPr>
+        <w:t>Toggle_Green</w:t>
+      </w:r>
+      <w:proofErr w:type="spellEnd"/>
+      <w:r>
+        <w:rPr>
+          <w:rFonts w:ascii="Consolas" w:hAnsi="Consolas" w:cs="Consolas"/>
+          <w:color w:val="000000"/>
+          <w:sz w:val="20"/>
+          <w:szCs w:val="20"/>
+          <w:lang w:val="en-GB"/>
+        </w:rPr>
+        <w:t>, 200, 100);</w:t>
+      </w:r>
+    </w:p>
+    <w:p>
+      <w:pPr>
+        <w:autoSpaceDE w:val="0"/>
+        <w:autoSpaceDN w:val="0"/>
+        <w:adjustRightInd w:val="0"/>
+        <w:spacing w:before="0" w:after="0" w:line="240" w:lineRule="auto"/>
+        <w:rPr>
+          <w:rFonts w:ascii="Consolas" w:hAnsi="Consolas" w:cs="Consolas"/>
+          <w:sz w:val="20"/>
+          <w:szCs w:val="20"/>
+          <w:lang w:val="en-GB"/>
+        </w:rPr>
+      </w:pPr>
+      <w:r>
+        <w:rPr>
+          <w:rFonts w:ascii="Consolas" w:hAnsi="Consolas" w:cs="Consolas"/>
+          <w:color w:val="000000"/>
+          <w:sz w:val="20"/>
+          <w:szCs w:val="20"/>
+          <w:lang w:val="en-GB"/>
+        </w:rPr>
+        <w:tab/>
+      </w:r>
+      <w:r>
+        <w:rPr>
+          <w:rFonts w:ascii="Consolas" w:hAnsi="Consolas" w:cs="Consolas"/>
+          <w:b/>
+          <w:bCs/>
+          <w:color w:val="7F0055"/>
+          <w:sz w:val="20"/>
+          <w:szCs w:val="20"/>
+          <w:lang w:val="en-GB"/>
+        </w:rPr>
+        <w:t>if</w:t>
+      </w:r>
+      <w:r>
+        <w:rPr>
+          <w:rFonts w:ascii="Consolas" w:hAnsi="Consolas" w:cs="Consolas"/>
+          <w:color w:val="000000"/>
+          <w:sz w:val="20"/>
+          <w:szCs w:val="20"/>
+          <w:lang w:val="en-GB"/>
+        </w:rPr>
+        <w:t xml:space="preserve"> (ret == 0){</w:t>
+      </w:r>
+    </w:p>
+    <w:p>
+      <w:pPr>
+        <w:autoSpaceDE w:val="0"/>
+        <w:autoSpaceDN w:val="0"/>
+        <w:adjustRightInd w:val="0"/>
+        <w:spacing w:before="0" w:after="0" w:line="240" w:lineRule="auto"/>
+        <w:rPr>
+          <w:rFonts w:ascii="Consolas" w:hAnsi="Consolas" w:cs="Consolas"/>
+          <w:sz w:val="20"/>
+          <w:szCs w:val="20"/>
+          <w:lang w:val="en-GB"/>
+        </w:rPr>
+      </w:pPr>
+      <w:r>
+        <w:rPr>
+          <w:rFonts w:ascii="Consolas" w:hAnsi="Consolas" w:cs="Consolas"/>
+          <w:color w:val="000000"/>
+          <w:sz w:val="20"/>
+          <w:szCs w:val="20"/>
+          <w:lang w:val="en-GB"/>
+        </w:rPr>
+        <w:tab/>
+      </w:r>
+      <w:r>
+        <w:rPr>
+          <w:rFonts w:ascii="Consolas" w:hAnsi="Consolas" w:cs="Consolas"/>
+          <w:color w:val="000000"/>
+          <w:sz w:val="20"/>
+          <w:szCs w:val="20"/>
+          <w:lang w:val="en-GB"/>
+        </w:rPr>
+        <w:tab/>
+      </w:r>
+      <w:r>
+        <w:rPr>
+          <w:rFonts w:ascii="Consolas" w:hAnsi="Consolas" w:cs="Consolas"/>
+          <w:b/>
+          <w:bCs/>
+          <w:color w:val="7F0055"/>
+          <w:sz w:val="20"/>
+          <w:szCs w:val="20"/>
+          <w:lang w:val="en-GB"/>
+        </w:rPr>
+        <w:t>while</w:t>
+      </w:r>
+      <w:r>
+        <w:rPr>
+          <w:rFonts w:ascii="Consolas" w:hAnsi="Consolas" w:cs="Consolas"/>
+          <w:color w:val="000000"/>
+          <w:sz w:val="20"/>
+          <w:szCs w:val="20"/>
+          <w:lang w:val="en-GB"/>
+        </w:rPr>
+        <w:t>(1);</w:t>
+      </w:r>
+    </w:p>
+    <w:p>
+      <w:pPr>
+        <w:autoSpaceDE w:val="0"/>
+        <w:autoSpaceDN w:val="0"/>
+        <w:adjustRightInd w:val="0"/>
+        <w:spacing w:before="0" w:after="0" w:line="240" w:lineRule="auto"/>
+        <w:rPr>
+          <w:rFonts w:ascii="Consolas" w:hAnsi="Consolas" w:cs="Consolas"/>
+          <w:sz w:val="20"/>
+          <w:szCs w:val="20"/>
+          <w:lang w:val="en-GB"/>
+        </w:rPr>
+      </w:pPr>
+      <w:r>
+        <w:rPr>
+          <w:rFonts w:ascii="Consolas" w:hAnsi="Consolas" w:cs="Consolas"/>
+          <w:color w:val="000000"/>
+          <w:sz w:val="20"/>
+          <w:szCs w:val="20"/>
+          <w:lang w:val="en-GB"/>
+        </w:rPr>
+        <w:tab/>
+        <w:t>}</w:t>
+      </w:r>
+    </w:p>
+    <w:p>
+      <w:pPr>
+        <w:autoSpaceDE w:val="0"/>
+        <w:autoSpaceDN w:val="0"/>
+        <w:adjustRightInd w:val="0"/>
+        <w:spacing w:before="0" w:after="0" w:line="240" w:lineRule="auto"/>
+        <w:rPr>
+          <w:rFonts w:ascii="Consolas" w:hAnsi="Consolas" w:cs="Consolas"/>
+          <w:sz w:val="20"/>
+          <w:szCs w:val="20"/>
+          <w:lang w:val="en-GB"/>
+        </w:rPr>
+      </w:pPr>
+    </w:p>
+    <w:p>
+      <w:pPr>
+        <w:autoSpaceDE w:val="0"/>
+        <w:autoSpaceDN w:val="0"/>
+        <w:adjustRightInd w:val="0"/>
+        <w:spacing w:before="0" w:after="0" w:line="240" w:lineRule="auto"/>
+        <w:rPr>
+          <w:rFonts w:ascii="Consolas" w:hAnsi="Consolas" w:cs="Consolas"/>
+          <w:sz w:val="20"/>
+          <w:szCs w:val="20"/>
+          <w:lang w:val="en-GB"/>
+        </w:rPr>
+      </w:pPr>
+      <w:r>
+        <w:rPr>
+          <w:rFonts w:ascii="Consolas" w:hAnsi="Consolas" w:cs="Consolas"/>
+          <w:color w:val="000000"/>
+          <w:sz w:val="20"/>
+          <w:szCs w:val="20"/>
+          <w:lang w:val="en-GB"/>
+        </w:rPr>
+        <w:tab/>
+        <w:t xml:space="preserve">ret = </w:t>
+      </w:r>
+      <w:proofErr w:type="spellStart"/>
+      <w:r>
+        <w:rPr>
+          <w:rFonts w:ascii="Consolas" w:hAnsi="Consolas" w:cs="Consolas"/>
+          <w:color w:val="000000"/>
+          <w:sz w:val="20"/>
+          <w:szCs w:val="20"/>
+          <w:lang w:val="en-GB"/>
+        </w:rPr>
+        <w:t>Add_task</w:t>
+      </w:r>
+      <w:proofErr w:type="spellEnd"/>
+      <w:r>
+        <w:rPr>
+          <w:rFonts w:ascii="Consolas" w:hAnsi="Consolas" w:cs="Consolas"/>
+          <w:color w:val="000000"/>
+          <w:sz w:val="20"/>
+          <w:szCs w:val="20"/>
+          <w:lang w:val="en-GB"/>
+        </w:rPr>
+        <w:t>(&amp;</w:t>
+      </w:r>
+      <w:proofErr w:type="spellStart"/>
+      <w:r>
+        <w:rPr>
+          <w:rFonts w:ascii="Consolas" w:hAnsi="Consolas" w:cs="Consolas"/>
+          <w:color w:val="000000"/>
+          <w:sz w:val="20"/>
+          <w:szCs w:val="20"/>
+          <w:lang w:val="en-GB"/>
+        </w:rPr>
+        <w:t>Toggle_Orange</w:t>
+      </w:r>
+      <w:proofErr w:type="spellEnd"/>
+      <w:r>
+        <w:rPr>
+          <w:rFonts w:ascii="Consolas" w:hAnsi="Consolas" w:cs="Consolas"/>
+          <w:color w:val="000000"/>
+          <w:sz w:val="20"/>
+          <w:szCs w:val="20"/>
+          <w:lang w:val="en-GB"/>
+        </w:rPr>
+        <w:t>, 500, 200);</w:t>
+      </w:r>
+    </w:p>
+    <w:p>
+      <w:pPr>
+        <w:autoSpaceDE w:val="0"/>
+        <w:autoSpaceDN w:val="0"/>
+        <w:adjustRightInd w:val="0"/>
+        <w:spacing w:before="0" w:after="0" w:line="240" w:lineRule="auto"/>
+        <w:rPr>
+          <w:rFonts w:ascii="Consolas" w:hAnsi="Consolas" w:cs="Consolas"/>
+          <w:sz w:val="20"/>
+          <w:szCs w:val="20"/>
+          <w:lang w:val="en-GB"/>
+        </w:rPr>
+      </w:pPr>
+      <w:r>
+        <w:rPr>
+          <w:rFonts w:ascii="Consolas" w:hAnsi="Consolas" w:cs="Consolas"/>
+          <w:color w:val="000000"/>
+          <w:sz w:val="20"/>
+          <w:szCs w:val="20"/>
+          <w:lang w:val="en-GB"/>
+        </w:rPr>
+        <w:tab/>
+      </w:r>
+      <w:r>
+        <w:rPr>
+          <w:rFonts w:ascii="Consolas" w:hAnsi="Consolas" w:cs="Consolas"/>
+          <w:b/>
+          <w:bCs/>
+          <w:color w:val="7F0055"/>
+          <w:sz w:val="20"/>
+          <w:szCs w:val="20"/>
+          <w:lang w:val="en-GB"/>
+        </w:rPr>
+        <w:t>if</w:t>
+      </w:r>
+      <w:r>
+        <w:rPr>
+          <w:rFonts w:ascii="Consolas" w:hAnsi="Consolas" w:cs="Consolas"/>
+          <w:color w:val="000000"/>
+          <w:sz w:val="20"/>
+          <w:szCs w:val="20"/>
+          <w:lang w:val="en-GB"/>
+        </w:rPr>
+        <w:t xml:space="preserve"> (ret == 0){</w:t>
+      </w:r>
+    </w:p>
+    <w:p>
+      <w:pPr>
+        <w:autoSpaceDE w:val="0"/>
+        <w:autoSpaceDN w:val="0"/>
+        <w:adjustRightInd w:val="0"/>
+        <w:spacing w:before="0" w:after="0" w:line="240" w:lineRule="auto"/>
+        <w:rPr>
+          <w:rFonts w:ascii="Consolas" w:hAnsi="Consolas" w:cs="Consolas"/>
+          <w:sz w:val="20"/>
+          <w:szCs w:val="20"/>
+          <w:lang w:val="en-GB"/>
+        </w:rPr>
+      </w:pPr>
+      <w:r>
+        <w:rPr>
+          <w:rFonts w:ascii="Consolas" w:hAnsi="Consolas" w:cs="Consolas"/>
+          <w:color w:val="000000"/>
+          <w:sz w:val="20"/>
+          <w:szCs w:val="20"/>
+          <w:lang w:val="en-GB"/>
+        </w:rPr>
+        <w:tab/>
+      </w:r>
+      <w:r>
+        <w:rPr>
+          <w:rFonts w:ascii="Consolas" w:hAnsi="Consolas" w:cs="Consolas"/>
+          <w:color w:val="000000"/>
+          <w:sz w:val="20"/>
+          <w:szCs w:val="20"/>
+          <w:lang w:val="en-GB"/>
+        </w:rPr>
+        <w:tab/>
+      </w:r>
+      <w:r>
+        <w:rPr>
+          <w:rFonts w:ascii="Consolas" w:hAnsi="Consolas" w:cs="Consolas"/>
+          <w:b/>
+          <w:bCs/>
+          <w:color w:val="7F0055"/>
+          <w:sz w:val="20"/>
+          <w:szCs w:val="20"/>
+          <w:lang w:val="en-GB"/>
+        </w:rPr>
+        <w:t>while</w:t>
+      </w:r>
+      <w:r>
+        <w:rPr>
+          <w:rFonts w:ascii="Consolas" w:hAnsi="Consolas" w:cs="Consolas"/>
+          <w:color w:val="000000"/>
+          <w:sz w:val="20"/>
+          <w:szCs w:val="20"/>
+          <w:lang w:val="en-GB"/>
+        </w:rPr>
+        <w:t>(1);</w:t>
+      </w:r>
+    </w:p>
+    <w:p>
+      <w:pPr>
+        <w:autoSpaceDE w:val="0"/>
+        <w:autoSpaceDN w:val="0"/>
+        <w:adjustRightInd w:val="0"/>
+        <w:spacing w:before="0" w:after="0" w:line="240" w:lineRule="auto"/>
+        <w:rPr>
+          <w:rFonts w:ascii="Consolas" w:hAnsi="Consolas" w:cs="Consolas"/>
+          <w:sz w:val="20"/>
+          <w:szCs w:val="20"/>
+          <w:lang w:val="en-GB"/>
+        </w:rPr>
+      </w:pPr>
+      <w:r>
+        <w:rPr>
+          <w:rFonts w:ascii="Consolas" w:hAnsi="Consolas" w:cs="Consolas"/>
+          <w:color w:val="000000"/>
+          <w:sz w:val="20"/>
+          <w:szCs w:val="20"/>
+          <w:lang w:val="en-GB"/>
+        </w:rPr>
+        <w:tab/>
+        <w:t>}</w:t>
+      </w:r>
+    </w:p>
+    <w:p>
+      <w:pPr>
+        <w:autoSpaceDE w:val="0"/>
+        <w:autoSpaceDN w:val="0"/>
+        <w:adjustRightInd w:val="0"/>
+        <w:spacing w:before="0" w:after="0" w:line="240" w:lineRule="auto"/>
+        <w:rPr>
+          <w:rFonts w:ascii="Consolas" w:hAnsi="Consolas" w:cs="Consolas"/>
+          <w:sz w:val="20"/>
+          <w:szCs w:val="20"/>
+          <w:lang w:val="en-GB"/>
+        </w:rPr>
+      </w:pPr>
+      <w:r>
+        <w:rPr>
+          <w:rFonts w:ascii="Consolas" w:hAnsi="Consolas" w:cs="Consolas"/>
+          <w:color w:val="000000"/>
+          <w:sz w:val="20"/>
+          <w:szCs w:val="20"/>
+          <w:lang w:val="en-GB"/>
+        </w:rPr>
+        <w:tab/>
+        <w:t xml:space="preserve">ret = </w:t>
+      </w:r>
+      <w:proofErr w:type="spellStart"/>
+      <w:r>
+        <w:rPr>
+          <w:rFonts w:ascii="Consolas" w:hAnsi="Consolas" w:cs="Consolas"/>
+          <w:color w:val="000000"/>
+          <w:sz w:val="20"/>
+          <w:szCs w:val="20"/>
+          <w:lang w:val="en-GB"/>
+        </w:rPr>
+        <w:t>Add_task</w:t>
+      </w:r>
+      <w:proofErr w:type="spellEnd"/>
+      <w:r>
+        <w:rPr>
+          <w:rFonts w:ascii="Consolas" w:hAnsi="Consolas" w:cs="Consolas"/>
+          <w:color w:val="000000"/>
+          <w:sz w:val="20"/>
+          <w:szCs w:val="20"/>
+          <w:lang w:val="en-GB"/>
+        </w:rPr>
+        <w:t>(&amp;</w:t>
+      </w:r>
+      <w:proofErr w:type="spellStart"/>
+      <w:r>
+        <w:rPr>
+          <w:rFonts w:ascii="Consolas" w:hAnsi="Consolas" w:cs="Consolas"/>
+          <w:color w:val="000000"/>
+          <w:sz w:val="20"/>
+          <w:szCs w:val="20"/>
+          <w:lang w:val="en-GB"/>
+        </w:rPr>
+        <w:t>Toggle_Red</w:t>
+      </w:r>
+      <w:proofErr w:type="spellEnd"/>
+      <w:r>
+        <w:rPr>
+          <w:rFonts w:ascii="Consolas" w:hAnsi="Consolas" w:cs="Consolas"/>
+          <w:color w:val="000000"/>
+          <w:sz w:val="20"/>
+          <w:szCs w:val="20"/>
+          <w:lang w:val="en-GB"/>
+        </w:rPr>
+        <w:t>, 750, 300);</w:t>
+      </w:r>
+    </w:p>
+    <w:p>
+      <w:pPr>
+        <w:autoSpaceDE w:val="0"/>
+        <w:autoSpaceDN w:val="0"/>
+        <w:adjustRightInd w:val="0"/>
+        <w:spacing w:before="0" w:after="0" w:line="240" w:lineRule="auto"/>
+        <w:rPr>
+          <w:rFonts w:ascii="Consolas" w:hAnsi="Consolas" w:cs="Consolas"/>
+          <w:sz w:val="20"/>
+          <w:szCs w:val="20"/>
+          <w:lang w:val="en-GB"/>
+        </w:rPr>
+      </w:pPr>
+      <w:r>
+        <w:rPr>
+          <w:rFonts w:ascii="Consolas" w:hAnsi="Consolas" w:cs="Consolas"/>
+          <w:color w:val="000000"/>
+          <w:sz w:val="20"/>
+          <w:szCs w:val="20"/>
+          <w:lang w:val="en-GB"/>
+        </w:rPr>
+        <w:tab/>
+      </w:r>
+      <w:r>
+        <w:rPr>
+          <w:rFonts w:ascii="Consolas" w:hAnsi="Consolas" w:cs="Consolas"/>
+          <w:b/>
+          <w:bCs/>
+          <w:color w:val="7F0055"/>
+          <w:sz w:val="20"/>
+          <w:szCs w:val="20"/>
+          <w:lang w:val="en-GB"/>
+        </w:rPr>
+        <w:t>if</w:t>
+      </w:r>
+      <w:r>
+        <w:rPr>
+          <w:rFonts w:ascii="Consolas" w:hAnsi="Consolas" w:cs="Consolas"/>
+          <w:color w:val="000000"/>
+          <w:sz w:val="20"/>
+          <w:szCs w:val="20"/>
+          <w:lang w:val="en-GB"/>
+        </w:rPr>
+        <w:t xml:space="preserve"> (ret == 0){</w:t>
+      </w:r>
+    </w:p>
+    <w:p>
+      <w:pPr>
+        <w:autoSpaceDE w:val="0"/>
+        <w:autoSpaceDN w:val="0"/>
+        <w:adjustRightInd w:val="0"/>
+        <w:spacing w:before="0" w:after="0" w:line="240" w:lineRule="auto"/>
+        <w:rPr>
+          <w:rFonts w:ascii="Consolas" w:hAnsi="Consolas" w:cs="Consolas"/>
+          <w:sz w:val="20"/>
+          <w:szCs w:val="20"/>
+          <w:lang w:val="en-GB"/>
+        </w:rPr>
+      </w:pPr>
+      <w:r>
+        <w:rPr>
+          <w:rFonts w:ascii="Consolas" w:hAnsi="Consolas" w:cs="Consolas"/>
+          <w:color w:val="000000"/>
+          <w:sz w:val="20"/>
+          <w:szCs w:val="20"/>
+          <w:lang w:val="en-GB"/>
+        </w:rPr>
+        <w:tab/>
+      </w:r>
+      <w:r>
+        <w:rPr>
+          <w:rFonts w:ascii="Consolas" w:hAnsi="Consolas" w:cs="Consolas"/>
+          <w:color w:val="000000"/>
+          <w:sz w:val="20"/>
+          <w:szCs w:val="20"/>
+          <w:lang w:val="en-GB"/>
+        </w:rPr>
+        <w:tab/>
+      </w:r>
+      <w:r>
+        <w:rPr>
+          <w:rFonts w:ascii="Consolas" w:hAnsi="Consolas" w:cs="Consolas"/>
+          <w:b/>
+          <w:bCs/>
+          <w:color w:val="7F0055"/>
+          <w:sz w:val="20"/>
+          <w:szCs w:val="20"/>
+          <w:lang w:val="en-GB"/>
+        </w:rPr>
+        <w:t>while</w:t>
+      </w:r>
+      <w:r>
+        <w:rPr>
+          <w:rFonts w:ascii="Consolas" w:hAnsi="Consolas" w:cs="Consolas"/>
+          <w:color w:val="000000"/>
+          <w:sz w:val="20"/>
+          <w:szCs w:val="20"/>
+          <w:lang w:val="en-GB"/>
+        </w:rPr>
+        <w:t>(1);</w:t>
+      </w:r>
+    </w:p>
+    <w:p>
+      <w:pPr>
+        <w:autoSpaceDE w:val="0"/>
+        <w:autoSpaceDN w:val="0"/>
+        <w:adjustRightInd w:val="0"/>
+        <w:spacing w:before="0" w:after="0" w:line="240" w:lineRule="auto"/>
+        <w:rPr>
+          <w:rFonts w:ascii="Consolas" w:hAnsi="Consolas" w:cs="Consolas"/>
+          <w:sz w:val="20"/>
+          <w:szCs w:val="20"/>
+          <w:lang w:val="en-GB"/>
+        </w:rPr>
+      </w:pPr>
+      <w:r>
+        <w:rPr>
+          <w:rFonts w:ascii="Consolas" w:hAnsi="Consolas" w:cs="Consolas"/>
+          <w:color w:val="000000"/>
+          <w:sz w:val="20"/>
+          <w:szCs w:val="20"/>
+          <w:lang w:val="en-GB"/>
+        </w:rPr>
+        <w:tab/>
+        <w:t>}</w:t>
+      </w:r>
+    </w:p>
+    <w:p>
+      <w:pPr>
+        <w:autoSpaceDE w:val="0"/>
+        <w:autoSpaceDN w:val="0"/>
+        <w:adjustRightInd w:val="0"/>
+        <w:spacing w:before="0" w:after="0" w:line="240" w:lineRule="auto"/>
+        <w:rPr>
+          <w:rFonts w:ascii="Consolas" w:hAnsi="Consolas" w:cs="Consolas"/>
+          <w:sz w:val="20"/>
+          <w:szCs w:val="20"/>
+          <w:lang w:val="en-GB"/>
+        </w:rPr>
+      </w:pPr>
+      <w:r>
+        <w:rPr>
+          <w:rFonts w:ascii="Consolas" w:hAnsi="Consolas" w:cs="Consolas"/>
+          <w:color w:val="000000"/>
+          <w:sz w:val="20"/>
+          <w:szCs w:val="20"/>
+          <w:lang w:val="en-GB"/>
+        </w:rPr>
+        <w:tab/>
+        <w:t xml:space="preserve">ret = </w:t>
+      </w:r>
+      <w:proofErr w:type="spellStart"/>
+      <w:r>
+        <w:rPr>
+          <w:rFonts w:ascii="Consolas" w:hAnsi="Consolas" w:cs="Consolas"/>
+          <w:color w:val="000000"/>
+          <w:sz w:val="20"/>
+          <w:szCs w:val="20"/>
+          <w:lang w:val="en-GB"/>
+        </w:rPr>
+        <w:t>Add_task</w:t>
+      </w:r>
+      <w:proofErr w:type="spellEnd"/>
+      <w:r>
+        <w:rPr>
+          <w:rFonts w:ascii="Consolas" w:hAnsi="Consolas" w:cs="Consolas"/>
+          <w:color w:val="000000"/>
+          <w:sz w:val="20"/>
+          <w:szCs w:val="20"/>
+          <w:lang w:val="en-GB"/>
+        </w:rPr>
+        <w:t>(&amp;</w:t>
+      </w:r>
+      <w:proofErr w:type="spellStart"/>
+      <w:r>
+        <w:rPr>
+          <w:rFonts w:ascii="Consolas" w:hAnsi="Consolas" w:cs="Consolas"/>
+          <w:color w:val="000000"/>
+          <w:sz w:val="20"/>
+          <w:szCs w:val="20"/>
+          <w:lang w:val="en-GB"/>
+        </w:rPr>
+        <w:t>Toggle_Blue</w:t>
+      </w:r>
+      <w:proofErr w:type="spellEnd"/>
+      <w:r>
+        <w:rPr>
+          <w:rFonts w:ascii="Consolas" w:hAnsi="Consolas" w:cs="Consolas"/>
+          <w:color w:val="000000"/>
+          <w:sz w:val="20"/>
+          <w:szCs w:val="20"/>
+          <w:lang w:val="en-GB"/>
+        </w:rPr>
+        <w:t>, 300, 400);</w:t>
+      </w:r>
+    </w:p>
+    <w:p>
+      <w:pPr>
+        <w:autoSpaceDE w:val="0"/>
+        <w:autoSpaceDN w:val="0"/>
+        <w:adjustRightInd w:val="0"/>
+        <w:spacing w:before="0" w:after="0" w:line="240" w:lineRule="auto"/>
+        <w:rPr>
+          <w:rFonts w:ascii="Consolas" w:hAnsi="Consolas" w:cs="Consolas"/>
+          <w:sz w:val="20"/>
+          <w:szCs w:val="20"/>
+          <w:lang w:val="en-GB"/>
+        </w:rPr>
+      </w:pPr>
+      <w:r>
+        <w:rPr>
+          <w:rFonts w:ascii="Consolas" w:hAnsi="Consolas" w:cs="Consolas"/>
+          <w:color w:val="000000"/>
+          <w:sz w:val="20"/>
+          <w:szCs w:val="20"/>
+          <w:lang w:val="en-GB"/>
+        </w:rPr>
+        <w:tab/>
+      </w:r>
+      <w:r>
+        <w:rPr>
+          <w:rFonts w:ascii="Consolas" w:hAnsi="Consolas" w:cs="Consolas"/>
+          <w:b/>
+          <w:bCs/>
+          <w:color w:val="7F0055"/>
+          <w:sz w:val="20"/>
+          <w:szCs w:val="20"/>
+          <w:lang w:val="en-GB"/>
+        </w:rPr>
+        <w:t>if</w:t>
+      </w:r>
+      <w:r>
+        <w:rPr>
+          <w:rFonts w:ascii="Consolas" w:hAnsi="Consolas" w:cs="Consolas"/>
+          <w:color w:val="000000"/>
+          <w:sz w:val="20"/>
+          <w:szCs w:val="20"/>
+          <w:lang w:val="en-GB"/>
+        </w:rPr>
+        <w:t xml:space="preserve"> (ret == 0){</w:t>
+      </w:r>
+    </w:p>
+    <w:p>
+      <w:pPr>
+        <w:autoSpaceDE w:val="0"/>
+        <w:autoSpaceDN w:val="0"/>
+        <w:adjustRightInd w:val="0"/>
+        <w:spacing w:before="0" w:after="0" w:line="240" w:lineRule="auto"/>
+        <w:rPr>
+          <w:rFonts w:ascii="Consolas" w:hAnsi="Consolas" w:cs="Consolas"/>
+          <w:sz w:val="20"/>
+          <w:szCs w:val="20"/>
+          <w:lang w:val="en-GB"/>
+        </w:rPr>
+      </w:pPr>
+      <w:r>
+        <w:rPr>
+          <w:rFonts w:ascii="Consolas" w:hAnsi="Consolas" w:cs="Consolas"/>
+          <w:color w:val="000000"/>
+          <w:sz w:val="20"/>
+          <w:szCs w:val="20"/>
+          <w:lang w:val="en-GB"/>
+        </w:rPr>
+        <w:tab/>
+      </w:r>
+      <w:r>
+        <w:rPr>
+          <w:rFonts w:ascii="Consolas" w:hAnsi="Consolas" w:cs="Consolas"/>
+          <w:color w:val="000000"/>
+          <w:sz w:val="20"/>
+          <w:szCs w:val="20"/>
+          <w:lang w:val="en-GB"/>
+        </w:rPr>
+        <w:tab/>
+      </w:r>
+      <w:r>
+        <w:rPr>
+          <w:rFonts w:ascii="Consolas" w:hAnsi="Consolas" w:cs="Consolas"/>
+          <w:b/>
+          <w:bCs/>
+          <w:color w:val="7F0055"/>
+          <w:sz w:val="20"/>
+          <w:szCs w:val="20"/>
+          <w:lang w:val="en-GB"/>
+        </w:rPr>
+        <w:t>while</w:t>
+      </w:r>
+      <w:r>
+        <w:rPr>
+          <w:rFonts w:ascii="Consolas" w:hAnsi="Consolas" w:cs="Consolas"/>
+          <w:color w:val="000000"/>
+          <w:sz w:val="20"/>
+          <w:szCs w:val="20"/>
+          <w:lang w:val="en-GB"/>
+        </w:rPr>
+        <w:t>(1);</w:t>
+      </w:r>
+    </w:p>
+    <w:p>
+      <w:pPr>
+        <w:autoSpaceDE w:val="0"/>
+        <w:autoSpaceDN w:val="0"/>
+        <w:adjustRightInd w:val="0"/>
+        <w:spacing w:before="0" w:after="0" w:line="240" w:lineRule="auto"/>
+        <w:rPr>
+          <w:rFonts w:ascii="Consolas" w:hAnsi="Consolas" w:cs="Consolas"/>
+          <w:sz w:val="20"/>
+          <w:szCs w:val="20"/>
+          <w:lang w:val="en-GB"/>
+        </w:rPr>
+      </w:pPr>
+      <w:r>
+        <w:rPr>
+          <w:rFonts w:ascii="Consolas" w:hAnsi="Consolas" w:cs="Consolas"/>
+          <w:color w:val="000000"/>
+          <w:sz w:val="20"/>
+          <w:szCs w:val="20"/>
+          <w:lang w:val="en-GB"/>
+        </w:rPr>
+        <w:tab/>
+        <w:t>}</w:t>
+      </w:r>
+    </w:p>
+    <w:p>
+      <w:pPr>
+        <w:autoSpaceDE w:val="0"/>
+        <w:autoSpaceDN w:val="0"/>
+        <w:adjustRightInd w:val="0"/>
+        <w:spacing w:before="0" w:after="0" w:line="240" w:lineRule="auto"/>
+        <w:rPr>
+          <w:rFonts w:ascii="Consolas" w:hAnsi="Consolas" w:cs="Consolas"/>
+          <w:sz w:val="20"/>
+          <w:szCs w:val="20"/>
+          <w:lang w:val="en-GB"/>
+        </w:rPr>
+      </w:pPr>
+    </w:p>
+    <w:p>
+      <w:pPr>
+        <w:autoSpaceDE w:val="0"/>
+        <w:autoSpaceDN w:val="0"/>
+        <w:adjustRightInd w:val="0"/>
+        <w:spacing w:before="0" w:after="0" w:line="240" w:lineRule="auto"/>
+        <w:rPr>
+          <w:rFonts w:ascii="Consolas" w:hAnsi="Consolas" w:cs="Consolas"/>
+          <w:sz w:val="20"/>
+          <w:szCs w:val="20"/>
+          <w:lang w:val="en-GB"/>
+        </w:rPr>
+      </w:pPr>
+      <w:r>
+        <w:rPr>
+          <w:rFonts w:ascii="Consolas" w:hAnsi="Consolas" w:cs="Consolas"/>
+          <w:color w:val="000000"/>
+          <w:sz w:val="20"/>
+          <w:szCs w:val="20"/>
+          <w:lang w:val="en-GB"/>
+        </w:rPr>
+        <w:tab/>
+      </w:r>
+      <w:r>
+        <w:rPr>
+          <w:rFonts w:ascii="Consolas" w:hAnsi="Consolas" w:cs="Consolas"/>
+          <w:color w:val="3F7F5F"/>
+          <w:sz w:val="20"/>
+          <w:szCs w:val="20"/>
+          <w:lang w:val="en-GB"/>
+        </w:rPr>
+        <w:t>// Do forever:</w:t>
+      </w:r>
+    </w:p>
+    <w:p>
+      <w:pPr>
+        <w:autoSpaceDE w:val="0"/>
+        <w:autoSpaceDN w:val="0"/>
+        <w:adjustRightInd w:val="0"/>
+        <w:spacing w:before="0" w:after="0" w:line="240" w:lineRule="auto"/>
+        <w:rPr>
+          <w:rFonts w:ascii="Consolas" w:hAnsi="Consolas" w:cs="Consolas"/>
+          <w:sz w:val="20"/>
+          <w:szCs w:val="20"/>
+        </w:rPr>
+      </w:pPr>
+      <w:r>
+        <w:rPr>
+          <w:rFonts w:ascii="Consolas" w:hAnsi="Consolas" w:cs="Consolas"/>
+          <w:color w:val="000000"/>
+          <w:sz w:val="20"/>
+          <w:szCs w:val="20"/>
+          <w:lang w:val="en-GB"/>
+        </w:rPr>
+        <w:tab/>
+      </w:r>
+      <w:proofErr w:type="spellStart"/>
+      <w:r>
+        <w:rPr>
+          <w:rFonts w:ascii="Consolas" w:hAnsi="Consolas" w:cs="Consolas"/>
+          <w:b/>
+          <w:bCs/>
+          <w:color w:val="7F0055"/>
+          <w:sz w:val="20"/>
+          <w:szCs w:val="20"/>
+        </w:rPr>
+        <w:t>while</w:t>
+      </w:r>
+      <w:proofErr w:type="spellEnd"/>
+      <w:r>
+        <w:rPr>
+          <w:rFonts w:ascii="Consolas" w:hAnsi="Consolas" w:cs="Consolas"/>
+          <w:color w:val="000000"/>
+          <w:sz w:val="20"/>
+          <w:szCs w:val="20"/>
+        </w:rPr>
+        <w:t xml:space="preserve"> (1)</w:t>
+      </w:r>
+    </w:p>
+    <w:p>
+      <w:pPr>
+        <w:autoSpaceDE w:val="0"/>
+        <w:autoSpaceDN w:val="0"/>
+        <w:adjustRightInd w:val="0"/>
+        <w:spacing w:before="0" w:after="0" w:line="240" w:lineRule="auto"/>
+        <w:rPr>
+          <w:rFonts w:ascii="Consolas" w:hAnsi="Consolas" w:cs="Consolas"/>
+          <w:color w:val="000000"/>
+          <w:sz w:val="20"/>
+          <w:szCs w:val="20"/>
+        </w:rPr>
+      </w:pPr>
+      <w:r>
+        <w:rPr>
+          <w:rFonts w:ascii="Consolas" w:hAnsi="Consolas" w:cs="Consolas"/>
+          <w:color w:val="000000"/>
+          <w:sz w:val="20"/>
+          <w:szCs w:val="20"/>
+        </w:rPr>
+        <w:tab/>
+        <w:t>{</w:t>
+      </w:r>
+    </w:p>
+    <w:p>
+      <w:pPr>
+        <w:rPr>
+          <w:rFonts w:ascii="Consolas" w:hAnsi="Consolas" w:cs="Consolas"/>
+          <w:color w:val="000000"/>
+          <w:sz w:val="20"/>
+          <w:szCs w:val="20"/>
+        </w:rPr>
+      </w:pPr>
+    </w:p>
+    <w:p>
+      <w:pPr>
+        <w:autoSpaceDE w:val="0"/>
+        <w:autoSpaceDN w:val="0"/>
+        <w:adjustRightInd w:val="0"/>
+        <w:spacing w:before="0" w:after="0" w:line="240" w:lineRule="auto"/>
+        <w:rPr>
+          <w:rFonts w:ascii="Consolas" w:hAnsi="Consolas" w:cs="Consolas"/>
+          <w:sz w:val="20"/>
+          <w:szCs w:val="20"/>
+        </w:rPr>
+      </w:pPr>
+      <w:r>
+        <w:rPr>
+          <w:rFonts w:ascii="Consolas" w:hAnsi="Consolas" w:cs="Consolas"/>
+          <w:color w:val="000000"/>
+          <w:sz w:val="20"/>
+          <w:szCs w:val="20"/>
+        </w:rPr>
+        <w:tab/>
+      </w:r>
+      <w:r>
+        <w:rPr>
+          <w:rFonts w:ascii="Consolas" w:hAnsi="Consolas" w:cs="Consolas"/>
+          <w:color w:val="000000"/>
+          <w:sz w:val="20"/>
+          <w:szCs w:val="20"/>
+        </w:rPr>
+        <w:tab/>
+        <w:t>__WFI();</w:t>
+      </w:r>
+    </w:p>
+    <w:p>
+      <w:pPr>
+        <w:autoSpaceDE w:val="0"/>
+        <w:autoSpaceDN w:val="0"/>
+        <w:adjustRightInd w:val="0"/>
+        <w:spacing w:before="0" w:after="0" w:line="240" w:lineRule="auto"/>
+        <w:rPr>
+          <w:rFonts w:ascii="Consolas" w:hAnsi="Consolas" w:cs="Consolas"/>
+          <w:sz w:val="20"/>
+          <w:szCs w:val="20"/>
+        </w:rPr>
+      </w:pPr>
+      <w:r>
+        <w:rPr>
+          <w:rFonts w:ascii="Consolas" w:hAnsi="Consolas" w:cs="Consolas"/>
+          <w:color w:val="000000"/>
+          <w:sz w:val="20"/>
+          <w:szCs w:val="20"/>
+          <w:shd w:val="clear" w:color="auto" w:fill="C6DBAE"/>
+        </w:rPr>
+        <w:tab/>
+      </w:r>
+      <w:r>
+        <w:rPr>
+          <w:rFonts w:ascii="Consolas" w:hAnsi="Consolas" w:cs="Consolas"/>
+          <w:color w:val="000000"/>
+          <w:sz w:val="20"/>
+          <w:szCs w:val="20"/>
+          <w:shd w:val="clear" w:color="auto" w:fill="C6DBAE"/>
+        </w:rPr>
+        <w:tab/>
+      </w:r>
+      <w:proofErr w:type="spellStart"/>
+      <w:r>
+        <w:rPr>
+          <w:rFonts w:ascii="Consolas" w:hAnsi="Consolas" w:cs="Consolas"/>
+          <w:color w:val="000000"/>
+          <w:sz w:val="20"/>
+          <w:szCs w:val="20"/>
+          <w:shd w:val="clear" w:color="auto" w:fill="C6DBAE"/>
+        </w:rPr>
+        <w:t>runReadyTasks</w:t>
+      </w:r>
+      <w:proofErr w:type="spellEnd"/>
+      <w:r>
+        <w:rPr>
+          <w:rFonts w:ascii="Consolas" w:hAnsi="Consolas" w:cs="Consolas"/>
+          <w:color w:val="000000"/>
+          <w:sz w:val="20"/>
+          <w:szCs w:val="20"/>
+          <w:shd w:val="clear" w:color="auto" w:fill="C6DBAE"/>
+        </w:rPr>
+        <w:t>();</w:t>
+      </w:r>
+    </w:p>
+    <w:p>
+      <w:pPr>
+        <w:rPr>
+          <w:rFonts w:ascii="Consolas" w:hAnsi="Consolas" w:cs="Consolas"/>
+          <w:color w:val="000000"/>
+          <w:sz w:val="20"/>
+          <w:szCs w:val="20"/>
+        </w:rPr>
+      </w:pPr>
+      <w:r>
+        <w:rPr>
+          <w:rFonts w:ascii="Consolas" w:hAnsi="Consolas" w:cs="Consolas"/>
+          <w:color w:val="000000"/>
+          <w:sz w:val="20"/>
+          <w:szCs w:val="20"/>
+        </w:rPr>
+        <w:tab/>
+        <w:t>}</w:t>
+      </w:r>
+      <w:r>
+        <w:rPr>
+          <w:rFonts w:ascii="Consolas" w:hAnsi="Consolas" w:cs="Consolas"/>
+          <w:color w:val="000000"/>
+          <w:sz w:val="20"/>
+          <w:szCs w:val="20"/>
+        </w:rPr>
+        <w:br w:type="page"/>
+      </w:r>
+    </w:p>
+    <w:p>
+      <w:pPr>
+        <w:rPr>
+          <w:rFonts w:ascii="Consolas" w:hAnsi="Consolas" w:cs="Consolas"/>
+          <w:color w:val="000000"/>
+          <w:sz w:val="20"/>
+          <w:szCs w:val="20"/>
+        </w:rPr>
+      </w:pPr>
+      <w:r>
+        <w:rPr>
+          <w:noProof/>
+        </w:rPr>
+        <w:lastRenderedPageBreak/>
+        <w:drawing>
+          <wp:inline distT="0" distB="0" distL="0" distR="0" wp14:anchorId="5458FC9B" wp14:editId="74DFA191">
+            <wp:extent cx="3771429" cy="1790476"/>
+            <wp:effectExtent l="0" t="0" r="635" b="635"/>
+            <wp:docPr id="1" name="Afbeelding 1"/>
+            <wp:cNvGraphicFramePr>
+              <a:graphicFrameLocks xmlns:a="http://schemas.openxmlformats.org/drawingml/2006/main" noChangeAspect="1"/>
+            </wp:cNvGraphicFramePr>
+            <a:graphic xmlns:a="http://schemas.openxmlformats.org/drawingml/2006/main">
+              <a:graphicData uri="http://schemas.openxmlformats.org/drawingml/2006/picture">
+                <pic:pic xmlns:pic="http://schemas.openxmlformats.org/drawingml/2006/picture">
+                  <pic:nvPicPr>
+                    <pic:cNvPr id="1" name=""/>
+                    <pic:cNvPicPr/>
+                  </pic:nvPicPr>
+                  <pic:blipFill>
+                    <a:blip r:embed="rId20"/>
+                    <a:stretch>
+                      <a:fillRect/>
+                    </a:stretch>
+                  </pic:blipFill>
+                  <pic:spPr>
+                    <a:xfrm>
+                      <a:off x="0" y="0"/>
+                      <a:ext cx="3771429" cy="1790476"/>
+                    </a:xfrm>
+                    <a:prstGeom prst="rect">
+                      <a:avLst/>
+                    </a:prstGeom>
+                  </pic:spPr>
+                </pic:pic>
+              </a:graphicData>
+            </a:graphic>
+          </wp:inline>
+        </w:drawing>
+      </w:r>
+    </w:p>
+    <w:p>
+      <w:pPr>
+        <w:rPr>
+          <w:lang w:val="en-GB"/>
+        </w:rPr>
+      </w:pPr>
+      <w:r>
+        <w:rPr>
+          <w:lang w:val="en-GB"/>
+        </w:rPr>
+        <w:t xml:space="preserve">Results from logic </w:t>
+      </w:r>
+      <w:proofErr w:type="spellStart"/>
+      <w:r>
+        <w:rPr>
+          <w:lang w:val="en-GB"/>
+        </w:rPr>
+        <w:t>analyzer</w:t>
+      </w:r>
+      <w:proofErr w:type="spellEnd"/>
+    </w:p>
+    <w:tbl>
+      <w:tblPr>
+        <w:tblStyle w:val="Rastertabel1licht"/>
+        <w:tblW w:w="0" w:type="auto"/>
+        <w:tblLook w:val="04A0" w:firstRow="1" w:lastRow="0" w:firstColumn="1" w:lastColumn="0" w:noHBand="0" w:noVBand="1"/>
+      </w:tblPr>
+      <w:tblGrid>
+        <w:gridCol w:w="4148"/>
+        <w:gridCol w:w="4148"/>
+      </w:tblGrid>
+      <w:tr>
+        <w:trPr>
+          <w:cnfStyle w:val="100000000000" w:firstRow="1" w:lastRow="0" w:firstColumn="0" w:lastColumn="0" w:oddVBand="0" w:evenVBand="0" w:oddHBand="0" w:evenHBand="0" w:firstRowFirstColumn="0" w:firstRowLastColumn="0" w:lastRowFirstColumn="0" w:lastRowLastColumn="0"/>
+        </w:trPr>
+        <w:tc>
+          <w:tcPr>
+            <w:cnfStyle w:val="001000000000" w:firstRow="0" w:lastRow="0" w:firstColumn="1" w:lastColumn="0" w:oddVBand="0" w:evenVBand="0" w:oddHBand="0" w:evenHBand="0" w:firstRowFirstColumn="0" w:firstRowLastColumn="0" w:lastRowFirstColumn="0" w:lastRowLastColumn="0"/>
+            <w:tcW w:w="4148" w:type="dxa"/>
+          </w:tcPr>
+          <w:p>
+            <w:pPr>
+              <w:rPr>
+                <w:lang w:val="en-GB"/>
+              </w:rPr>
+            </w:pPr>
+            <w:r>
+              <w:rPr>
+                <w:lang w:val="en-GB"/>
+              </w:rPr>
+              <w:t>Logic signal</w:t>
+            </w:r>
+          </w:p>
+        </w:tc>
+        <w:tc>
+          <w:tcPr>
+            <w:tcW w:w="4148" w:type="dxa"/>
+          </w:tcPr>
+          <w:p>
+            <w:pPr>
+              <w:cnfStyle w:val="100000000000" w:firstRow="1" w:lastRow="0" w:firstColumn="0" w:lastColumn="0" w:oddVBand="0" w:evenVBand="0" w:oddHBand="0" w:evenHBand="0" w:firstRowFirstColumn="0" w:firstRowLastColumn="0" w:lastRowFirstColumn="0" w:lastRowLastColumn="0"/>
+              <w:rPr>
+                <w:lang w:val="en-GB"/>
+              </w:rPr>
+            </w:pPr>
+            <w:r>
+              <w:rPr>
+                <w:lang w:val="en-GB"/>
+              </w:rPr>
+              <w:t>Corresponding function</w:t>
+            </w:r>
+          </w:p>
+        </w:tc>
+      </w:tr>
+      <w:tr>
+        <w:tc>
+          <w:tcPr>
+            <w:cnfStyle w:val="001000000000" w:firstRow="0" w:lastRow="0" w:firstColumn="1" w:lastColumn="0" w:oddVBand="0" w:evenVBand="0" w:oddHBand="0" w:evenHBand="0" w:firstRowFirstColumn="0" w:firstRowLastColumn="0" w:lastRowFirstColumn="0" w:lastRowLastColumn="0"/>
+            <w:tcW w:w="4148" w:type="dxa"/>
+          </w:tcPr>
+          <w:p>
+            <w:pPr>
+              <w:rPr>
+                <w:b w:val="0"/>
+                <w:bCs w:val="0"/>
+                <w:lang w:val="en-GB"/>
+              </w:rPr>
+            </w:pPr>
+            <w:r>
+              <w:rPr>
+                <w:lang w:val="en-GB"/>
+              </w:rPr>
+              <w:t>P0</w:t>
+            </w:r>
+          </w:p>
+        </w:tc>
+        <w:tc>
+          <w:tcPr>
+            <w:tcW w:w="4148" w:type="dxa"/>
+          </w:tcPr>
+          <w:p>
+            <w:pPr>
+              <w:cnfStyle w:val="000000000000" w:firstRow="0" w:lastRow="0" w:firstColumn="0" w:lastColumn="0" w:oddVBand="0" w:evenVBand="0" w:oddHBand="0" w:evenHBand="0" w:firstRowFirstColumn="0" w:firstRowLastColumn="0" w:lastRowFirstColumn="0" w:lastRowLastColumn="0"/>
+              <w:rPr>
+                <w:lang w:val="en-GB"/>
+              </w:rPr>
+            </w:pPr>
+            <w:proofErr w:type="spellStart"/>
+            <w:r>
+              <w:rPr>
+                <w:lang w:val="en-GB"/>
+              </w:rPr>
+              <w:t>Toggle_Green</w:t>
+            </w:r>
+            <w:proofErr w:type="spellEnd"/>
+          </w:p>
+        </w:tc>
+      </w:tr>
+      <w:tr>
+        <w:tc>
+          <w:tcPr>
+            <w:cnfStyle w:val="001000000000" w:firstRow="0" w:lastRow="0" w:firstColumn="1" w:lastColumn="0" w:oddVBand="0" w:evenVBand="0" w:oddHBand="0" w:evenHBand="0" w:firstRowFirstColumn="0" w:firstRowLastColumn="0" w:lastRowFirstColumn="0" w:lastRowLastColumn="0"/>
+            <w:tcW w:w="4148" w:type="dxa"/>
+          </w:tcPr>
+          <w:p>
+            <w:pPr>
+              <w:rPr>
+                <w:lang w:val="en-GB"/>
+              </w:rPr>
+            </w:pPr>
+            <w:r>
+              <w:rPr>
+                <w:lang w:val="en-GB"/>
+              </w:rPr>
+              <w:t>P1</w:t>
+            </w:r>
+          </w:p>
+        </w:tc>
+        <w:tc>
+          <w:tcPr>
+            <w:tcW w:w="4148" w:type="dxa"/>
+          </w:tcPr>
+          <w:p>
+            <w:pPr>
+              <w:cnfStyle w:val="000000000000" w:firstRow="0" w:lastRow="0" w:firstColumn="0" w:lastColumn="0" w:oddVBand="0" w:evenVBand="0" w:oddHBand="0" w:evenHBand="0" w:firstRowFirstColumn="0" w:firstRowLastColumn="0" w:lastRowFirstColumn="0" w:lastRowLastColumn="0"/>
+              <w:rPr>
+                <w:lang w:val="en-GB"/>
+              </w:rPr>
+            </w:pPr>
+            <w:proofErr w:type="spellStart"/>
+            <w:r>
+              <w:rPr>
+                <w:lang w:val="en-GB"/>
+              </w:rPr>
+              <w:t>Toggle_Orange</w:t>
+            </w:r>
+            <w:proofErr w:type="spellEnd"/>
+          </w:p>
+        </w:tc>
+      </w:tr>
+      <w:tr>
+        <w:tc>
+          <w:tcPr>
+            <w:cnfStyle w:val="001000000000" w:firstRow="0" w:lastRow="0" w:firstColumn="1" w:lastColumn="0" w:oddVBand="0" w:evenVBand="0" w:oddHBand="0" w:evenHBand="0" w:firstRowFirstColumn="0" w:firstRowLastColumn="0" w:lastRowFirstColumn="0" w:lastRowLastColumn="0"/>
+            <w:tcW w:w="4148" w:type="dxa"/>
+          </w:tcPr>
+          <w:p>
+            <w:pPr>
+              <w:rPr>
+                <w:lang w:val="en-GB"/>
+              </w:rPr>
+            </w:pPr>
+            <w:r>
+              <w:rPr>
+                <w:lang w:val="en-GB"/>
+              </w:rPr>
+              <w:t>P2</w:t>
+            </w:r>
+          </w:p>
+        </w:tc>
+        <w:tc>
+          <w:tcPr>
+            <w:tcW w:w="4148" w:type="dxa"/>
+          </w:tcPr>
+          <w:p>
+            <w:pPr>
+              <w:cnfStyle w:val="000000000000" w:firstRow="0" w:lastRow="0" w:firstColumn="0" w:lastColumn="0" w:oddVBand="0" w:evenVBand="0" w:oddHBand="0" w:evenHBand="0" w:firstRowFirstColumn="0" w:firstRowLastColumn="0" w:lastRowFirstColumn="0" w:lastRowLastColumn="0"/>
+              <w:rPr>
+                <w:lang w:val="en-GB"/>
+              </w:rPr>
+            </w:pPr>
+            <w:proofErr w:type="spellStart"/>
+            <w:r>
+              <w:rPr>
+                <w:lang w:val="en-GB"/>
+              </w:rPr>
+              <w:t>Toggle_Red</w:t>
+            </w:r>
+            <w:proofErr w:type="spellEnd"/>
+          </w:p>
+        </w:tc>
+      </w:tr>
+      <w:tr>
+        <w:tc>
+          <w:tcPr>
+            <w:cnfStyle w:val="001000000000" w:firstRow="0" w:lastRow="0" w:firstColumn="1" w:lastColumn="0" w:oddVBand="0" w:evenVBand="0" w:oddHBand="0" w:evenHBand="0" w:firstRowFirstColumn="0" w:firstRowLastColumn="0" w:lastRowFirstColumn="0" w:lastRowLastColumn="0"/>
+            <w:tcW w:w="4148" w:type="dxa"/>
+          </w:tcPr>
+          <w:p>
+            <w:pPr>
+              <w:rPr>
+                <w:lang w:val="en-GB"/>
+              </w:rPr>
+            </w:pPr>
+            <w:r>
+              <w:rPr>
+                <w:lang w:val="en-GB"/>
+              </w:rPr>
+              <w:t>P3</w:t>
+            </w:r>
+          </w:p>
+        </w:tc>
+        <w:tc>
+          <w:tcPr>
+            <w:tcW w:w="4148" w:type="dxa"/>
+          </w:tcPr>
+          <w:p>
+            <w:pPr>
+              <w:cnfStyle w:val="000000000000" w:firstRow="0" w:lastRow="0" w:firstColumn="0" w:lastColumn="0" w:oddVBand="0" w:evenVBand="0" w:oddHBand="0" w:evenHBand="0" w:firstRowFirstColumn="0" w:firstRowLastColumn="0" w:lastRowFirstColumn="0" w:lastRowLastColumn="0"/>
+              <w:rPr>
+                <w:lang w:val="en-GB"/>
+              </w:rPr>
+            </w:pPr>
+            <w:proofErr w:type="spellStart"/>
+            <w:r>
+              <w:rPr>
+                <w:lang w:val="en-GB"/>
+              </w:rPr>
+              <w:t>Toggle_Blue</w:t>
+            </w:r>
+            <w:proofErr w:type="spellEnd"/>
+          </w:p>
+        </w:tc>
+      </w:tr>
+    </w:tbl>
+    <w:p>
+      <w:pPr>
+        <w:rPr>
+          <w:lang w:val="en-GB"/>
+        </w:rPr>
+      </w:pPr>
+    </w:p>
+    <w:p>
+      <w:pPr>
+        <w:pStyle w:val="Kop2"/>
+        <w:rPr>
+          <w:lang w:val="en-GB"/>
+        </w:rPr>
+      </w:pPr>
+      <w:r>
+        <w:rPr>
+          <w:lang w:val="en-GB"/>
+        </w:rPr>
+        <w:t>3.7</w:t>
+      </w:r>
+    </w:p>
+    <w:p>
+      <w:pPr>
+        <w:rPr>
+          <w:lang w:val="en-GB"/>
+        </w:rPr>
+      </w:pPr>
+      <w:r>
+        <w:rPr>
+          <w:noProof/>
+          <w:lang w:val="en-GB"/>
+        </w:rPr>
+        <w:drawing>
+          <wp:inline distT="0" distB="0" distL="0" distR="0" wp14:anchorId="5E872214" wp14:editId="01333D73">
+            <wp:extent cx="4363059" cy="1933845"/>
+            <wp:effectExtent l="0" t="0" r="0" b="9525"/>
+            <wp:docPr id="2" name="Afbeelding 2"/>
+            <wp:cNvGraphicFramePr>
+              <a:graphicFrameLocks xmlns:a="http://schemas.openxmlformats.org/drawingml/2006/main" noChangeAspect="1"/>
+            </wp:cNvGraphicFramePr>
+            <a:graphic xmlns:a="http://schemas.openxmlformats.org/drawingml/2006/main">
+              <a:graphicData uri="http://schemas.openxmlformats.org/drawingml/2006/picture">
+                <pic:pic xmlns:pic="http://schemas.openxmlformats.org/drawingml/2006/picture">
+                  <pic:nvPicPr>
+                    <pic:cNvPr id="1" name=""/>
+                    <pic:cNvPicPr/>
+                  </pic:nvPicPr>
+                  <pic:blipFill>
+                    <a:blip r:embed="rId21"/>
+                    <a:stretch>
+                      <a:fillRect/>
+                    </a:stretch>
+                  </pic:blipFill>
+                  <pic:spPr>
+                    <a:xfrm>
+                      <a:off x="0" y="0"/>
+                      <a:ext cx="4363059" cy="1933845"/>
+                    </a:xfrm>
+                    <a:prstGeom prst="rect">
+                      <a:avLst/>
+                    </a:prstGeom>
+                  </pic:spPr>
+                </pic:pic>
+              </a:graphicData>
+            </a:graphic>
+          </wp:inline>
+        </w:drawing>
+      </w:r>
+    </w:p>
+    <w:p>
+      <w:pPr>
+        <w:rPr>
+          <w:lang w:val="en-GB"/>
+        </w:rPr>
+      </w:pPr>
+      <w:r>
+        <w:rPr>
+          <w:lang w:val="en-GB"/>
+        </w:rPr>
+        <w:t xml:space="preserve">Results from the logic </w:t>
+      </w:r>
+      <w:proofErr w:type="spellStart"/>
+      <w:r>
+        <w:rPr>
+          <w:lang w:val="en-GB"/>
+        </w:rPr>
+        <w:t>analyzer</w:t>
+      </w:r>
+      <w:proofErr w:type="spellEnd"/>
+      <w:r>
+        <w:rPr>
+          <w:lang w:val="en-GB"/>
+        </w:rPr>
+        <w:t xml:space="preserve"> including the initial delay ticks. Every tick is 0.005s, therefore </w:t>
+      </w:r>
+      <w:r>
+        <w:rPr>
+          <w:lang w:val="en-GB"/>
+        </w:rPr>
+        <w:t>100 ticks is equal to 0.5S</w:t>
+      </w:r>
+    </w:p>
+    <w:tbl>
+      <w:tblPr>
+        <w:tblStyle w:val="Rastertabel1licht"/>
+        <w:tblW w:w="8378" w:type="dxa"/>
+        <w:tblLook w:val="04A0" w:firstRow="1" w:lastRow="0" w:firstColumn="1" w:lastColumn="0" w:noHBand="0" w:noVBand="1"/>
+      </w:tblPr>
+      <w:tblGrid>
+        <w:gridCol w:w="1924"/>
+        <w:gridCol w:w="2073"/>
+        <w:gridCol w:w="2289"/>
+        <w:gridCol w:w="2092"/>
+      </w:tblGrid>
+      <w:tr>
+        <w:trPr>
+          <w:cnfStyle w:val="100000000000" w:firstRow="1" w:lastRow="0" w:firstColumn="0" w:lastColumn="0" w:oddVBand="0" w:evenVBand="0" w:oddHBand="0" w:evenHBand="0" w:firstRowFirstColumn="0" w:firstRowLastColumn="0" w:lastRowFirstColumn="0" w:lastRowLastColumn="0"/>
+          <w:trHeight w:val="729"/>
+        </w:trPr>
+        <w:tc>
+          <w:tcPr>
+            <w:cnfStyle w:val="001000000000" w:firstRow="0" w:lastRow="0" w:firstColumn="1" w:lastColumn="0" w:oddVBand="0" w:evenVBand="0" w:oddHBand="0" w:evenHBand="0" w:firstRowFirstColumn="0" w:firstRowLastColumn="0" w:lastRowFirstColumn="0" w:lastRowLastColumn="0"/>
+            <w:tcW w:w="1924" w:type="dxa"/>
+          </w:tcPr>
+          <w:p>
+            <w:pPr>
+              <w:rPr>
+                <w:lang w:val="en-GB"/>
+              </w:rPr>
+            </w:pPr>
+            <w:r>
+              <w:rPr>
+                <w:lang w:val="en-GB"/>
+              </w:rPr>
+              <w:t>Logic signal</w:t>
+            </w:r>
+          </w:p>
+        </w:tc>
+        <w:tc>
+          <w:tcPr>
+            <w:tcW w:w="2073" w:type="dxa"/>
+          </w:tcPr>
+          <w:p>
+            <w:pPr>
+              <w:cnfStyle w:val="100000000000" w:firstRow="1" w:lastRow="0" w:firstColumn="0" w:lastColumn="0" w:oddVBand="0" w:evenVBand="0" w:oddHBand="0" w:evenHBand="0" w:firstRowFirstColumn="0" w:firstRowLastColumn="0" w:lastRowFirstColumn="0" w:lastRowLastColumn="0"/>
+              <w:rPr>
+                <w:lang w:val="en-GB"/>
+              </w:rPr>
+            </w:pPr>
+            <w:r>
+              <w:rPr>
+                <w:lang w:val="en-GB"/>
+              </w:rPr>
+              <w:t>LED</w:t>
+            </w:r>
+          </w:p>
+        </w:tc>
+        <w:tc>
+          <w:tcPr>
+            <w:tcW w:w="2289" w:type="dxa"/>
+          </w:tcPr>
+          <w:p>
+            <w:pPr>
+              <w:cnfStyle w:val="100000000000" w:firstRow="1" w:lastRow="0" w:firstColumn="0" w:lastColumn="0" w:oddVBand="0" w:evenVBand="0" w:oddHBand="0" w:evenHBand="0" w:firstRowFirstColumn="0" w:firstRowLastColumn="0" w:lastRowFirstColumn="0" w:lastRowLastColumn="0"/>
+              <w:rPr>
+                <w:lang w:val="en-GB"/>
+              </w:rPr>
+            </w:pPr>
+            <w:r>
+              <w:rPr>
+                <w:lang w:val="en-GB"/>
+              </w:rPr>
+              <w:t>Set cycles (ticks)</w:t>
+            </w:r>
+          </w:p>
+        </w:tc>
+        <w:tc>
+          <w:tcPr>
+            <w:tcW w:w="2092" w:type="dxa"/>
+          </w:tcPr>
+          <w:p>
+            <w:pPr>
+              <w:cnfStyle w:val="100000000000" w:firstRow="1" w:lastRow="0" w:firstColumn="0" w:lastColumn="0" w:oddVBand="0" w:evenVBand="0" w:oddHBand="0" w:evenHBand="0" w:firstRowFirstColumn="0" w:firstRowLastColumn="0" w:lastRowFirstColumn="0" w:lastRowLastColumn="0"/>
+              <w:rPr>
+                <w:lang w:val="en-GB"/>
+              </w:rPr>
+            </w:pPr>
+            <w:r>
+              <w:rPr>
+                <w:lang w:val="en-GB"/>
+              </w:rPr>
+              <w:t>Corresponding time (s)</w:t>
+            </w:r>
+          </w:p>
+        </w:tc>
+      </w:tr>
+      <w:tr>
+        <w:trPr>
+          <w:trHeight w:val="431"/>
+        </w:trPr>
+        <w:tc>
+          <w:tcPr>
+            <w:cnfStyle w:val="001000000000" w:firstRow="0" w:lastRow="0" w:firstColumn="1" w:lastColumn="0" w:oddVBand="0" w:evenVBand="0" w:oddHBand="0" w:evenHBand="0" w:firstRowFirstColumn="0" w:firstRowLastColumn="0" w:lastRowFirstColumn="0" w:lastRowLastColumn="0"/>
+            <w:tcW w:w="1924" w:type="dxa"/>
+          </w:tcPr>
+          <w:p>
+            <w:pPr>
+              <w:rPr>
+                <w:b w:val="0"/>
+                <w:bCs w:val="0"/>
+                <w:lang w:val="en-GB"/>
+              </w:rPr>
+            </w:pPr>
+            <w:r>
+              <w:rPr>
+                <w:lang w:val="en-GB"/>
+              </w:rPr>
+              <w:t>P0</w:t>
+            </w:r>
+          </w:p>
+        </w:tc>
+        <w:tc>
+          <w:tcPr>
+            <w:tcW w:w="2073" w:type="dxa"/>
+          </w:tcPr>
+          <w:p>
+            <w:pPr>
+              <w:cnfStyle w:val="000000000000" w:firstRow="0" w:lastRow="0" w:firstColumn="0" w:lastColumn="0" w:oddVBand="0" w:evenVBand="0" w:oddHBand="0" w:evenHBand="0" w:firstRowFirstColumn="0" w:firstRowLastColumn="0" w:lastRowFirstColumn="0" w:lastRowLastColumn="0"/>
+              <w:rPr>
+                <w:lang w:val="en-GB"/>
+              </w:rPr>
+            </w:pPr>
+            <w:r>
+              <w:rPr>
+                <w:lang w:val="en-GB"/>
+              </w:rPr>
+              <w:t>Green</w:t>
+            </w:r>
+          </w:p>
+        </w:tc>
+        <w:tc>
+          <w:tcPr>
+            <w:tcW w:w="2289" w:type="dxa"/>
+          </w:tcPr>
+          <w:p>
+            <w:pPr>
+              <w:cnfStyle w:val="000000000000" w:firstRow="0" w:lastRow="0" w:firstColumn="0" w:lastColumn="0" w:oddVBand="0" w:evenVBand="0" w:oddHBand="0" w:evenHBand="0" w:firstRowFirstColumn="0" w:firstRowLastColumn="0" w:lastRowFirstColumn="0" w:lastRowLastColumn="0"/>
+              <w:rPr>
+                <w:lang w:val="en-GB"/>
+              </w:rPr>
+            </w:pPr>
+            <w:r>
+              <w:rPr>
+                <w:lang w:val="en-GB"/>
+              </w:rPr>
+              <w:t>100</w:t>
+            </w:r>
+          </w:p>
+        </w:tc>
+        <w:tc>
+          <w:tcPr>
+            <w:tcW w:w="2092" w:type="dxa"/>
+          </w:tcPr>
+          <w:p>
+            <w:pPr>
+              <w:cnfStyle w:val="000000000000" w:firstRow="0" w:lastRow="0" w:firstColumn="0" w:lastColumn="0" w:oddVBand="0" w:evenVBand="0" w:oddHBand="0" w:evenHBand="0" w:firstRowFirstColumn="0" w:firstRowLastColumn="0" w:lastRowFirstColumn="0" w:lastRowLastColumn="0"/>
+              <w:rPr>
+                <w:lang w:val="en-GB"/>
+              </w:rPr>
+            </w:pPr>
+            <w:r>
+              <w:rPr>
+                <w:lang w:val="en-GB"/>
+              </w:rPr>
+              <w:t>0.5</w:t>
+            </w:r>
+          </w:p>
+        </w:tc>
+      </w:tr>
+      <w:tr>
+        <w:trPr>
+          <w:trHeight w:val="419"/>
+        </w:trPr>
+        <w:tc>
+          <w:tcPr>
+            <w:cnfStyle w:val="001000000000" w:firstRow="0" w:lastRow="0" w:firstColumn="1" w:lastColumn="0" w:oddVBand="0" w:evenVBand="0" w:oddHBand="0" w:evenHBand="0" w:firstRowFirstColumn="0" w:firstRowLastColumn="0" w:lastRowFirstColumn="0" w:lastRowLastColumn="0"/>
+            <w:tcW w:w="1924" w:type="dxa"/>
+          </w:tcPr>
+          <w:p>
+            <w:pPr>
+              <w:rPr>
+                <w:lang w:val="en-GB"/>
+              </w:rPr>
+            </w:pPr>
+            <w:r>
+              <w:rPr>
+                <w:lang w:val="en-GB"/>
+              </w:rPr>
+              <w:t>P1</w:t>
+            </w:r>
+          </w:p>
+        </w:tc>
+        <w:tc>
+          <w:tcPr>
+            <w:tcW w:w="2073" w:type="dxa"/>
+          </w:tcPr>
+          <w:p>
+            <w:pPr>
+              <w:cnfStyle w:val="000000000000" w:firstRow="0" w:lastRow="0" w:firstColumn="0" w:lastColumn="0" w:oddVBand="0" w:evenVBand="0" w:oddHBand="0" w:evenHBand="0" w:firstRowFirstColumn="0" w:firstRowLastColumn="0" w:lastRowFirstColumn="0" w:lastRowLastColumn="0"/>
+              <w:rPr>
+                <w:lang w:val="en-GB"/>
+              </w:rPr>
+            </w:pPr>
+            <w:r>
+              <w:rPr>
+                <w:lang w:val="en-GB"/>
+              </w:rPr>
+              <w:t>Orange</w:t>
+            </w:r>
+          </w:p>
+        </w:tc>
+        <w:tc>
+          <w:tcPr>
+            <w:tcW w:w="2289" w:type="dxa"/>
+          </w:tcPr>
+          <w:p>
+            <w:pPr>
+              <w:cnfStyle w:val="000000000000" w:firstRow="0" w:lastRow="0" w:firstColumn="0" w:lastColumn="0" w:oddVBand="0" w:evenVBand="0" w:oddHBand="0" w:evenHBand="0" w:firstRowFirstColumn="0" w:firstRowLastColumn="0" w:lastRowFirstColumn="0" w:lastRowLastColumn="0"/>
+              <w:rPr>
+                <w:lang w:val="en-GB"/>
+              </w:rPr>
+            </w:pPr>
+            <w:r>
+              <w:rPr>
+                <w:lang w:val="en-GB"/>
+              </w:rPr>
+              <w:t>200</w:t>
+            </w:r>
+          </w:p>
+        </w:tc>
+        <w:tc>
+          <w:tcPr>
+            <w:tcW w:w="2092" w:type="dxa"/>
+          </w:tcPr>
+          <w:p>
+            <w:pPr>
+              <w:cnfStyle w:val="000000000000" w:firstRow="0" w:lastRow="0" w:firstColumn="0" w:lastColumn="0" w:oddVBand="0" w:evenVBand="0" w:oddHBand="0" w:evenHBand="0" w:firstRowFirstColumn="0" w:firstRowLastColumn="0" w:lastRowFirstColumn="0" w:lastRowLastColumn="0"/>
+              <w:rPr>
+                <w:lang w:val="en-GB"/>
+              </w:rPr>
+            </w:pPr>
+            <w:r>
+              <w:rPr>
+                <w:lang w:val="en-GB"/>
+              </w:rPr>
+              <w:t>1</w:t>
+            </w:r>
+          </w:p>
+        </w:tc>
+      </w:tr>
+      <w:tr>
+        <w:trPr>
+          <w:trHeight w:val="431"/>
+        </w:trPr>
+        <w:tc>
+          <w:tcPr>
+            <w:cnfStyle w:val="001000000000" w:firstRow="0" w:lastRow="0" w:firstColumn="1" w:lastColumn="0" w:oddVBand="0" w:evenVBand="0" w:oddHBand="0" w:evenHBand="0" w:firstRowFirstColumn="0" w:firstRowLastColumn="0" w:lastRowFirstColumn="0" w:lastRowLastColumn="0"/>
+            <w:tcW w:w="1924" w:type="dxa"/>
+          </w:tcPr>
+          <w:p>
+            <w:pPr>
+              <w:rPr>
+                <w:lang w:val="en-GB"/>
+              </w:rPr>
+            </w:pPr>
+            <w:r>
+              <w:rPr>
+                <w:lang w:val="en-GB"/>
+              </w:rPr>
+              <w:t>P2</w:t>
+            </w:r>
+          </w:p>
+        </w:tc>
+        <w:tc>
+          <w:tcPr>
+            <w:tcW w:w="2073" w:type="dxa"/>
+          </w:tcPr>
+          <w:p>
+            <w:pPr>
+              <w:cnfStyle w:val="000000000000" w:firstRow="0" w:lastRow="0" w:firstColumn="0" w:lastColumn="0" w:oddVBand="0" w:evenVBand="0" w:oddHBand="0" w:evenHBand="0" w:firstRowFirstColumn="0" w:firstRowLastColumn="0" w:lastRowFirstColumn="0" w:lastRowLastColumn="0"/>
+              <w:rPr>
+                <w:lang w:val="en-GB"/>
+              </w:rPr>
+            </w:pPr>
+            <w:r>
+              <w:rPr>
+                <w:lang w:val="en-GB"/>
+              </w:rPr>
+              <w:t>Red</w:t>
+            </w:r>
+          </w:p>
+        </w:tc>
+        <w:tc>
+          <w:tcPr>
+            <w:tcW w:w="2289" w:type="dxa"/>
+          </w:tcPr>
+          <w:p>
+            <w:pPr>
+              <w:cnfStyle w:val="000000000000" w:firstRow="0" w:lastRow="0" w:firstColumn="0" w:lastColumn="0" w:oddVBand="0" w:evenVBand="0" w:oddHBand="0" w:evenHBand="0" w:firstRowFirstColumn="0" w:firstRowLastColumn="0" w:lastRowFirstColumn="0" w:lastRowLastColumn="0"/>
+              <w:rPr>
+                <w:lang w:val="en-GB"/>
+              </w:rPr>
+            </w:pPr>
+            <w:r>
+              <w:rPr>
+                <w:lang w:val="en-GB"/>
+              </w:rPr>
+              <w:t>300</w:t>
+            </w:r>
+          </w:p>
+        </w:tc>
+        <w:tc>
+          <w:tcPr>
+            <w:tcW w:w="2092" w:type="dxa"/>
+          </w:tcPr>
+          <w:p>
+            <w:pPr>
+              <w:cnfStyle w:val="000000000000" w:firstRow="0" w:lastRow="0" w:firstColumn="0" w:lastColumn="0" w:oddVBand="0" w:evenVBand="0" w:oddHBand="0" w:evenHBand="0" w:firstRowFirstColumn="0" w:firstRowLastColumn="0" w:lastRowFirstColumn="0" w:lastRowLastColumn="0"/>
+              <w:rPr>
+                <w:lang w:val="en-GB"/>
+              </w:rPr>
+            </w:pPr>
+            <w:r>
+              <w:rPr>
+                <w:lang w:val="en-GB"/>
+              </w:rPr>
+              <w:t>1.5</w:t>
+            </w:r>
+          </w:p>
+        </w:tc>
+      </w:tr>
+      <w:tr>
+        <w:trPr>
+          <w:trHeight w:val="431"/>
+        </w:trPr>
+        <w:tc>
+          <w:tcPr>
+            <w:cnfStyle w:val="001000000000" w:firstRow="0" w:lastRow="0" w:firstColumn="1" w:lastColumn="0" w:oddVBand="0" w:evenVBand="0" w:oddHBand="0" w:evenHBand="0" w:firstRowFirstColumn="0" w:firstRowLastColumn="0" w:lastRowFirstColumn="0" w:lastRowLastColumn="0"/>
+            <w:tcW w:w="1924" w:type="dxa"/>
+          </w:tcPr>
+          <w:p>
+            <w:pPr>
+              <w:rPr>
+                <w:lang w:val="en-GB"/>
+              </w:rPr>
+            </w:pPr>
+            <w:r>
+              <w:rPr>
+                <w:lang w:val="en-GB"/>
+              </w:rPr>
+              <w:t>P3</w:t>
+            </w:r>
+          </w:p>
+        </w:tc>
+        <w:tc>
+          <w:tcPr>
+            <w:tcW w:w="2073" w:type="dxa"/>
+          </w:tcPr>
+          <w:p>
+            <w:pPr>
+              <w:cnfStyle w:val="000000000000" w:firstRow="0" w:lastRow="0" w:firstColumn="0" w:lastColumn="0" w:oddVBand="0" w:evenVBand="0" w:oddHBand="0" w:evenHBand="0" w:firstRowFirstColumn="0" w:firstRowLastColumn="0" w:lastRowFirstColumn="0" w:lastRowLastColumn="0"/>
+              <w:rPr>
+                <w:lang w:val="en-GB"/>
+              </w:rPr>
+            </w:pPr>
+            <w:r>
+              <w:rPr>
+                <w:lang w:val="en-GB"/>
+              </w:rPr>
+              <w:t>Blue</w:t>
+            </w:r>
+          </w:p>
+        </w:tc>
+        <w:tc>
+          <w:tcPr>
+            <w:tcW w:w="2289" w:type="dxa"/>
+          </w:tcPr>
+          <w:p>
+            <w:pPr>
+              <w:cnfStyle w:val="000000000000" w:firstRow="0" w:lastRow="0" w:firstColumn="0" w:lastColumn="0" w:oddVBand="0" w:evenVBand="0" w:oddHBand="0" w:evenHBand="0" w:firstRowFirstColumn="0" w:firstRowLastColumn="0" w:lastRowFirstColumn="0" w:lastRowLastColumn="0"/>
+              <w:rPr>
+                <w:lang w:val="en-GB"/>
+              </w:rPr>
+            </w:pPr>
+            <w:r>
+              <w:rPr>
+                <w:lang w:val="en-GB"/>
+              </w:rPr>
+              <w:t>400</w:t>
+            </w:r>
+          </w:p>
+        </w:tc>
+        <w:tc>
+          <w:tcPr>
+            <w:tcW w:w="2092" w:type="dxa"/>
+          </w:tcPr>
+          <w:p>
+            <w:pPr>
+              <w:cnfStyle w:val="000000000000" w:firstRow="0" w:lastRow="0" w:firstColumn="0" w:lastColumn="0" w:oddVBand="0" w:evenVBand="0" w:oddHBand="0" w:evenHBand="0" w:firstRowFirstColumn="0" w:firstRowLastColumn="0" w:lastRowFirstColumn="0" w:lastRowLastColumn="0"/>
+              <w:rPr>
+                <w:lang w:val="en-GB"/>
+              </w:rPr>
+            </w:pPr>
+            <w:r>
+              <w:rPr>
+                <w:lang w:val="en-GB"/>
+              </w:rPr>
+              <w:t>2</w:t>
+            </w:r>
+          </w:p>
+        </w:tc>
+      </w:tr>
+    </w:tbl>
+    <w:p>
+      <w:pPr>
+        <w:rPr>
+          <w:lang w:val="en-GB"/>
+        </w:rPr>
+      </w:pPr>
+    </w:p>
+    <w:p>
+      <w:pPr>
+        <w:pStyle w:val="Kop1"/>
+        <w:rPr>
+          <w:lang w:val="en-GB"/>
+        </w:rPr>
+      </w:pPr>
+      <w:r>
+        <w:rPr>
+          <w:lang w:val="en-GB"/>
+        </w:rPr>
+        <w:br w:type="page"/>
+      </w:r>
+      <w:r>
+        <w:rPr>
+          <w:lang w:val="en-GB"/>
+        </w:rPr>
+        <w:lastRenderedPageBreak/>
+        <w:t>Week 4</w:t>
+      </w:r>
+    </w:p>
+    <w:p>
+      <w:pPr>
+        <w:pStyle w:val="Kop2"/>
+        <w:rPr>
+          <w:lang w:val="en-GB"/>
+        </w:rPr>
+      </w:pPr>
+      <w:r>
+        <w:rPr>
+          <w:lang w:val="en-GB"/>
+        </w:rPr>
+        <w:t>4.1</w:t>
+      </w:r>
+    </w:p>
+    <w:p>
+      <w:pPr>
+        <w:pStyle w:val="Kop3"/>
+        <w:rPr>
+          <w:lang w:val="en-GB"/>
+        </w:rPr>
+      </w:pPr>
+      <w:r>
+        <w:rPr>
+          <w:lang w:val="en-GB"/>
+        </w:rPr>
+        <w:t>D</w:t>
+      </w:r>
+    </w:p>
+    <w:p>
+      <w:pPr>
+        <w:rPr>
+          <w:lang w:val="en-GB"/>
+        </w:rPr>
+      </w:pPr>
+      <w:r>
+        <w:rPr>
+          <w:lang w:val="en-GB"/>
+        </w:rPr>
+        <w:t>The times are x4 because every 1ms the tasks switch</w:t>
+      </w:r>
+      <w:r>
+        <w:rPr>
+          <w:lang w:val="en-GB"/>
+        </w:rPr>
+        <w:t>es to the next task</w:t>
+      </w:r>
+      <w:r>
+        <w:rPr>
+          <w:lang w:val="en-GB"/>
+        </w:rPr>
+        <w:t xml:space="preserve">. Therefore after 4ms task 1,2,3 and 4 are 1ms further in their own scope. </w:t>
+      </w:r>
+      <w:r>
+        <w:rPr>
+          <w:lang w:val="en-GB"/>
+        </w:rPr>
+        <w:t>This is an order execution of tasks, without priorities.</w:t>
+      </w:r>
+    </w:p>
+    <w:p>
+      <w:pPr>
+        <w:rPr>
+          <w:lang w:val="en-GB"/>
+        </w:rPr>
+      </w:pPr>
+      <w:r>
+        <w:rPr>
+          <w:noProof/>
+          <w:lang w:val="en-GB"/>
+        </w:rPr>
+        <w:drawing>
+          <wp:inline distT="0" distB="0" distL="0" distR="0" wp14:anchorId="0884153F" wp14:editId="4E2FD625">
+            <wp:extent cx="3877216" cy="1876687"/>
+            <wp:effectExtent l="0" t="0" r="9525" b="9525"/>
+            <wp:docPr id="3" name="Afbeelding 3"/>
+            <wp:cNvGraphicFramePr>
+              <a:graphicFrameLocks xmlns:a="http://schemas.openxmlformats.org/drawingml/2006/main" noChangeAspect="1"/>
+            </wp:cNvGraphicFramePr>
+            <a:graphic xmlns:a="http://schemas.openxmlformats.org/drawingml/2006/main">
+              <a:graphicData uri="http://schemas.openxmlformats.org/drawingml/2006/picture">
+                <pic:pic xmlns:pic="http://schemas.openxmlformats.org/drawingml/2006/picture">
+                  <pic:nvPicPr>
+                    <pic:cNvPr id="1" name=""/>
+                    <pic:cNvPicPr/>
+                  </pic:nvPicPr>
+                  <pic:blipFill>
+                    <a:blip r:embed="rId22"/>
+                    <a:stretch>
+                      <a:fillRect/>
+                    </a:stretch>
+                  </pic:blipFill>
+                  <pic:spPr>
+                    <a:xfrm>
+                      <a:off x="0" y="0"/>
+                      <a:ext cx="3877216" cy="1876687"/>
+                    </a:xfrm>
+                    <a:prstGeom prst="rect">
+                      <a:avLst/>
+                    </a:prstGeom>
+                  </pic:spPr>
+                </pic:pic>
+              </a:graphicData>
+            </a:graphic>
+          </wp:inline>
+        </w:drawing>
+      </w:r>
+    </w:p>
+    <w:tbl>
+      <w:tblPr>
+        <w:tblStyle w:val="Rastertabel1licht"/>
+        <w:tblW w:w="8378" w:type="dxa"/>
+        <w:tblLook w:val="04A0" w:firstRow="1" w:lastRow="0" w:firstColumn="1" w:lastColumn="0" w:noHBand="0" w:noVBand="1"/>
+      </w:tblPr>
+      <w:tblGrid>
+        <w:gridCol w:w="1924"/>
+        <w:gridCol w:w="2073"/>
+        <w:gridCol w:w="2289"/>
+        <w:gridCol w:w="2092"/>
+      </w:tblGrid>
+      <w:tr>
+        <w:trPr>
+          <w:cnfStyle w:val="100000000000" w:firstRow="1" w:lastRow="0" w:firstColumn="0" w:lastColumn="0" w:oddVBand="0" w:evenVBand="0" w:oddHBand="0" w:evenHBand="0" w:firstRowFirstColumn="0" w:firstRowLastColumn="0" w:lastRowFirstColumn="0" w:lastRowLastColumn="0"/>
+          <w:trHeight w:val="729"/>
+        </w:trPr>
+        <w:tc>
+          <w:tcPr>
+            <w:cnfStyle w:val="001000000000" w:firstRow="0" w:lastRow="0" w:firstColumn="1" w:lastColumn="0" w:oddVBand="0" w:evenVBand="0" w:oddHBand="0" w:evenHBand="0" w:firstRowFirstColumn="0" w:firstRowLastColumn="0" w:lastRowFirstColumn="0" w:lastRowLastColumn="0"/>
+            <w:tcW w:w="1924" w:type="dxa"/>
+          </w:tcPr>
+          <w:p>
+            <w:pPr>
+              <w:rPr>
+                <w:lang w:val="en-GB"/>
+              </w:rPr>
+            </w:pPr>
+            <w:r>
+              <w:rPr>
+                <w:lang w:val="en-GB"/>
+              </w:rPr>
+              <w:t>Logic signal</w:t>
+            </w:r>
+          </w:p>
+        </w:tc>
+        <w:tc>
+          <w:tcPr>
+            <w:tcW w:w="2073" w:type="dxa"/>
+          </w:tcPr>
+          <w:p>
+            <w:pPr>
+              <w:cnfStyle w:val="100000000000" w:firstRow="1" w:lastRow="0" w:firstColumn="0" w:lastColumn="0" w:oddVBand="0" w:evenVBand="0" w:oddHBand="0" w:evenHBand="0" w:firstRowFirstColumn="0" w:firstRowLastColumn="0" w:lastRowFirstColumn="0" w:lastRowLastColumn="0"/>
+              <w:rPr>
+                <w:lang w:val="en-GB"/>
+              </w:rPr>
+            </w:pPr>
+            <w:r>
+              <w:rPr>
+                <w:lang w:val="en-GB"/>
+              </w:rPr>
+              <w:t>LED</w:t>
+            </w:r>
+          </w:p>
+        </w:tc>
+        <w:tc>
+          <w:tcPr>
+            <w:tcW w:w="2289" w:type="dxa"/>
+          </w:tcPr>
+          <w:p>
+            <w:pPr>
+              <w:cnfStyle w:val="100000000000" w:firstRow="1" w:lastRow="0" w:firstColumn="0" w:lastColumn="0" w:oddVBand="0" w:evenVBand="0" w:oddHBand="0" w:evenHBand="0" w:firstRowFirstColumn="0" w:firstRowLastColumn="0" w:lastRowFirstColumn="0" w:lastRowLastColumn="0"/>
+              <w:rPr>
+                <w:lang w:val="en-GB"/>
+              </w:rPr>
+            </w:pPr>
+            <w:r>
+              <w:rPr>
+                <w:lang w:val="en-GB"/>
+              </w:rPr>
+              <w:t>Set cycles (ticks)</w:t>
+            </w:r>
+          </w:p>
+        </w:tc>
+        <w:tc>
+          <w:tcPr>
+            <w:tcW w:w="2092" w:type="dxa"/>
+          </w:tcPr>
+          <w:p>
+            <w:pPr>
+              <w:cnfStyle w:val="100000000000" w:firstRow="1" w:lastRow="0" w:firstColumn="0" w:lastColumn="0" w:oddVBand="0" w:evenVBand="0" w:oddHBand="0" w:evenHBand="0" w:firstRowFirstColumn="0" w:firstRowLastColumn="0" w:lastRowFirstColumn="0" w:lastRowLastColumn="0"/>
+              <w:rPr>
+                <w:lang w:val="en-GB"/>
+              </w:rPr>
+            </w:pPr>
+            <w:r>
+              <w:rPr>
+                <w:lang w:val="en-GB"/>
+              </w:rPr>
+              <w:t>Corresponding time (</w:t>
+            </w:r>
+            <w:proofErr w:type="spellStart"/>
+            <w:r>
+              <w:rPr>
+                <w:lang w:val="en-GB"/>
+              </w:rPr>
+              <w:t>ms</w:t>
+            </w:r>
+            <w:proofErr w:type="spellEnd"/>
+            <w:r>
+              <w:rPr>
+                <w:lang w:val="en-GB"/>
+              </w:rPr>
+              <w:t>)</w:t>
+            </w:r>
+          </w:p>
+        </w:tc>
+      </w:tr>
+      <w:tr>
+        <w:trPr>
+          <w:trHeight w:val="431"/>
+        </w:trPr>
+        <w:tc>
+          <w:tcPr>
+            <w:cnfStyle w:val="001000000000" w:firstRow="0" w:lastRow="0" w:firstColumn="1" w:lastColumn="0" w:oddVBand="0" w:evenVBand="0" w:oddHBand="0" w:evenHBand="0" w:firstRowFirstColumn="0" w:firstRowLastColumn="0" w:lastRowFirstColumn="0" w:lastRowLastColumn="0"/>
+            <w:tcW w:w="1924" w:type="dxa"/>
+          </w:tcPr>
+          <w:p>
+            <w:pPr>
+              <w:rPr>
+                <w:b w:val="0"/>
+                <w:bCs w:val="0"/>
+                <w:lang w:val="en-GB"/>
+              </w:rPr>
+            </w:pPr>
+            <w:r>
+              <w:rPr>
+                <w:lang w:val="en-GB"/>
+              </w:rPr>
+              <w:t>P0</w:t>
+            </w:r>
+          </w:p>
+        </w:tc>
+        <w:tc>
+          <w:tcPr>
+            <w:tcW w:w="2073" w:type="dxa"/>
+          </w:tcPr>
+          <w:p>
+            <w:pPr>
+              <w:cnfStyle w:val="000000000000" w:firstRow="0" w:lastRow="0" w:firstColumn="0" w:lastColumn="0" w:oddVBand="0" w:evenVBand="0" w:oddHBand="0" w:evenHBand="0" w:firstRowFirstColumn="0" w:firstRowLastColumn="0" w:lastRowFirstColumn="0" w:lastRowLastColumn="0"/>
+              <w:rPr>
+                <w:lang w:val="en-GB"/>
+              </w:rPr>
+            </w:pPr>
+            <w:r>
+              <w:rPr>
+                <w:lang w:val="en-GB"/>
+              </w:rPr>
+              <w:t>Green</w:t>
+            </w:r>
+          </w:p>
+        </w:tc>
+        <w:tc>
+          <w:tcPr>
+            <w:tcW w:w="2289" w:type="dxa"/>
+          </w:tcPr>
+          <w:p>
+            <w:pPr>
+              <w:cnfStyle w:val="000000000000" w:firstRow="0" w:lastRow="0" w:firstColumn="0" w:lastColumn="0" w:oddVBand="0" w:evenVBand="0" w:oddHBand="0" w:evenHBand="0" w:firstRowFirstColumn="0" w:firstRowLastColumn="0" w:lastRowFirstColumn="0" w:lastRowLastColumn="0"/>
+              <w:rPr>
+                <w:lang w:val="en-GB"/>
+              </w:rPr>
+            </w:pPr>
+            <w:r>
+              <w:rPr>
+                <w:lang w:val="en-GB"/>
+              </w:rPr>
+              <w:t>100</w:t>
+            </w:r>
+          </w:p>
+        </w:tc>
+        <w:tc>
+          <w:tcPr>
+            <w:tcW w:w="2092" w:type="dxa"/>
+          </w:tcPr>
+          <w:p>
+            <w:pPr>
+              <w:cnfStyle w:val="000000000000" w:firstRow="0" w:lastRow="0" w:firstColumn="0" w:lastColumn="0" w:oddVBand="0" w:evenVBand="0" w:oddHBand="0" w:evenHBand="0" w:firstRowFirstColumn="0" w:firstRowLastColumn="0" w:lastRowFirstColumn="0" w:lastRowLastColumn="0"/>
+              <w:rPr>
+                <w:lang w:val="en-GB"/>
+              </w:rPr>
+            </w:pPr>
+            <w:r>
+              <w:rPr>
+                <w:lang w:val="en-GB"/>
+              </w:rPr>
+              <w:t>400</w:t>
+            </w:r>
+          </w:p>
+        </w:tc>
+      </w:tr>
+      <w:tr>
+        <w:trPr>
+          <w:trHeight w:val="419"/>
+        </w:trPr>
+        <w:tc>
+          <w:tcPr>
+            <w:cnfStyle w:val="001000000000" w:firstRow="0" w:lastRow="0" w:firstColumn="1" w:lastColumn="0" w:oddVBand="0" w:evenVBand="0" w:oddHBand="0" w:evenHBand="0" w:firstRowFirstColumn="0" w:firstRowLastColumn="0" w:lastRowFirstColumn="0" w:lastRowLastColumn="0"/>
+            <w:tcW w:w="1924" w:type="dxa"/>
+          </w:tcPr>
+          <w:p>
+            <w:pPr>
+              <w:rPr>
+                <w:lang w:val="en-GB"/>
+              </w:rPr>
+            </w:pPr>
+            <w:r>
+              <w:rPr>
+                <w:lang w:val="en-GB"/>
+              </w:rPr>
+              <w:t>P1</w:t>
+            </w:r>
+          </w:p>
+        </w:tc>
+        <w:tc>
+          <w:tcPr>
+            <w:tcW w:w="2073" w:type="dxa"/>
+          </w:tcPr>
+          <w:p>
+            <w:pPr>
+              <w:cnfStyle w:val="000000000000" w:firstRow="0" w:lastRow="0" w:firstColumn="0" w:lastColumn="0" w:oddVBand="0" w:evenVBand="0" w:oddHBand="0" w:evenHBand="0" w:firstRowFirstColumn="0" w:firstRowLastColumn="0" w:lastRowFirstColumn="0" w:lastRowLastColumn="0"/>
+              <w:rPr>
+                <w:lang w:val="en-GB"/>
+              </w:rPr>
+            </w:pPr>
+            <w:r>
+              <w:rPr>
+                <w:lang w:val="en-GB"/>
+              </w:rPr>
+              <w:t>Orange</w:t>
+            </w:r>
+          </w:p>
+        </w:tc>
+        <w:tc>
+          <w:tcPr>
+            <w:tcW w:w="2289" w:type="dxa"/>
+          </w:tcPr>
+          <w:p>
+            <w:pPr>
+              <w:cnfStyle w:val="000000000000" w:firstRow="0" w:lastRow="0" w:firstColumn="0" w:lastColumn="0" w:oddVBand="0" w:evenVBand="0" w:oddHBand="0" w:evenHBand="0" w:firstRowFirstColumn="0" w:firstRowLastColumn="0" w:lastRowFirstColumn="0" w:lastRowLastColumn="0"/>
+              <w:rPr>
+                <w:lang w:val="en-GB"/>
+              </w:rPr>
+            </w:pPr>
+            <w:r>
+              <w:rPr>
+                <w:lang w:val="en-GB"/>
+              </w:rPr>
+              <w:t>200</w:t>
+            </w:r>
+          </w:p>
+        </w:tc>
+        <w:tc>
+          <w:tcPr>
+            <w:tcW w:w="2092" w:type="dxa"/>
+          </w:tcPr>
+          <w:p>
+            <w:pPr>
+              <w:cnfStyle w:val="000000000000" w:firstRow="0" w:lastRow="0" w:firstColumn="0" w:lastColumn="0" w:oddVBand="0" w:evenVBand="0" w:oddHBand="0" w:evenHBand="0" w:firstRowFirstColumn="0" w:firstRowLastColumn="0" w:lastRowFirstColumn="0" w:lastRowLastColumn="0"/>
+              <w:rPr>
+                <w:lang w:val="en-GB"/>
+              </w:rPr>
+            </w:pPr>
+            <w:r>
+              <w:rPr>
+                <w:lang w:val="en-GB"/>
+              </w:rPr>
+              <w:t>800</w:t>
+            </w:r>
+          </w:p>
+        </w:tc>
+      </w:tr>
+      <w:tr>
+        <w:trPr>
+          <w:trHeight w:val="431"/>
+        </w:trPr>
+        <w:tc>
+          <w:tcPr>
+            <w:cnfStyle w:val="001000000000" w:firstRow="0" w:lastRow="0" w:firstColumn="1" w:lastColumn="0" w:oddVBand="0" w:evenVBand="0" w:oddHBand="0" w:evenHBand="0" w:firstRowFirstColumn="0" w:firstRowLastColumn="0" w:lastRowFirstColumn="0" w:lastRowLastColumn="0"/>
+            <w:tcW w:w="1924" w:type="dxa"/>
+          </w:tcPr>
+          <w:p>
+            <w:pPr>
+              <w:rPr>
+                <w:lang w:val="en-GB"/>
+              </w:rPr>
+            </w:pPr>
+            <w:r>
+              <w:rPr>
+                <w:lang w:val="en-GB"/>
+              </w:rPr>
+              <w:t>P2</w:t>
+            </w:r>
+          </w:p>
+        </w:tc>
+        <w:tc>
+          <w:tcPr>
+            <w:tcW w:w="2073" w:type="dxa"/>
+          </w:tcPr>
+          <w:p>
+            <w:pPr>
+              <w:cnfStyle w:val="000000000000" w:firstRow="0" w:lastRow="0" w:firstColumn="0" w:lastColumn="0" w:oddVBand="0" w:evenVBand="0" w:oddHBand="0" w:evenHBand="0" w:firstRowFirstColumn="0" w:firstRowLastColumn="0" w:lastRowFirstColumn="0" w:lastRowLastColumn="0"/>
+              <w:rPr>
+                <w:lang w:val="en-GB"/>
+              </w:rPr>
+            </w:pPr>
+            <w:r>
+              <w:rPr>
+                <w:lang w:val="en-GB"/>
+              </w:rPr>
+              <w:t>Red</w:t>
+            </w:r>
+          </w:p>
+        </w:tc>
+        <w:tc>
+          <w:tcPr>
+            <w:tcW w:w="2289" w:type="dxa"/>
+          </w:tcPr>
+          <w:p>
+            <w:pPr>
+              <w:cnfStyle w:val="000000000000" w:firstRow="0" w:lastRow="0" w:firstColumn="0" w:lastColumn="0" w:oddVBand="0" w:evenVBand="0" w:oddHBand="0" w:evenHBand="0" w:firstRowFirstColumn="0" w:firstRowLastColumn="0" w:lastRowFirstColumn="0" w:lastRowLastColumn="0"/>
+              <w:rPr>
+                <w:lang w:val="en-GB"/>
+              </w:rPr>
+            </w:pPr>
+            <w:r>
+              <w:rPr>
+                <w:lang w:val="en-GB"/>
+              </w:rPr>
+              <w:t>300</w:t>
+            </w:r>
+          </w:p>
+        </w:tc>
+        <w:tc>
+          <w:tcPr>
+            <w:tcW w:w="2092" w:type="dxa"/>
+          </w:tcPr>
+          <w:p>
+            <w:pPr>
+              <w:cnfStyle w:val="000000000000" w:firstRow="0" w:lastRow="0" w:firstColumn="0" w:lastColumn="0" w:oddVBand="0" w:evenVBand="0" w:oddHBand="0" w:evenHBand="0" w:firstRowFirstColumn="0" w:firstRowLastColumn="0" w:lastRowFirstColumn="0" w:lastRowLastColumn="0"/>
+              <w:rPr>
+                <w:lang w:val="en-GB"/>
+              </w:rPr>
+            </w:pPr>
+            <w:r>
+              <w:rPr>
+                <w:lang w:val="en-GB"/>
+              </w:rPr>
+              <w:t>1200</w:t>
+            </w:r>
+          </w:p>
+        </w:tc>
+      </w:tr>
+      <w:tr>
+        <w:trPr>
+          <w:trHeight w:val="431"/>
+        </w:trPr>
+        <w:tc>
+          <w:tcPr>
+            <w:cnfStyle w:val="001000000000" w:firstRow="0" w:lastRow="0" w:firstColumn="1" w:lastColumn="0" w:oddVBand="0" w:evenVBand="0" w:oddHBand="0" w:evenHBand="0" w:firstRowFirstColumn="0" w:firstRowLastColumn="0" w:lastRowFirstColumn="0" w:lastRowLastColumn="0"/>
+            <w:tcW w:w="1924" w:type="dxa"/>
+          </w:tcPr>
+          <w:p>
+            <w:pPr>
+              <w:rPr>
+                <w:lang w:val="en-GB"/>
+              </w:rPr>
+            </w:pPr>
+            <w:r>
+              <w:rPr>
+                <w:lang w:val="en-GB"/>
+              </w:rPr>
+              <w:t>P3</w:t>
+            </w:r>
+          </w:p>
+        </w:tc>
+        <w:tc>
+          <w:tcPr>
+            <w:tcW w:w="2073" w:type="dxa"/>
+          </w:tcPr>
+          <w:p>
+            <w:pPr>
+              <w:cnfStyle w:val="000000000000" w:firstRow="0" w:lastRow="0" w:firstColumn="0" w:lastColumn="0" w:oddVBand="0" w:evenVBand="0" w:oddHBand="0" w:evenHBand="0" w:firstRowFirstColumn="0" w:firstRowLastColumn="0" w:lastRowFirstColumn="0" w:lastRowLastColumn="0"/>
+              <w:rPr>
+                <w:lang w:val="en-GB"/>
+              </w:rPr>
+            </w:pPr>
+            <w:r>
+              <w:rPr>
+                <w:lang w:val="en-GB"/>
+              </w:rPr>
+              <w:t>Blue</w:t>
+            </w:r>
+          </w:p>
+        </w:tc>
+        <w:tc>
+          <w:tcPr>
+            <w:tcW w:w="2289" w:type="dxa"/>
+          </w:tcPr>
+          <w:p>
+            <w:pPr>
+              <w:cnfStyle w:val="000000000000" w:firstRow="0" w:lastRow="0" w:firstColumn="0" w:lastColumn="0" w:oddVBand="0" w:evenVBand="0" w:oddHBand="0" w:evenHBand="0" w:firstRowFirstColumn="0" w:firstRowLastColumn="0" w:lastRowFirstColumn="0" w:lastRowLastColumn="0"/>
+              <w:rPr>
+                <w:lang w:val="en-GB"/>
+              </w:rPr>
+            </w:pPr>
+            <w:r>
+              <w:rPr>
+                <w:lang w:val="en-GB"/>
+              </w:rPr>
+              <w:t>400</w:t>
+            </w:r>
+          </w:p>
+        </w:tc>
+        <w:tc>
+          <w:tcPr>
+            <w:tcW w:w="2092" w:type="dxa"/>
+          </w:tcPr>
+          <w:p>
+            <w:pPr>
+              <w:cnfStyle w:val="000000000000" w:firstRow="0" w:lastRow="0" w:firstColumn="0" w:lastColumn="0" w:oddVBand="0" w:evenVBand="0" w:oddHBand="0" w:evenHBand="0" w:firstRowFirstColumn="0" w:firstRowLastColumn="0" w:lastRowFirstColumn="0" w:lastRowLastColumn="0"/>
+              <w:rPr>
+                <w:lang w:val="en-GB"/>
+              </w:rPr>
+            </w:pPr>
+            <w:r>
+              <w:rPr>
+                <w:lang w:val="en-GB"/>
+              </w:rPr>
+              <w:t>1600</w:t>
+            </w:r>
+          </w:p>
+        </w:tc>
+      </w:tr>
+    </w:tbl>
+    <w:p>
+      <w:pPr>
+        <w:pStyle w:val="Kop2"/>
+        <w:rPr>
+          <w:lang w:val="en-GB"/>
+        </w:rPr>
+      </w:pPr>
+    </w:p>
+    <w:p>
+      <w:pPr>
+        <w:rPr>
+          <w:rFonts w:asciiTheme="majorHAnsi" w:eastAsiaTheme="majorEastAsia" w:hAnsiTheme="majorHAnsi" w:cstheme="majorBidi"/>
+          <w:caps/>
+          <w:color w:val="007789" w:themeColor="accent1" w:themeShade="BF"/>
+          <w:sz w:val="24"/>
+          <w:lang w:val="en-GB"/>
+        </w:rPr>
+      </w:pPr>
+      <w:r>
+        <w:rPr>
+          <w:lang w:val="en-GB"/>
+        </w:rPr>
+        <w:br w:type="page"/>
+      </w:r>
+    </w:p>
+    <w:p>
+      <w:pPr>
+        <w:pStyle w:val="Kop2"/>
+        <w:rPr>
+          <w:lang w:val="en-GB"/>
+        </w:rPr>
+      </w:pPr>
+      <w:r>
+        <w:rPr>
+          <w:lang w:val="en-GB"/>
+        </w:rPr>
+        <w:lastRenderedPageBreak/>
+        <w:t>4.2</w:t>
+      </w:r>
+    </w:p>
+    <w:p>
+      <w:pPr>
+        <w:pStyle w:val="Kop3"/>
+        <w:rPr>
+          <w:lang w:val="en-GB"/>
+        </w:rPr>
+      </w:pPr>
+      <w:r>
+        <w:rPr>
+          <w:lang w:val="en-GB"/>
+        </w:rPr>
+        <w:t>A</w:t>
+      </w:r>
+    </w:p>
+    <w:p>
+      <w:pPr>
+        <w:rPr>
+          <w:lang w:val="en-GB"/>
+        </w:rPr>
+      </w:pPr>
+      <w:r>
+        <w:rPr>
+          <w:lang w:val="en-GB"/>
+        </w:rPr>
+        <w:t>Adjustments in code:</w:t>
+      </w:r>
+    </w:p>
+    <w:bookmarkStart w:id="6" w:name="_MON_1725449071"/>
+    <w:bookmarkEnd w:id="6"/>
+    <w:p>
+      <w:pPr>
+        <w:rPr>
+          <w:lang w:val="en-GB"/>
+        </w:rPr>
+      </w:pPr>
+      <w:r>
+        <w:rPr>
+          <w:lang w:val="en-GB"/>
+        </w:rPr>
+        <w:object w:dxaOrig="9072" w:dyaOrig="13010" w14:anchorId="30CA855C">
+          <v:shape id="_x0000_i1031" type="#_x0000_t75" style="width:453.5pt;height:650.5pt" o:ole="">
+            <v:imagedata r:id="rId23" o:title=""/>
+          </v:shape>
+          <o:OLEObject Type="Embed" ProgID="Word.OpenDocumentText.12" ShapeID="_x0000_i1031" DrawAspect="Content" ObjectID="_1725712046" r:id="rId24"/>
+        </w:object>
+      </w:r>
+    </w:p>
+    <w:p>
+      <w:pPr>
+        <w:pStyle w:val="Kop3"/>
+        <w:rPr>
+          <w:lang w:val="en-GB"/>
+        </w:rPr>
+      </w:pPr>
+      <w:r>
+        <w:rPr>
+          <w:lang w:val="en-GB"/>
+        </w:rPr>
+        <w:lastRenderedPageBreak/>
+        <w:t>B</w:t>
+      </w:r>
+    </w:p>
+    <w:p>
+      <w:pPr>
+        <w:rPr>
+          <w:lang w:val="en-GB"/>
+        </w:rPr>
+      </w:pPr>
+      <w:r>
+        <w:rPr>
+          <w:noProof/>
+        </w:rPr>
+        <w:drawing>
+          <wp:inline distT="0" distB="0" distL="0" distR="0" wp14:anchorId="0E863292" wp14:editId="4D4ED525">
+            <wp:extent cx="4658375" cy="1924319"/>
+            <wp:effectExtent l="0" t="0" r="0" b="0"/>
+            <wp:docPr id="4" name="Afbeelding 4"/>
+            <wp:cNvGraphicFramePr>
+              <a:graphicFrameLocks xmlns:a="http://schemas.openxmlformats.org/drawingml/2006/main" noChangeAspect="1"/>
+            </wp:cNvGraphicFramePr>
+            <a:graphic xmlns:a="http://schemas.openxmlformats.org/drawingml/2006/main">
+              <a:graphicData uri="http://schemas.openxmlformats.org/drawingml/2006/picture">
+                <pic:pic xmlns:pic="http://schemas.openxmlformats.org/drawingml/2006/picture">
+                  <pic:nvPicPr>
+                    <pic:cNvPr id="1" name=""/>
+                    <pic:cNvPicPr/>
+                  </pic:nvPicPr>
+                  <pic:blipFill>
+                    <a:blip r:embed="rId25"/>
+                    <a:stretch>
+                      <a:fillRect/>
+                    </a:stretch>
+                  </pic:blipFill>
+                  <pic:spPr>
+                    <a:xfrm>
+                      <a:off x="0" y="0"/>
+                      <a:ext cx="4658375" cy="1924319"/>
+                    </a:xfrm>
+                    <a:prstGeom prst="rect">
+                      <a:avLst/>
+                    </a:prstGeom>
+                  </pic:spPr>
+                </pic:pic>
+              </a:graphicData>
+            </a:graphic>
+          </wp:inline>
+        </w:drawing>
+      </w:r>
+    </w:p>
+    <w:tbl>
+      <w:tblPr>
+        <w:tblStyle w:val="Rastertabel1licht"/>
+        <w:tblW w:w="8378" w:type="dxa"/>
+        <w:tblLook w:val="04A0" w:firstRow="1" w:lastRow="0" w:firstColumn="1" w:lastColumn="0" w:noHBand="0" w:noVBand="1"/>
+      </w:tblPr>
+      <w:tblGrid>
+        <w:gridCol w:w="1924"/>
+        <w:gridCol w:w="2073"/>
+        <w:gridCol w:w="2289"/>
+        <w:gridCol w:w="2092"/>
+      </w:tblGrid>
+      <w:tr>
+        <w:trPr>
+          <w:cnfStyle w:val="100000000000" w:firstRow="1" w:lastRow="0" w:firstColumn="0" w:lastColumn="0" w:oddVBand="0" w:evenVBand="0" w:oddHBand="0" w:evenHBand="0" w:firstRowFirstColumn="0" w:firstRowLastColumn="0" w:lastRowFirstColumn="0" w:lastRowLastColumn="0"/>
+          <w:trHeight w:val="729"/>
+        </w:trPr>
+        <w:tc>
+          <w:tcPr>
+            <w:cnfStyle w:val="001000000000" w:firstRow="0" w:lastRow="0" w:firstColumn="1" w:lastColumn="0" w:oddVBand="0" w:evenVBand="0" w:oddHBand="0" w:evenHBand="0" w:firstRowFirstColumn="0" w:firstRowLastColumn="0" w:lastRowFirstColumn="0" w:lastRowLastColumn="0"/>
+            <w:tcW w:w="1924" w:type="dxa"/>
+          </w:tcPr>
+          <w:p>
+            <w:pPr>
+              <w:rPr>
+                <w:lang w:val="en-GB"/>
+              </w:rPr>
+            </w:pPr>
+            <w:r>
+              <w:rPr>
+                <w:lang w:val="en-GB"/>
+              </w:rPr>
+              <w:t>Logic signal</w:t>
+            </w:r>
+          </w:p>
+        </w:tc>
+        <w:tc>
+          <w:tcPr>
+            <w:tcW w:w="2073" w:type="dxa"/>
+          </w:tcPr>
+          <w:p>
+            <w:pPr>
+              <w:cnfStyle w:val="100000000000" w:firstRow="1" w:lastRow="0" w:firstColumn="0" w:lastColumn="0" w:oddVBand="0" w:evenVBand="0" w:oddHBand="0" w:evenHBand="0" w:firstRowFirstColumn="0" w:firstRowLastColumn="0" w:lastRowFirstColumn="0" w:lastRowLastColumn="0"/>
+              <w:rPr>
+                <w:lang w:val="en-GB"/>
+              </w:rPr>
+            </w:pPr>
+            <w:r>
+              <w:rPr>
+                <w:lang w:val="en-GB"/>
+              </w:rPr>
+              <w:t>LED</w:t>
+            </w:r>
+          </w:p>
+        </w:tc>
+        <w:tc>
+          <w:tcPr>
+            <w:tcW w:w="2289" w:type="dxa"/>
+          </w:tcPr>
+          <w:p>
+            <w:pPr>
+              <w:cnfStyle w:val="100000000000" w:firstRow="1" w:lastRow="0" w:firstColumn="0" w:lastColumn="0" w:oddVBand="0" w:evenVBand="0" w:oddHBand="0" w:evenHBand="0" w:firstRowFirstColumn="0" w:firstRowLastColumn="0" w:lastRowFirstColumn="0" w:lastRowLastColumn="0"/>
+              <w:rPr>
+                <w:lang w:val="en-GB"/>
+              </w:rPr>
+            </w:pPr>
+            <w:r>
+              <w:rPr>
+                <w:lang w:val="en-GB"/>
+              </w:rPr>
+              <w:t>Set cycles (ticks)</w:t>
+            </w:r>
+          </w:p>
+        </w:tc>
+        <w:tc>
+          <w:tcPr>
+            <w:tcW w:w="2092" w:type="dxa"/>
+          </w:tcPr>
+          <w:p>
+            <w:pPr>
+              <w:cnfStyle w:val="100000000000" w:firstRow="1" w:lastRow="0" w:firstColumn="0" w:lastColumn="0" w:oddVBand="0" w:evenVBand="0" w:oddHBand="0" w:evenHBand="0" w:firstRowFirstColumn="0" w:firstRowLastColumn="0" w:lastRowFirstColumn="0" w:lastRowLastColumn="0"/>
+              <w:rPr>
+                <w:lang w:val="en-GB"/>
+              </w:rPr>
+            </w:pPr>
+            <w:r>
+              <w:rPr>
+                <w:lang w:val="en-GB"/>
+              </w:rPr>
+              <w:t>Corresponding time (</w:t>
+            </w:r>
+            <w:proofErr w:type="spellStart"/>
+            <w:r>
+              <w:rPr>
+                <w:lang w:val="en-GB"/>
+              </w:rPr>
+              <w:t>ms</w:t>
+            </w:r>
+            <w:proofErr w:type="spellEnd"/>
+            <w:r>
+              <w:rPr>
+                <w:lang w:val="en-GB"/>
+              </w:rPr>
+              <w:t>)</w:t>
+            </w:r>
+          </w:p>
+        </w:tc>
+      </w:tr>
+      <w:tr>
+        <w:trPr>
+          <w:trHeight w:val="431"/>
+        </w:trPr>
+        <w:tc>
+          <w:tcPr>
+            <w:cnfStyle w:val="001000000000" w:firstRow="0" w:lastRow="0" w:firstColumn="1" w:lastColumn="0" w:oddVBand="0" w:evenVBand="0" w:oddHBand="0" w:evenHBand="0" w:firstRowFirstColumn="0" w:firstRowLastColumn="0" w:lastRowFirstColumn="0" w:lastRowLastColumn="0"/>
+            <w:tcW w:w="1924" w:type="dxa"/>
+          </w:tcPr>
+          <w:p>
+            <w:pPr>
+              <w:rPr>
+                <w:b w:val="0"/>
+                <w:bCs w:val="0"/>
+                <w:lang w:val="en-GB"/>
+              </w:rPr>
+            </w:pPr>
+            <w:r>
+              <w:rPr>
+                <w:lang w:val="en-GB"/>
+              </w:rPr>
+              <w:t>P0</w:t>
+            </w:r>
+          </w:p>
+        </w:tc>
+        <w:tc>
+          <w:tcPr>
+            <w:tcW w:w="2073" w:type="dxa"/>
+          </w:tcPr>
+          <w:p>
+            <w:pPr>
+              <w:cnfStyle w:val="000000000000" w:firstRow="0" w:lastRow="0" w:firstColumn="0" w:lastColumn="0" w:oddVBand="0" w:evenVBand="0" w:oddHBand="0" w:evenHBand="0" w:firstRowFirstColumn="0" w:firstRowLastColumn="0" w:lastRowFirstColumn="0" w:lastRowLastColumn="0"/>
+              <w:rPr>
+                <w:lang w:val="en-GB"/>
+              </w:rPr>
+            </w:pPr>
+            <w:r>
+              <w:rPr>
+                <w:lang w:val="en-GB"/>
+              </w:rPr>
+              <w:t>Green</w:t>
+            </w:r>
+          </w:p>
+        </w:tc>
+        <w:tc>
+          <w:tcPr>
+            <w:tcW w:w="2289" w:type="dxa"/>
+          </w:tcPr>
+          <w:p>
+            <w:pPr>
+              <w:cnfStyle w:val="000000000000" w:firstRow="0" w:lastRow="0" w:firstColumn="0" w:lastColumn="0" w:oddVBand="0" w:evenVBand="0" w:oddHBand="0" w:evenHBand="0" w:firstRowFirstColumn="0" w:firstRowLastColumn="0" w:lastRowFirstColumn="0" w:lastRowLastColumn="0"/>
+              <w:rPr>
+                <w:lang w:val="en-GB"/>
+              </w:rPr>
+            </w:pPr>
+            <w:r>
+              <w:rPr>
+                <w:lang w:val="en-GB"/>
+              </w:rPr>
+              <w:t>100</w:t>
+            </w:r>
+          </w:p>
+        </w:tc>
+        <w:tc>
+          <w:tcPr>
+            <w:tcW w:w="2092" w:type="dxa"/>
+          </w:tcPr>
+          <w:p>
+            <w:pPr>
+              <w:cnfStyle w:val="000000000000" w:firstRow="0" w:lastRow="0" w:firstColumn="0" w:lastColumn="0" w:oddVBand="0" w:evenVBand="0" w:oddHBand="0" w:evenHBand="0" w:firstRowFirstColumn="0" w:firstRowLastColumn="0" w:lastRowFirstColumn="0" w:lastRowLastColumn="0"/>
+              <w:rPr>
+                <w:lang w:val="en-GB"/>
+              </w:rPr>
+            </w:pPr>
+            <w:r>
+              <w:rPr>
+                <w:lang w:val="en-GB"/>
+              </w:rPr>
+              <w:t>100</w:t>
+            </w:r>
+          </w:p>
+        </w:tc>
+      </w:tr>
+      <w:tr>
+        <w:trPr>
+          <w:trHeight w:val="419"/>
+        </w:trPr>
+        <w:tc>
+          <w:tcPr>
+            <w:cnfStyle w:val="001000000000" w:firstRow="0" w:lastRow="0" w:firstColumn="1" w:lastColumn="0" w:oddVBand="0" w:evenVBand="0" w:oddHBand="0" w:evenHBand="0" w:firstRowFirstColumn="0" w:firstRowLastColumn="0" w:lastRowFirstColumn="0" w:lastRowLastColumn="0"/>
+            <w:tcW w:w="1924" w:type="dxa"/>
+          </w:tcPr>
+          <w:p>
+            <w:pPr>
+              <w:rPr>
+                <w:lang w:val="en-GB"/>
+              </w:rPr>
+            </w:pPr>
+            <w:r>
+              <w:rPr>
+                <w:lang w:val="en-GB"/>
+              </w:rPr>
+              <w:t>P1</w:t>
+            </w:r>
+          </w:p>
+        </w:tc>
+        <w:tc>
+          <w:tcPr>
+            <w:tcW w:w="2073" w:type="dxa"/>
+          </w:tcPr>
+          <w:p>
+            <w:pPr>
+              <w:cnfStyle w:val="000000000000" w:firstRow="0" w:lastRow="0" w:firstColumn="0" w:lastColumn="0" w:oddVBand="0" w:evenVBand="0" w:oddHBand="0" w:evenHBand="0" w:firstRowFirstColumn="0" w:firstRowLastColumn="0" w:lastRowFirstColumn="0" w:lastRowLastColumn="0"/>
+              <w:rPr>
+                <w:lang w:val="en-GB"/>
+              </w:rPr>
+            </w:pPr>
+            <w:r>
+              <w:rPr>
+                <w:lang w:val="en-GB"/>
+              </w:rPr>
+              <w:t>Orange</w:t>
+            </w:r>
+          </w:p>
+        </w:tc>
+        <w:tc>
+          <w:tcPr>
+            <w:tcW w:w="2289" w:type="dxa"/>
+          </w:tcPr>
+          <w:p>
+            <w:pPr>
+              <w:cnfStyle w:val="000000000000" w:firstRow="0" w:lastRow="0" w:firstColumn="0" w:lastColumn="0" w:oddVBand="0" w:evenVBand="0" w:oddHBand="0" w:evenHBand="0" w:firstRowFirstColumn="0" w:firstRowLastColumn="0" w:lastRowFirstColumn="0" w:lastRowLastColumn="0"/>
+              <w:rPr>
+                <w:lang w:val="en-GB"/>
+              </w:rPr>
+            </w:pPr>
+            <w:r>
+              <w:rPr>
+                <w:lang w:val="en-GB"/>
+              </w:rPr>
+              <w:t>200</w:t>
+            </w:r>
+          </w:p>
+        </w:tc>
+        <w:tc>
+          <w:tcPr>
+            <w:tcW w:w="2092" w:type="dxa"/>
+          </w:tcPr>
+          <w:p>
+            <w:pPr>
+              <w:cnfStyle w:val="000000000000" w:firstRow="0" w:lastRow="0" w:firstColumn="0" w:lastColumn="0" w:oddVBand="0" w:evenVBand="0" w:oddHBand="0" w:evenHBand="0" w:firstRowFirstColumn="0" w:firstRowLastColumn="0" w:lastRowFirstColumn="0" w:lastRowLastColumn="0"/>
+              <w:rPr>
+                <w:lang w:val="en-GB"/>
+              </w:rPr>
+            </w:pPr>
+            <w:r>
+              <w:rPr>
+                <w:lang w:val="en-GB"/>
+              </w:rPr>
+              <w:t>200</w:t>
+            </w:r>
+          </w:p>
+        </w:tc>
+      </w:tr>
+      <w:tr>
+        <w:trPr>
+          <w:trHeight w:val="431"/>
+        </w:trPr>
+        <w:tc>
+          <w:tcPr>
+            <w:cnfStyle w:val="001000000000" w:firstRow="0" w:lastRow="0" w:firstColumn="1" w:lastColumn="0" w:oddVBand="0" w:evenVBand="0" w:oddHBand="0" w:evenHBand="0" w:firstRowFirstColumn="0" w:firstRowLastColumn="0" w:lastRowFirstColumn="0" w:lastRowLastColumn="0"/>
+            <w:tcW w:w="1924" w:type="dxa"/>
+          </w:tcPr>
+          <w:p>
+            <w:pPr>
+              <w:rPr>
+                <w:lang w:val="en-GB"/>
+              </w:rPr>
+            </w:pPr>
+            <w:r>
+              <w:rPr>
+                <w:lang w:val="en-GB"/>
+              </w:rPr>
+              <w:t>P2</w:t>
+            </w:r>
+          </w:p>
+        </w:tc>
+        <w:tc>
+          <w:tcPr>
+            <w:tcW w:w="2073" w:type="dxa"/>
+          </w:tcPr>
+          <w:p>
+            <w:pPr>
+              <w:cnfStyle w:val="000000000000" w:firstRow="0" w:lastRow="0" w:firstColumn="0" w:lastColumn="0" w:oddVBand="0" w:evenVBand="0" w:oddHBand="0" w:evenHBand="0" w:firstRowFirstColumn="0" w:firstRowLastColumn="0" w:lastRowFirstColumn="0" w:lastRowLastColumn="0"/>
+              <w:rPr>
+                <w:lang w:val="en-GB"/>
+              </w:rPr>
+            </w:pPr>
+            <w:r>
+              <w:rPr>
+                <w:lang w:val="en-GB"/>
+              </w:rPr>
+              <w:t>Red</w:t>
+            </w:r>
+          </w:p>
+        </w:tc>
+        <w:tc>
+          <w:tcPr>
+            <w:tcW w:w="2289" w:type="dxa"/>
+          </w:tcPr>
+          <w:p>
+            <w:pPr>
+              <w:cnfStyle w:val="000000000000" w:firstRow="0" w:lastRow="0" w:firstColumn="0" w:lastColumn="0" w:oddVBand="0" w:evenVBand="0" w:oddHBand="0" w:evenHBand="0" w:firstRowFirstColumn="0" w:firstRowLastColumn="0" w:lastRowFirstColumn="0" w:lastRowLastColumn="0"/>
+              <w:rPr>
+                <w:lang w:val="en-GB"/>
+              </w:rPr>
+            </w:pPr>
+            <w:r>
+              <w:rPr>
+                <w:lang w:val="en-GB"/>
+              </w:rPr>
+              <w:t>300</w:t>
+            </w:r>
+          </w:p>
+        </w:tc>
+        <w:tc>
+          <w:tcPr>
+            <w:tcW w:w="2092" w:type="dxa"/>
+          </w:tcPr>
+          <w:p>
+            <w:pPr>
+              <w:cnfStyle w:val="000000000000" w:firstRow="0" w:lastRow="0" w:firstColumn="0" w:lastColumn="0" w:oddVBand="0" w:evenVBand="0" w:oddHBand="0" w:evenHBand="0" w:firstRowFirstColumn="0" w:firstRowLastColumn="0" w:lastRowFirstColumn="0" w:lastRowLastColumn="0"/>
+              <w:rPr>
+                <w:lang w:val="en-GB"/>
+              </w:rPr>
+            </w:pPr>
+            <w:r>
+              <w:rPr>
+                <w:lang w:val="en-GB"/>
+              </w:rPr>
+              <w:t>400</w:t>
+            </w:r>
+          </w:p>
+        </w:tc>
+      </w:tr>
+      <w:tr>
+        <w:trPr>
+          <w:trHeight w:val="431"/>
+        </w:trPr>
+        <w:tc>
+          <w:tcPr>
+            <w:cnfStyle w:val="001000000000" w:firstRow="0" w:lastRow="0" w:firstColumn="1" w:lastColumn="0" w:oddVBand="0" w:evenVBand="0" w:oddHBand="0" w:evenHBand="0" w:firstRowFirstColumn="0" w:firstRowLastColumn="0" w:lastRowFirstColumn="0" w:lastRowLastColumn="0"/>
+            <w:tcW w:w="1924" w:type="dxa"/>
+          </w:tcPr>
+          <w:p>
+            <w:pPr>
+              <w:rPr>
+                <w:lang w:val="en-GB"/>
+              </w:rPr>
+            </w:pPr>
+            <w:r>
+              <w:rPr>
+                <w:lang w:val="en-GB"/>
+              </w:rPr>
+              <w:t>P3</w:t>
+            </w:r>
+          </w:p>
+        </w:tc>
+        <w:tc>
+          <w:tcPr>
+            <w:tcW w:w="2073" w:type="dxa"/>
+          </w:tcPr>
+          <w:p>
+            <w:pPr>
+              <w:cnfStyle w:val="000000000000" w:firstRow="0" w:lastRow="0" w:firstColumn="0" w:lastColumn="0" w:oddVBand="0" w:evenVBand="0" w:oddHBand="0" w:evenHBand="0" w:firstRowFirstColumn="0" w:firstRowLastColumn="0" w:lastRowFirstColumn="0" w:lastRowLastColumn="0"/>
+              <w:rPr>
+                <w:lang w:val="en-GB"/>
+              </w:rPr>
+            </w:pPr>
+            <w:r>
+              <w:rPr>
+                <w:lang w:val="en-GB"/>
+              </w:rPr>
+              <w:t>Blue</w:t>
+            </w:r>
+          </w:p>
+        </w:tc>
+        <w:tc>
+          <w:tcPr>
+            <w:tcW w:w="2289" w:type="dxa"/>
+          </w:tcPr>
+          <w:p>
+            <w:pPr>
+              <w:cnfStyle w:val="000000000000" w:firstRow="0" w:lastRow="0" w:firstColumn="0" w:lastColumn="0" w:oddVBand="0" w:evenVBand="0" w:oddHBand="0" w:evenHBand="0" w:firstRowFirstColumn="0" w:firstRowLastColumn="0" w:lastRowFirstColumn="0" w:lastRowLastColumn="0"/>
+              <w:rPr>
+                <w:lang w:val="en-GB"/>
+              </w:rPr>
+            </w:pPr>
+            <w:r>
+              <w:rPr>
+                <w:lang w:val="en-GB"/>
+              </w:rPr>
+              <w:t>400</w:t>
+            </w:r>
+          </w:p>
+        </w:tc>
+        <w:tc>
+          <w:tcPr>
+            <w:tcW w:w="2092" w:type="dxa"/>
+          </w:tcPr>
+          <w:p>
+            <w:pPr>
+              <w:cnfStyle w:val="000000000000" w:firstRow="0" w:lastRow="0" w:firstColumn="0" w:lastColumn="0" w:oddVBand="0" w:evenVBand="0" w:oddHBand="0" w:evenHBand="0" w:firstRowFirstColumn="0" w:firstRowLastColumn="0" w:lastRowFirstColumn="0" w:lastRowLastColumn="0"/>
+              <w:rPr>
+                <w:lang w:val="en-GB"/>
+              </w:rPr>
+            </w:pPr>
+            <w:r>
+              <w:rPr>
+                <w:lang w:val="en-GB"/>
+              </w:rPr>
+              <w:t>800</w:t>
+            </w:r>
+          </w:p>
+        </w:tc>
+      </w:tr>
+    </w:tbl>
+    <w:p>
+      <w:pPr>
+        <w:rPr>
+          <w:lang w:val="en-GB"/>
+        </w:rPr>
+      </w:pPr>
+    </w:p>
+    <w:p>
+      <w:pPr>
+        <w:rPr>
+          <w:lang w:val="en-GB"/>
+        </w:rPr>
+      </w:pPr>
+      <w:r>
+        <w:rPr>
+          <w:lang w:val="en-GB"/>
+        </w:rPr>
+        <w:br w:type="page"/>
+      </w:r>
+    </w:p>
+    <w:p>
+      <w:pPr>
+        <w:pStyle w:val="Kop2"/>
+        <w:rPr>
+          <w:lang w:val="en-GB"/>
+        </w:rPr>
+      </w:pPr>
+      <w:r>
+        <w:rPr>
+          <w:lang w:val="en-GB"/>
+        </w:rPr>
+        <w:lastRenderedPageBreak/>
+        <w:t>4.3</w:t>
+      </w:r>
+    </w:p>
+    <w:p>
+      <w:pPr>
+        <w:pStyle w:val="Kop3"/>
+        <w:rPr>
+          <w:lang w:val="en-GB"/>
+        </w:rPr>
+      </w:pPr>
+      <w:r>
+        <w:rPr>
+          <w:lang w:val="en-GB"/>
+        </w:rPr>
+        <w:t>A</w:t>
+      </w:r>
+    </w:p>
+    <w:bookmarkStart w:id="7" w:name="_MON_1725471331"/>
+    <w:bookmarkEnd w:id="7"/>
+    <w:p>
+      <w:pPr>
+        <w:rPr>
+          <w:lang w:val="en-GB"/>
+        </w:rPr>
+      </w:pPr>
+      <w:r>
+        <w:rPr>
+          <w:lang w:val="en-GB"/>
+        </w:rPr>
+        <w:object w:dxaOrig="9072" w:dyaOrig="2521" w14:anchorId="10D105BF">
+          <v:shape id="_x0000_i1032" type="#_x0000_t75" style="width:453.5pt;height:126pt" o:ole="">
+            <v:imagedata r:id="rId26" o:title=""/>
+          </v:shape>
+          <o:OLEObject Type="Embed" ProgID="Word.OpenDocumentText.12" ShapeID="_x0000_i1032" DrawAspect="Content" ObjectID="_1725712047" r:id="rId27"/>
+        </w:object>
+      </w:r>
+    </w:p>
+    <w:p>
+      <w:pPr>
+        <w:rPr>
+          <w:lang w:val="en-GB"/>
+        </w:rPr>
+      </w:pPr>
+      <w:r>
+        <w:rPr>
+          <w:lang w:val="en-GB"/>
+        </w:rPr>
+        <w:t>Code for changing period to 2ms</w:t>
+      </w:r>
+    </w:p>
+    <w:bookmarkStart w:id="8" w:name="_MON_1725627751"/>
+    <w:bookmarkEnd w:id="8"/>
+    <w:p>
+      <w:pPr>
+        <w:rPr>
+          <w:lang w:val="en-GB"/>
+        </w:rPr>
+      </w:pPr>
+      <w:r>
+        <w:rPr>
+          <w:lang w:val="en-GB"/>
+        </w:rPr>
+        <w:object w:dxaOrig="9072" w:dyaOrig="5330" w14:anchorId="0ED3AC9C">
+          <v:shape id="_x0000_i1033" type="#_x0000_t75" style="width:453.5pt;height:266.5pt" o:ole="">
+            <v:imagedata r:id="rId28" o:title=""/>
+          </v:shape>
+          <o:OLEObject Type="Embed" ProgID="Word.OpenDocumentText.12" ShapeID="_x0000_i1033" DrawAspect="Content" ObjectID="_1725712048" r:id="rId29"/>
+        </w:object>
+      </w:r>
+    </w:p>
+    <w:p>
+      <w:pPr>
+        <w:rPr>
+          <w:lang w:val="en-GB"/>
+        </w:rPr>
+      </w:pPr>
+      <w:r>
+        <w:rPr>
+          <w:lang w:val="en-GB"/>
+        </w:rPr>
+        <w:t xml:space="preserve">Added a set Control function to set the </w:t>
+      </w:r>
+      <w:proofErr w:type="spellStart"/>
+      <w:r>
+        <w:rPr>
+          <w:lang w:val="en-GB"/>
+        </w:rPr>
+        <w:t>nPRIV</w:t>
+      </w:r>
+      <w:proofErr w:type="spellEnd"/>
+      <w:r>
+        <w:rPr>
+          <w:lang w:val="en-GB"/>
+        </w:rPr>
+        <w:t xml:space="preserve"> bit high.</w:t>
+      </w:r>
+    </w:p>
+    <w:p>
+      <w:pPr>
+        <w:rPr>
+          <w:lang w:val="en-GB"/>
+        </w:rPr>
+      </w:pPr>
+      <w:r>
+        <w:rPr>
+          <w:lang w:val="en-GB"/>
+        </w:rPr>
+        <w:br w:type="page"/>
+      </w:r>
+    </w:p>
+    <w:p>
+      <w:pPr>
+        <w:rPr>
+          <w:lang w:val="en-GB"/>
+        </w:rPr>
+      </w:pPr>
+    </w:p>
     <w:sectPr>
-      <w:footerReference w:type="default" r:id="rId16"/>
+      <w:footerReference w:type="default" r:id="rId30"/>
       <w:pgSz w:w="11906" w:h="16838" w:code="9"/>
       <w:pgMar w:top="1728" w:right="1800" w:bottom="1440" w:left="1800" w:header="720" w:footer="720" w:gutter="0"/>
       <w:pgNumType w:start="0"/>
@@ -1360,7 +5939,7 @@
   <w:style w:type="paragraph" w:default="1" w:styleId="Standaard">
     <w:name w:val="Normal"/>
     <w:qFormat/>
-    <w:rsid w:val="00333D0D"/>
+    <w:rsid w:val="00D11586"/>
   </w:style>
   <w:style w:type="paragraph" w:styleId="Kop1">
     <w:name w:val="heading 1"/>
@@ -2321,6 +6900,82 @@
       <w:color w:val="004F5B" w:themeColor="accent1" w:themeShade="7F"/>
     </w:rPr>
   </w:style>
+  <w:style w:type="table" w:styleId="Tabelraster">
+    <w:name w:val="Table Grid"/>
+    <w:basedOn w:val="Standaardtabel"/>
+    <w:uiPriority w:val="39"/>
+    <w:rsid w:val="00EF024E"/>
+    <w:pPr>
+      <w:spacing w:before="0" w:after="0" w:line="240" w:lineRule="auto"/>
+    </w:pPr>
+    <w:tblPr>
+      <w:tblBorders>
+        <w:top w:val="single" w:sz="4" w:space="0" w:color="auto"/>
+        <w:left w:val="single" w:sz="4" w:space="0" w:color="auto"/>
+        <w:bottom w:val="single" w:sz="4" w:space="0" w:color="auto"/>
+        <w:right w:val="single" w:sz="4" w:space="0" w:color="auto"/>
+        <w:insideH w:val="single" w:sz="4" w:space="0" w:color="auto"/>
+        <w:insideV w:val="single" w:sz="4" w:space="0" w:color="auto"/>
+      </w:tblBorders>
+    </w:tblPr>
+  </w:style>
+  <w:style w:type="table" w:styleId="Rastertabel1licht">
+    <w:name w:val="Grid Table 1 Light"/>
+    <w:basedOn w:val="Standaardtabel"/>
+    <w:uiPriority w:val="46"/>
+    <w:rsid w:val="00EF024E"/>
+    <w:pPr>
+      <w:spacing w:after="0" w:line="240" w:lineRule="auto"/>
+    </w:pPr>
+    <w:tblPr>
+      <w:tblStyleRowBandSize w:val="1"/>
+      <w:tblStyleColBandSize w:val="1"/>
+      <w:tblBorders>
+        <w:top w:val="single" w:sz="4" w:space="0" w:color="999999" w:themeColor="text1" w:themeTint="66"/>
+        <w:left w:val="single" w:sz="4" w:space="0" w:color="999999" w:themeColor="text1" w:themeTint="66"/>
+        <w:bottom w:val="single" w:sz="4" w:space="0" w:color="999999" w:themeColor="text1" w:themeTint="66"/>
+        <w:right w:val="single" w:sz="4" w:space="0" w:color="999999" w:themeColor="text1" w:themeTint="66"/>
+        <w:insideH w:val="single" w:sz="4" w:space="0" w:color="999999" w:themeColor="text1" w:themeTint="66"/>
+        <w:insideV w:val="single" w:sz="4" w:space="0" w:color="999999" w:themeColor="text1" w:themeTint="66"/>
+      </w:tblBorders>
+    </w:tblPr>
+    <w:tblStylePr w:type="firstRow">
+      <w:rPr>
+        <w:b/>
+        <w:bCs/>
+      </w:rPr>
+      <w:tblPr/>
+      <w:tcPr>
+        <w:tcBorders>
+          <w:bottom w:val="single" w:sz="12" w:space="0" w:color="666666" w:themeColor="text1" w:themeTint="99"/>
+        </w:tcBorders>
+      </w:tcPr>
+    </w:tblStylePr>
+    <w:tblStylePr w:type="lastRow">
+      <w:rPr>
+        <w:b/>
+        <w:bCs/>
+      </w:rPr>
+      <w:tblPr/>
+      <w:tcPr>
+        <w:tcBorders>
+          <w:top w:val="double" w:sz="2" w:space="0" w:color="666666" w:themeColor="text1" w:themeTint="99"/>
+        </w:tcBorders>
+      </w:tcPr>
+    </w:tblStylePr>
+    <w:tblStylePr w:type="firstCol">
+      <w:rPr>
+        <w:b/>
+        <w:bCs/>
+      </w:rPr>
+    </w:tblStylePr>
+    <w:tblStylePr w:type="lastCol">
+      <w:rPr>
+        <w:b/>
+        <w:bCs/>
+      </w:rPr>
+    </w:tblStylePr>
+  </w:style>
 </w:styles>
 </file>
 
@@ -2508,11 +7163,10 @@
   </w:font>
   <w:font w:name="STXinwei">
     <w:altName w:val="华文新魏"/>
-    <w:panose1 w:val="00000000000000000000"/>
     <w:charset w:val="86"/>
-    <w:family w:val="roman"/>
-    <w:notTrueType/>
-    <w:pitch w:val="default"/>
+    <w:family w:val="auto"/>
+    <w:pitch w:val="variable"/>
+    <w:sig w:usb0="00000001" w:usb1="080F0000" w:usb2="00000010" w:usb3="00000000" w:csb0="00040000" w:csb1="00000000"/>
   </w:font>
   <w:font w:name="Segoe UI">
     <w:panose1 w:val="020B0502040204020203"/>
@@ -2590,6 +7244,11 @@
   <w:rsids>
     <w:rsidRoot w:val="00507FA3"/>
     <w:rsid w:val="00507FA3"/>
+    <w:rsid w:val="00875F6A"/>
+    <w:rsid w:val="00AF748F"/>
+    <w:rsid w:val="00CA5180"/>
+    <w:rsid w:val="00DE4A98"/>
+    <w:rsid w:val="00EF1EBC"/>
   </w:rsids>
   <m:mathPr>
     <m:mathFont m:val="Cambria Math"/>
@@ -2606,7 +7265,7 @@
   </m:mathPr>
   <w:themeFontLang w:val="nl-NL"/>
   <w:clrSchemeMapping w:bg1="light1" w:t1="dark1" w:bg2="light2" w:t2="dark2" w:accent1="accent1" w:accent2="accent2" w:accent3="accent3" w:accent4="accent4" w:accent5="accent5" w:accent6="accent6" w:hyperlink="hyperlink" w:followedHyperlink="followedHyperlink"/>
-  <w:decimalSymbol w:val=","/>
+  <w:decimalSymbol w:val="."/>
   <w:listSeparator w:val=";"/>
   <w15:chartTrackingRefBased/>
 </w:settings>
@@ -3053,12 +7712,6 @@
   <w:style w:type="paragraph" w:customStyle="1" w:styleId="958AA8B98B6B4F4592114211D834939B">
     <w:name w:val="958AA8B98B6B4F4592114211D834939B"/>
   </w:style>
-  <w:style w:type="paragraph" w:customStyle="1" w:styleId="0AD3B9211E654C2EA1C6DB6717E9C3BD">
-    <w:name w:val="0AD3B9211E654C2EA1C6DB6717E9C3BD"/>
-  </w:style>
-  <w:style w:type="paragraph" w:customStyle="1" w:styleId="8EE2692307694ABF99E121A801AAF104">
-    <w:name w:val="8EE2692307694ABF99E121A801AAF104"/>
-  </w:style>
   <w:style w:type="paragraph" w:styleId="Lijstopsomteken">
     <w:name w:val="List Bullet"/>
     <w:basedOn w:val="Standaard"/>
@@ -3076,15 +7729,6 @@
       <w:color w:val="595959" w:themeColor="text1" w:themeTint="A6"/>
       <w:lang w:eastAsia="en-US"/>
     </w:rPr>
-  </w:style>
-  <w:style w:type="paragraph" w:customStyle="1" w:styleId="26FC0DAC0C0A4E278FF07507015C29BA">
-    <w:name w:val="26FC0DAC0C0A4E278FF07507015C29BA"/>
-  </w:style>
-  <w:style w:type="paragraph" w:customStyle="1" w:styleId="CD6735CA91A94E828EAA516E7A73E4D5">
-    <w:name w:val="CD6735CA91A94E828EAA516E7A73E4D5"/>
-  </w:style>
-  <w:style w:type="paragraph" w:customStyle="1" w:styleId="FF8A3AC986EE4D629D1C2DF9AA9D5FD6">
-    <w:name w:val="FF8A3AC986EE4D629D1C2DF9AA9D5FD6"/>
   </w:style>
 </w:styles>
 </file>

</xml_diff>